<commit_message>
export pdf docx form ka andal
</commit_message>
<xml_diff>
--- a/public/template_ka_andal.docx
+++ b/public/template_ka_andal.docx
@@ -600,7 +600,23 @@
                 <w:sz w:val="16"/>
                 <w:szCs w:val="16"/>
               </w:rPr>
-              <w:t>{value}</w:t>
+              <w:t>{va</w:t>
+            </w:r>
+            <w:r>
+              <w:rPr>
+                <w:rFonts w:ascii="Bookman Old Style" w:hAnsi="Bookman Old Style"/>
+                <w:sz w:val="16"/>
+                <w:szCs w:val="16"/>
+              </w:rPr>
+              <w:t>l</w:t>
+            </w:r>
+            <w:r>
+              <w:rPr>
+                <w:rFonts w:ascii="Bookman Old Style" w:hAnsi="Bookman Old Style"/>
+                <w:sz w:val="16"/>
+                <w:szCs w:val="16"/>
+              </w:rPr>
+              <w:t>}</w:t>
             </w:r>
           </w:p>
           <w:p>
@@ -677,7 +693,7 @@
                 <w:sz w:val="16"/>
                 <w:szCs w:val="16"/>
               </w:rPr>
-              <w:t>{value}</w:t>
+              <w:t>{val}</w:t>
             </w:r>
           </w:p>
           <w:p>

</xml_diff>

<commit_message>
change potential impact eval in ka andal to multiple
</commit_message>
<xml_diff>
--- a/public/template_ka_andal.docx
+++ b/public/template_ka_andal.docx
@@ -751,7 +751,7 @@
         <w:tblLook w:val="04A0" w:firstRow="1" w:lastRow="0" w:firstColumn="1" w:lastColumn="0" w:noHBand="0" w:noVBand="1"/>
       </w:tblPr>
       <w:tblGrid>
-        <w:gridCol w:w="566"/>
+        <w:gridCol w:w="572"/>
         <w:gridCol w:w="2127"/>
         <w:gridCol w:w="1558"/>
         <w:gridCol w:w="1133"/>
@@ -759,7 +759,7 @@
         <w:gridCol w:w="991"/>
         <w:gridCol w:w="993"/>
         <w:gridCol w:w="851"/>
-        <w:gridCol w:w="1244"/>
+        <w:gridCol w:w="1238"/>
       </w:tblGrid>
       <w:tr>
         <w:trPr>
@@ -767,7 +767,7 @@
         </w:trPr>
         <w:tc>
           <w:tcPr>
-            <w:tcW w:w="270" w:type="pct"/>
+            <w:tcW w:w="273" w:type="pct"/>
             <w:vMerge w:val="restart"/>
             <w:vAlign w:val="center"/>
           </w:tcPr>
@@ -941,7 +941,7 @@
         </w:tc>
         <w:tc>
           <w:tcPr>
-            <w:tcW w:w="596" w:type="pct"/>
+            <w:tcW w:w="593" w:type="pct"/>
             <w:vMerge w:val="restart"/>
             <w:vAlign w:val="center"/>
           </w:tcPr>
@@ -975,7 +975,7 @@
         </w:trPr>
         <w:tc>
           <w:tcPr>
-            <w:tcW w:w="270" w:type="pct"/>
+            <w:tcW w:w="273" w:type="pct"/>
             <w:vMerge/>
           </w:tcPr>
           <w:p>
@@ -1139,7 +1139,7 @@
         </w:tc>
         <w:tc>
           <w:tcPr>
-            <w:tcW w:w="596" w:type="pct"/>
+            <w:tcW w:w="593" w:type="pct"/>
             <w:vMerge/>
           </w:tcPr>
           <w:p>
@@ -1189,7 +1189,7 @@
         </w:trPr>
         <w:tc>
           <w:tcPr>
-            <w:tcW w:w="270" w:type="pct"/>
+            <w:tcW w:w="273" w:type="pct"/>
           </w:tcPr>
           <w:p>
             <w:pPr>
@@ -1399,17 +1399,308 @@
               <w:jc w:val="both"/>
               <w:rPr>
                 <w:rFonts w:ascii="Bookman Old Style" w:hAnsi="Bookman Old Style"/>
-                <w:sz w:val="14"/>
-                <w:szCs w:val="14"/>
-              </w:rPr>
-            </w:pPr>
-            <w:r>
-              <w:rPr>
-                <w:rFonts w:ascii="Bookman Old Style" w:hAnsi="Bookman Old Style"/>
-                <w:sz w:val="14"/>
-                <w:szCs w:val="14"/>
-              </w:rPr>
-              <w:t>{evaluasi_dampak}</w:t>
+                <w:b/>
+                <w:bCs/>
+                <w:sz w:val="14"/>
+                <w:szCs w:val="14"/>
+              </w:rPr>
+            </w:pPr>
+            <w:r>
+              <w:rPr>
+                <w:rFonts w:ascii="Bookman Old Style" w:hAnsi="Bookman Old Style"/>
+                <w:b/>
+                <w:bCs/>
+                <w:sz w:val="14"/>
+                <w:szCs w:val="14"/>
+              </w:rPr>
+              <w:t>A. Besaran rencana Usaha dan/atau Kegiatan</w:t>
+            </w:r>
+          </w:p>
+          <w:p>
+            <w:pPr>
+              <w:jc w:val="both"/>
+              <w:rPr>
+                <w:rFonts w:ascii="Bookman Old Style" w:hAnsi="Bookman Old Style"/>
+                <w:b/>
+                <w:bCs/>
+                <w:sz w:val="14"/>
+                <w:szCs w:val="14"/>
+              </w:rPr>
+            </w:pPr>
+          </w:p>
+          <w:p>
+            <w:pPr>
+              <w:jc w:val="both"/>
+              <w:rPr>
+                <w:rFonts w:ascii="Bookman Old Style" w:hAnsi="Bookman Old Style"/>
+                <w:sz w:val="14"/>
+                <w:szCs w:val="14"/>
+              </w:rPr>
+            </w:pPr>
+            <w:r>
+              <w:rPr>
+                <w:rFonts w:ascii="Bookman Old Style" w:hAnsi="Bookman Old Style"/>
+                <w:sz w:val="14"/>
+                <w:szCs w:val="14"/>
+              </w:rPr>
+              <w:t>{ed_besaran_rencana}</w:t>
+            </w:r>
+          </w:p>
+          <w:p>
+            <w:pPr>
+              <w:jc w:val="both"/>
+              <w:rPr>
+                <w:rFonts w:ascii="Bookman Old Style" w:hAnsi="Bookman Old Style"/>
+                <w:b/>
+                <w:bCs/>
+                <w:sz w:val="14"/>
+                <w:szCs w:val="14"/>
+              </w:rPr>
+            </w:pPr>
+          </w:p>
+          <w:p>
+            <w:pPr>
+              <w:jc w:val="both"/>
+              <w:rPr>
+                <w:rFonts w:ascii="Bookman Old Style" w:hAnsi="Bookman Old Style"/>
+                <w:b/>
+                <w:bCs/>
+                <w:sz w:val="14"/>
+                <w:szCs w:val="14"/>
+              </w:rPr>
+            </w:pPr>
+            <w:r>
+              <w:rPr>
+                <w:rFonts w:ascii="Bookman Old Style" w:hAnsi="Bookman Old Style"/>
+                <w:b/>
+                <w:bCs/>
+                <w:sz w:val="14"/>
+                <w:szCs w:val="14"/>
+              </w:rPr>
+              <w:t>B. Kondisi rona lingkungan</w:t>
+            </w:r>
+          </w:p>
+          <w:p>
+            <w:pPr>
+              <w:jc w:val="both"/>
+              <w:rPr>
+                <w:rFonts w:ascii="Bookman Old Style" w:hAnsi="Bookman Old Style"/>
+                <w:b/>
+                <w:bCs/>
+                <w:sz w:val="14"/>
+                <w:szCs w:val="14"/>
+              </w:rPr>
+            </w:pPr>
+          </w:p>
+          <w:p>
+            <w:pPr>
+              <w:jc w:val="both"/>
+              <w:rPr>
+                <w:rFonts w:ascii="Bookman Old Style" w:hAnsi="Bookman Old Style"/>
+                <w:sz w:val="14"/>
+                <w:szCs w:val="14"/>
+              </w:rPr>
+            </w:pPr>
+            <w:r>
+              <w:rPr>
+                <w:rFonts w:ascii="Bookman Old Style" w:hAnsi="Bookman Old Style"/>
+                <w:sz w:val="14"/>
+                <w:szCs w:val="14"/>
+              </w:rPr>
+              <w:t>{ed_kondisi_rona}</w:t>
+            </w:r>
+          </w:p>
+          <w:p>
+            <w:pPr>
+              <w:jc w:val="both"/>
+              <w:rPr>
+                <w:rFonts w:ascii="Bookman Old Style" w:hAnsi="Bookman Old Style"/>
+                <w:b/>
+                <w:bCs/>
+                <w:sz w:val="14"/>
+                <w:szCs w:val="14"/>
+              </w:rPr>
+            </w:pPr>
+          </w:p>
+          <w:p>
+            <w:pPr>
+              <w:jc w:val="both"/>
+              <w:rPr>
+                <w:rFonts w:ascii="Bookman Old Style" w:hAnsi="Bookman Old Style"/>
+                <w:b/>
+                <w:bCs/>
+                <w:sz w:val="14"/>
+                <w:szCs w:val="14"/>
+              </w:rPr>
+            </w:pPr>
+            <w:r>
+              <w:rPr>
+                <w:rFonts w:ascii="Bookman Old Style" w:hAnsi="Bookman Old Style"/>
+                <w:b/>
+                <w:bCs/>
+                <w:sz w:val="14"/>
+                <w:szCs w:val="14"/>
+              </w:rPr>
+              <w:t>C. Pengaruh rencana Usaha dan/atau Kegiatan</w:t>
+            </w:r>
+          </w:p>
+          <w:p>
+            <w:pPr>
+              <w:jc w:val="both"/>
+              <w:rPr>
+                <w:rFonts w:ascii="Bookman Old Style" w:hAnsi="Bookman Old Style"/>
+                <w:b/>
+                <w:bCs/>
+                <w:sz w:val="14"/>
+                <w:szCs w:val="14"/>
+              </w:rPr>
+            </w:pPr>
+          </w:p>
+          <w:p>
+            <w:pPr>
+              <w:jc w:val="both"/>
+              <w:rPr>
+                <w:rFonts w:ascii="Bookman Old Style" w:hAnsi="Bookman Old Style"/>
+                <w:sz w:val="14"/>
+                <w:szCs w:val="14"/>
+              </w:rPr>
+            </w:pPr>
+            <w:r>
+              <w:rPr>
+                <w:rFonts w:ascii="Bookman Old Style" w:hAnsi="Bookman Old Style"/>
+                <w:sz w:val="14"/>
+                <w:szCs w:val="14"/>
+              </w:rPr>
+              <w:t>{ed_pengaruh_rencana}</w:t>
+            </w:r>
+          </w:p>
+          <w:p>
+            <w:pPr>
+              <w:jc w:val="both"/>
+              <w:rPr>
+                <w:rFonts w:ascii="Bookman Old Style" w:hAnsi="Bookman Old Style"/>
+                <w:b/>
+                <w:bCs/>
+                <w:sz w:val="14"/>
+                <w:szCs w:val="14"/>
+              </w:rPr>
+            </w:pPr>
+          </w:p>
+          <w:p>
+            <w:pPr>
+              <w:jc w:val="both"/>
+              <w:rPr>
+                <w:rFonts w:ascii="Bookman Old Style" w:hAnsi="Bookman Old Style"/>
+                <w:b/>
+                <w:bCs/>
+                <w:sz w:val="14"/>
+                <w:szCs w:val="14"/>
+              </w:rPr>
+            </w:pPr>
+            <w:r>
+              <w:rPr>
+                <w:rFonts w:ascii="Bookman Old Style" w:hAnsi="Bookman Old Style"/>
+                <w:b/>
+                <w:bCs/>
+                <w:sz w:val="14"/>
+                <w:szCs w:val="14"/>
+              </w:rPr>
+              <w:t>D. Intensitas perhatian masyarakat</w:t>
+            </w:r>
+          </w:p>
+          <w:p>
+            <w:pPr>
+              <w:jc w:val="both"/>
+              <w:rPr>
+                <w:rFonts w:ascii="Bookman Old Style" w:hAnsi="Bookman Old Style"/>
+                <w:b/>
+                <w:bCs/>
+                <w:sz w:val="14"/>
+                <w:szCs w:val="14"/>
+              </w:rPr>
+            </w:pPr>
+          </w:p>
+          <w:p>
+            <w:pPr>
+              <w:jc w:val="both"/>
+              <w:rPr>
+                <w:rFonts w:ascii="Bookman Old Style" w:hAnsi="Bookman Old Style"/>
+                <w:sz w:val="14"/>
+                <w:szCs w:val="14"/>
+              </w:rPr>
+            </w:pPr>
+            <w:r>
+              <w:rPr>
+                <w:rFonts w:ascii="Bookman Old Style" w:hAnsi="Bookman Old Style"/>
+                <w:sz w:val="14"/>
+                <w:szCs w:val="14"/>
+              </w:rPr>
+              <w:lastRenderedPageBreak/>
+              <w:t>{ed_intensitas_perhatian}</w:t>
+            </w:r>
+          </w:p>
+          <w:p>
+            <w:pPr>
+              <w:jc w:val="both"/>
+              <w:rPr>
+                <w:rFonts w:ascii="Bookman Old Style" w:hAnsi="Bookman Old Style"/>
+                <w:b/>
+                <w:bCs/>
+                <w:sz w:val="14"/>
+                <w:szCs w:val="14"/>
+              </w:rPr>
+            </w:pPr>
+          </w:p>
+          <w:p>
+            <w:pPr>
+              <w:jc w:val="both"/>
+              <w:rPr>
+                <w:rFonts w:ascii="Bookman Old Style" w:hAnsi="Bookman Old Style"/>
+                <w:b/>
+                <w:bCs/>
+                <w:sz w:val="14"/>
+                <w:szCs w:val="14"/>
+              </w:rPr>
+            </w:pPr>
+            <w:r>
+              <w:rPr>
+                <w:rFonts w:ascii="Bookman Old Style" w:hAnsi="Bookman Old Style"/>
+                <w:b/>
+                <w:bCs/>
+                <w:sz w:val="14"/>
+                <w:szCs w:val="14"/>
+              </w:rPr>
+              <w:t>E. Kesimpulan</w:t>
+            </w:r>
+          </w:p>
+          <w:p>
+            <w:pPr>
+              <w:jc w:val="both"/>
+              <w:rPr>
+                <w:rFonts w:ascii="Bookman Old Style" w:hAnsi="Bookman Old Style"/>
+                <w:b/>
+                <w:bCs/>
+                <w:sz w:val="14"/>
+                <w:szCs w:val="14"/>
+              </w:rPr>
+            </w:pPr>
+          </w:p>
+          <w:p>
+            <w:pPr>
+              <w:jc w:val="both"/>
+              <w:rPr>
+                <w:rFonts w:ascii="Bookman Old Style" w:hAnsi="Bookman Old Style"/>
+                <w:sz w:val="14"/>
+                <w:szCs w:val="14"/>
+              </w:rPr>
+            </w:pPr>
+            <w:r>
+              <w:rPr>
+                <w:rFonts w:ascii="Bookman Old Style" w:hAnsi="Bookman Old Style"/>
+                <w:sz w:val="14"/>
+                <w:szCs w:val="14"/>
+              </w:rPr>
+              <w:t>{ed_kesimpulan}</w:t>
             </w:r>
           </w:p>
         </w:tc>
@@ -1432,6 +1723,7 @@
                 <w:sz w:val="14"/>
                 <w:szCs w:val="14"/>
               </w:rPr>
+              <w:lastRenderedPageBreak/>
               <w:t>{dph}</w:t>
             </w:r>
           </w:p>
@@ -1461,7 +1753,7 @@
         </w:tc>
         <w:tc>
           <w:tcPr>
-            <w:tcW w:w="596" w:type="pct"/>
+            <w:tcW w:w="593" w:type="pct"/>
           </w:tcPr>
           <w:p>
             <w:pPr>
@@ -1552,7 +1844,48 @@
         </w:trPr>
         <w:tc>
           <w:tcPr>
-            <w:tcW w:w="270" w:type="pct"/>
+            <w:tcW w:w="273" w:type="pct"/>
+          </w:tcPr>
+          <w:p>
+            <w:pPr>
+              <w:jc w:val="both"/>
+              <w:rPr>
+                <w:rFonts w:ascii="Bookman Old Style" w:hAnsi="Bookman Old Style"/>
+                <w:sz w:val="14"/>
+                <w:szCs w:val="14"/>
+              </w:rPr>
+            </w:pPr>
+            <w:r>
+              <w:rPr>
+                <w:rFonts w:ascii="Bookman Old Style" w:hAnsi="Bookman Old Style"/>
+                <w:sz w:val="14"/>
+                <w:szCs w:val="14"/>
+              </w:rPr>
+              <w:t>{#konstruksi}</w:t>
+            </w:r>
+          </w:p>
+          <w:p>
+            <w:pPr>
+              <w:jc w:val="both"/>
+              <w:rPr>
+                <w:rFonts w:ascii="Bookman Old Style" w:hAnsi="Bookman Old Style"/>
+                <w:sz w:val="14"/>
+                <w:szCs w:val="14"/>
+              </w:rPr>
+            </w:pPr>
+            <w:r>
+              <w:rPr>
+                <w:rFonts w:ascii="Bookman Old Style" w:hAnsi="Bookman Old Style"/>
+                <w:sz w:val="14"/>
+                <w:szCs w:val="14"/>
+              </w:rPr>
+              <w:t>{no}</w:t>
+            </w:r>
+          </w:p>
+        </w:tc>
+        <w:tc>
+          <w:tcPr>
+            <w:tcW w:w="1017" w:type="pct"/>
           </w:tcPr>
           <w:p>
             <w:pPr>
@@ -1577,63 +1910,6 @@
                 <w:sz w:val="14"/>
                 <w:szCs w:val="14"/>
               </w:rPr>
-              <w:t>#</w:t>
-            </w:r>
-            <w:r>
-              <w:rPr>
-                <w:rFonts w:ascii="Bookman Old Style" w:hAnsi="Bookman Old Style"/>
-                <w:sz w:val="14"/>
-                <w:szCs w:val="14"/>
-              </w:rPr>
-              <w:t>konstruksi}</w:t>
-            </w:r>
-          </w:p>
-          <w:p>
-            <w:pPr>
-              <w:jc w:val="both"/>
-              <w:rPr>
-                <w:rFonts w:ascii="Bookman Old Style" w:hAnsi="Bookman Old Style"/>
-                <w:sz w:val="14"/>
-                <w:szCs w:val="14"/>
-              </w:rPr>
-            </w:pPr>
-            <w:r>
-              <w:rPr>
-                <w:rFonts w:ascii="Bookman Old Style" w:hAnsi="Bookman Old Style"/>
-                <w:sz w:val="14"/>
-                <w:szCs w:val="14"/>
-              </w:rPr>
-              <w:t>{no}</w:t>
-            </w:r>
-          </w:p>
-        </w:tc>
-        <w:tc>
-          <w:tcPr>
-            <w:tcW w:w="1017" w:type="pct"/>
-          </w:tcPr>
-          <w:p>
-            <w:pPr>
-              <w:jc w:val="both"/>
-              <w:rPr>
-                <w:rFonts w:ascii="Bookman Old Style" w:hAnsi="Bookman Old Style"/>
-                <w:sz w:val="14"/>
-                <w:szCs w:val="14"/>
-              </w:rPr>
-            </w:pPr>
-            <w:r>
-              <w:rPr>
-                <w:rFonts w:ascii="Bookman Old Style" w:hAnsi="Bookman Old Style"/>
-                <w:sz w:val="14"/>
-                <w:szCs w:val="14"/>
-              </w:rPr>
-              <w:t>{</w:t>
-            </w:r>
-            <w:r>
-              <w:rPr>
-                <w:rFonts w:ascii="Bookman Old Style" w:hAnsi="Bookman Old Style"/>
-                <w:sz w:val="14"/>
-                <w:szCs w:val="14"/>
-              </w:rPr>
               <w:t>component_name</w:t>
             </w:r>
             <w:r>
@@ -1711,23 +1987,7 @@
                 <w:sz w:val="14"/>
                 <w:szCs w:val="14"/>
               </w:rPr>
-              <w:t>{dampak</w:t>
-            </w:r>
-            <w:r>
-              <w:rPr>
-                <w:rFonts w:ascii="Bookman Old Style" w:hAnsi="Bookman Old Style"/>
-                <w:sz w:val="14"/>
-                <w:szCs w:val="14"/>
-              </w:rPr>
-              <w:t>_</w:t>
-            </w:r>
-            <w:r>
-              <w:rPr>
-                <w:rFonts w:ascii="Bookman Old Style" w:hAnsi="Bookman Old Style"/>
-                <w:sz w:val="14"/>
-                <w:szCs w:val="14"/>
-              </w:rPr>
-              <w:t>potensial}</w:t>
+              <w:t>{dampak_potensial}</w:t>
             </w:r>
           </w:p>
         </w:tc>
@@ -1740,17 +2000,307 @@
               <w:jc w:val="both"/>
               <w:rPr>
                 <w:rFonts w:ascii="Bookman Old Style" w:hAnsi="Bookman Old Style"/>
-                <w:sz w:val="14"/>
-                <w:szCs w:val="14"/>
-              </w:rPr>
-            </w:pPr>
-            <w:r>
-              <w:rPr>
-                <w:rFonts w:ascii="Bookman Old Style" w:hAnsi="Bookman Old Style"/>
-                <w:sz w:val="14"/>
-                <w:szCs w:val="14"/>
-              </w:rPr>
-              <w:t>{evaluasi_dampak}</w:t>
+                <w:b/>
+                <w:bCs/>
+                <w:sz w:val="14"/>
+                <w:szCs w:val="14"/>
+              </w:rPr>
+            </w:pPr>
+            <w:r>
+              <w:rPr>
+                <w:rFonts w:ascii="Bookman Old Style" w:hAnsi="Bookman Old Style"/>
+                <w:b/>
+                <w:bCs/>
+                <w:sz w:val="14"/>
+                <w:szCs w:val="14"/>
+              </w:rPr>
+              <w:t>A. Besaran rencana Usaha dan/atau Kegiatan</w:t>
+            </w:r>
+          </w:p>
+          <w:p>
+            <w:pPr>
+              <w:jc w:val="both"/>
+              <w:rPr>
+                <w:rFonts w:ascii="Bookman Old Style" w:hAnsi="Bookman Old Style"/>
+                <w:b/>
+                <w:bCs/>
+                <w:sz w:val="14"/>
+                <w:szCs w:val="14"/>
+              </w:rPr>
+            </w:pPr>
+          </w:p>
+          <w:p>
+            <w:pPr>
+              <w:jc w:val="both"/>
+              <w:rPr>
+                <w:rFonts w:ascii="Bookman Old Style" w:hAnsi="Bookman Old Style"/>
+                <w:sz w:val="14"/>
+                <w:szCs w:val="14"/>
+              </w:rPr>
+            </w:pPr>
+            <w:r>
+              <w:rPr>
+                <w:rFonts w:ascii="Bookman Old Style" w:hAnsi="Bookman Old Style"/>
+                <w:sz w:val="14"/>
+                <w:szCs w:val="14"/>
+              </w:rPr>
+              <w:t>{ed_besaran_rencana}</w:t>
+            </w:r>
+          </w:p>
+          <w:p>
+            <w:pPr>
+              <w:jc w:val="both"/>
+              <w:rPr>
+                <w:rFonts w:ascii="Bookman Old Style" w:hAnsi="Bookman Old Style"/>
+                <w:b/>
+                <w:bCs/>
+                <w:sz w:val="14"/>
+                <w:szCs w:val="14"/>
+              </w:rPr>
+            </w:pPr>
+          </w:p>
+          <w:p>
+            <w:pPr>
+              <w:jc w:val="both"/>
+              <w:rPr>
+                <w:rFonts w:ascii="Bookman Old Style" w:hAnsi="Bookman Old Style"/>
+                <w:b/>
+                <w:bCs/>
+                <w:sz w:val="14"/>
+                <w:szCs w:val="14"/>
+              </w:rPr>
+            </w:pPr>
+            <w:r>
+              <w:rPr>
+                <w:rFonts w:ascii="Bookman Old Style" w:hAnsi="Bookman Old Style"/>
+                <w:b/>
+                <w:bCs/>
+                <w:sz w:val="14"/>
+                <w:szCs w:val="14"/>
+              </w:rPr>
+              <w:t>B. Kondisi rona lingkungan</w:t>
+            </w:r>
+          </w:p>
+          <w:p>
+            <w:pPr>
+              <w:jc w:val="both"/>
+              <w:rPr>
+                <w:rFonts w:ascii="Bookman Old Style" w:hAnsi="Bookman Old Style"/>
+                <w:b/>
+                <w:bCs/>
+                <w:sz w:val="14"/>
+                <w:szCs w:val="14"/>
+              </w:rPr>
+            </w:pPr>
+          </w:p>
+          <w:p>
+            <w:pPr>
+              <w:jc w:val="both"/>
+              <w:rPr>
+                <w:rFonts w:ascii="Bookman Old Style" w:hAnsi="Bookman Old Style"/>
+                <w:sz w:val="14"/>
+                <w:szCs w:val="14"/>
+              </w:rPr>
+            </w:pPr>
+            <w:r>
+              <w:rPr>
+                <w:rFonts w:ascii="Bookman Old Style" w:hAnsi="Bookman Old Style"/>
+                <w:sz w:val="14"/>
+                <w:szCs w:val="14"/>
+              </w:rPr>
+              <w:t>{ed_kondisi_rona}</w:t>
+            </w:r>
+          </w:p>
+          <w:p>
+            <w:pPr>
+              <w:jc w:val="both"/>
+              <w:rPr>
+                <w:rFonts w:ascii="Bookman Old Style" w:hAnsi="Bookman Old Style"/>
+                <w:b/>
+                <w:bCs/>
+                <w:sz w:val="14"/>
+                <w:szCs w:val="14"/>
+              </w:rPr>
+            </w:pPr>
+          </w:p>
+          <w:p>
+            <w:pPr>
+              <w:jc w:val="both"/>
+              <w:rPr>
+                <w:rFonts w:ascii="Bookman Old Style" w:hAnsi="Bookman Old Style"/>
+                <w:b/>
+                <w:bCs/>
+                <w:sz w:val="14"/>
+                <w:szCs w:val="14"/>
+              </w:rPr>
+            </w:pPr>
+            <w:r>
+              <w:rPr>
+                <w:rFonts w:ascii="Bookman Old Style" w:hAnsi="Bookman Old Style"/>
+                <w:b/>
+                <w:bCs/>
+                <w:sz w:val="14"/>
+                <w:szCs w:val="14"/>
+              </w:rPr>
+              <w:t>C. Pengaruh rencana Usaha dan/atau Kegiatan</w:t>
+            </w:r>
+          </w:p>
+          <w:p>
+            <w:pPr>
+              <w:jc w:val="both"/>
+              <w:rPr>
+                <w:rFonts w:ascii="Bookman Old Style" w:hAnsi="Bookman Old Style"/>
+                <w:b/>
+                <w:bCs/>
+                <w:sz w:val="14"/>
+                <w:szCs w:val="14"/>
+              </w:rPr>
+            </w:pPr>
+          </w:p>
+          <w:p>
+            <w:pPr>
+              <w:jc w:val="both"/>
+              <w:rPr>
+                <w:rFonts w:ascii="Bookman Old Style" w:hAnsi="Bookman Old Style"/>
+                <w:sz w:val="14"/>
+                <w:szCs w:val="14"/>
+              </w:rPr>
+            </w:pPr>
+            <w:r>
+              <w:rPr>
+                <w:rFonts w:ascii="Bookman Old Style" w:hAnsi="Bookman Old Style"/>
+                <w:sz w:val="14"/>
+                <w:szCs w:val="14"/>
+              </w:rPr>
+              <w:t>{ed_pengaruh_rencana}</w:t>
+            </w:r>
+          </w:p>
+          <w:p>
+            <w:pPr>
+              <w:jc w:val="both"/>
+              <w:rPr>
+                <w:rFonts w:ascii="Bookman Old Style" w:hAnsi="Bookman Old Style"/>
+                <w:b/>
+                <w:bCs/>
+                <w:sz w:val="14"/>
+                <w:szCs w:val="14"/>
+              </w:rPr>
+            </w:pPr>
+          </w:p>
+          <w:p>
+            <w:pPr>
+              <w:jc w:val="both"/>
+              <w:rPr>
+                <w:rFonts w:ascii="Bookman Old Style" w:hAnsi="Bookman Old Style"/>
+                <w:b/>
+                <w:bCs/>
+                <w:sz w:val="14"/>
+                <w:szCs w:val="14"/>
+              </w:rPr>
+            </w:pPr>
+            <w:r>
+              <w:rPr>
+                <w:rFonts w:ascii="Bookman Old Style" w:hAnsi="Bookman Old Style"/>
+                <w:b/>
+                <w:bCs/>
+                <w:sz w:val="14"/>
+                <w:szCs w:val="14"/>
+              </w:rPr>
+              <w:t>D. Intensitas perhatian masyarakat</w:t>
+            </w:r>
+          </w:p>
+          <w:p>
+            <w:pPr>
+              <w:jc w:val="both"/>
+              <w:rPr>
+                <w:rFonts w:ascii="Bookman Old Style" w:hAnsi="Bookman Old Style"/>
+                <w:b/>
+                <w:bCs/>
+                <w:sz w:val="14"/>
+                <w:szCs w:val="14"/>
+              </w:rPr>
+            </w:pPr>
+          </w:p>
+          <w:p>
+            <w:pPr>
+              <w:jc w:val="both"/>
+              <w:rPr>
+                <w:rFonts w:ascii="Bookman Old Style" w:hAnsi="Bookman Old Style"/>
+                <w:sz w:val="14"/>
+                <w:szCs w:val="14"/>
+              </w:rPr>
+            </w:pPr>
+            <w:r>
+              <w:rPr>
+                <w:rFonts w:ascii="Bookman Old Style" w:hAnsi="Bookman Old Style"/>
+                <w:sz w:val="14"/>
+                <w:szCs w:val="14"/>
+              </w:rPr>
+              <w:t>{ed_intensitas_perhatian}</w:t>
+            </w:r>
+          </w:p>
+          <w:p>
+            <w:pPr>
+              <w:jc w:val="both"/>
+              <w:rPr>
+                <w:rFonts w:ascii="Bookman Old Style" w:hAnsi="Bookman Old Style"/>
+                <w:b/>
+                <w:bCs/>
+                <w:sz w:val="14"/>
+                <w:szCs w:val="14"/>
+              </w:rPr>
+            </w:pPr>
+          </w:p>
+          <w:p>
+            <w:pPr>
+              <w:jc w:val="both"/>
+              <w:rPr>
+                <w:rFonts w:ascii="Bookman Old Style" w:hAnsi="Bookman Old Style"/>
+                <w:b/>
+                <w:bCs/>
+                <w:sz w:val="14"/>
+                <w:szCs w:val="14"/>
+              </w:rPr>
+            </w:pPr>
+            <w:r>
+              <w:rPr>
+                <w:rFonts w:ascii="Bookman Old Style" w:hAnsi="Bookman Old Style"/>
+                <w:b/>
+                <w:bCs/>
+                <w:sz w:val="14"/>
+                <w:szCs w:val="14"/>
+              </w:rPr>
+              <w:t>E. Kesimpulan</w:t>
+            </w:r>
+          </w:p>
+          <w:p>
+            <w:pPr>
+              <w:jc w:val="both"/>
+              <w:rPr>
+                <w:rFonts w:ascii="Bookman Old Style" w:hAnsi="Bookman Old Style"/>
+                <w:b/>
+                <w:bCs/>
+                <w:sz w:val="14"/>
+                <w:szCs w:val="14"/>
+              </w:rPr>
+            </w:pPr>
+          </w:p>
+          <w:p>
+            <w:pPr>
+              <w:jc w:val="both"/>
+              <w:rPr>
+                <w:rFonts w:ascii="Bookman Old Style" w:hAnsi="Bookman Old Style"/>
+                <w:sz w:val="14"/>
+                <w:szCs w:val="14"/>
+              </w:rPr>
+            </w:pPr>
+            <w:r>
+              <w:rPr>
+                <w:rFonts w:ascii="Bookman Old Style" w:hAnsi="Bookman Old Style"/>
+                <w:sz w:val="14"/>
+                <w:szCs w:val="14"/>
+              </w:rPr>
+              <w:t>{ed_kesimpulan}</w:t>
             </w:r>
           </w:p>
         </w:tc>
@@ -1802,7 +2352,7 @@
         </w:tc>
         <w:tc>
           <w:tcPr>
-            <w:tcW w:w="596" w:type="pct"/>
+            <w:tcW w:w="593" w:type="pct"/>
           </w:tcPr>
           <w:p>
             <w:pPr>
@@ -1877,7 +2427,30 @@
         </w:trPr>
         <w:tc>
           <w:tcPr>
-            <w:tcW w:w="270" w:type="pct"/>
+            <w:tcW w:w="273" w:type="pct"/>
+          </w:tcPr>
+          <w:p>
+            <w:pPr>
+              <w:jc w:val="both"/>
+              <w:rPr>
+                <w:rFonts w:ascii="Bookman Old Style" w:hAnsi="Bookman Old Style"/>
+                <w:sz w:val="14"/>
+                <w:szCs w:val="14"/>
+              </w:rPr>
+            </w:pPr>
+            <w:r>
+              <w:rPr>
+                <w:rFonts w:ascii="Bookman Old Style" w:hAnsi="Bookman Old Style"/>
+                <w:sz w:val="14"/>
+                <w:szCs w:val="14"/>
+              </w:rPr>
+              <w:t>{#operasi}{no}</w:t>
+            </w:r>
+          </w:p>
+        </w:tc>
+        <w:tc>
+          <w:tcPr>
+            <w:tcW w:w="1017" w:type="pct"/>
           </w:tcPr>
           <w:p>
             <w:pPr>
@@ -1902,53 +2475,6 @@
                 <w:sz w:val="14"/>
                 <w:szCs w:val="14"/>
               </w:rPr>
-              <w:t>#</w:t>
-            </w:r>
-            <w:r>
-              <w:rPr>
-                <w:rFonts w:ascii="Bookman Old Style" w:hAnsi="Bookman Old Style"/>
-                <w:sz w:val="14"/>
-                <w:szCs w:val="14"/>
-              </w:rPr>
-              <w:t>operasi}</w:t>
-            </w:r>
-            <w:r>
-              <w:rPr>
-                <w:rFonts w:ascii="Bookman Old Style" w:hAnsi="Bookman Old Style"/>
-                <w:sz w:val="14"/>
-                <w:szCs w:val="14"/>
-              </w:rPr>
-              <w:t>{no}</w:t>
-            </w:r>
-          </w:p>
-        </w:tc>
-        <w:tc>
-          <w:tcPr>
-            <w:tcW w:w="1017" w:type="pct"/>
-          </w:tcPr>
-          <w:p>
-            <w:pPr>
-              <w:jc w:val="both"/>
-              <w:rPr>
-                <w:rFonts w:ascii="Bookman Old Style" w:hAnsi="Bookman Old Style"/>
-                <w:sz w:val="14"/>
-                <w:szCs w:val="14"/>
-              </w:rPr>
-            </w:pPr>
-            <w:r>
-              <w:rPr>
-                <w:rFonts w:ascii="Bookman Old Style" w:hAnsi="Bookman Old Style"/>
-                <w:sz w:val="14"/>
-                <w:szCs w:val="14"/>
-              </w:rPr>
-              <w:t>{</w:t>
-            </w:r>
-            <w:r>
-              <w:rPr>
-                <w:rFonts w:ascii="Bookman Old Style" w:hAnsi="Bookman Old Style"/>
-                <w:sz w:val="14"/>
-                <w:szCs w:val="14"/>
-              </w:rPr>
               <w:t>component_name</w:t>
             </w:r>
             <w:r>
@@ -2039,17 +2565,308 @@
               <w:jc w:val="both"/>
               <w:rPr>
                 <w:rFonts w:ascii="Bookman Old Style" w:hAnsi="Bookman Old Style"/>
-                <w:sz w:val="14"/>
-                <w:szCs w:val="14"/>
-              </w:rPr>
-            </w:pPr>
-            <w:r>
-              <w:rPr>
-                <w:rFonts w:ascii="Bookman Old Style" w:hAnsi="Bookman Old Style"/>
-                <w:sz w:val="14"/>
-                <w:szCs w:val="14"/>
-              </w:rPr>
-              <w:t>{evaluasi_dampak}</w:t>
+                <w:b/>
+                <w:bCs/>
+                <w:sz w:val="14"/>
+                <w:szCs w:val="14"/>
+              </w:rPr>
+            </w:pPr>
+            <w:r>
+              <w:rPr>
+                <w:rFonts w:ascii="Bookman Old Style" w:hAnsi="Bookman Old Style"/>
+                <w:b/>
+                <w:bCs/>
+                <w:sz w:val="14"/>
+                <w:szCs w:val="14"/>
+              </w:rPr>
+              <w:t>A. Besaran rencana Usaha dan/atau Kegiatan</w:t>
+            </w:r>
+          </w:p>
+          <w:p>
+            <w:pPr>
+              <w:jc w:val="both"/>
+              <w:rPr>
+                <w:rFonts w:ascii="Bookman Old Style" w:hAnsi="Bookman Old Style"/>
+                <w:b/>
+                <w:bCs/>
+                <w:sz w:val="14"/>
+                <w:szCs w:val="14"/>
+              </w:rPr>
+            </w:pPr>
+          </w:p>
+          <w:p>
+            <w:pPr>
+              <w:jc w:val="both"/>
+              <w:rPr>
+                <w:rFonts w:ascii="Bookman Old Style" w:hAnsi="Bookman Old Style"/>
+                <w:sz w:val="14"/>
+                <w:szCs w:val="14"/>
+              </w:rPr>
+            </w:pPr>
+            <w:r>
+              <w:rPr>
+                <w:rFonts w:ascii="Bookman Old Style" w:hAnsi="Bookman Old Style"/>
+                <w:sz w:val="14"/>
+                <w:szCs w:val="14"/>
+              </w:rPr>
+              <w:t>{ed_besaran_rencana}</w:t>
+            </w:r>
+          </w:p>
+          <w:p>
+            <w:pPr>
+              <w:jc w:val="both"/>
+              <w:rPr>
+                <w:rFonts w:ascii="Bookman Old Style" w:hAnsi="Bookman Old Style"/>
+                <w:b/>
+                <w:bCs/>
+                <w:sz w:val="14"/>
+                <w:szCs w:val="14"/>
+              </w:rPr>
+            </w:pPr>
+          </w:p>
+          <w:p>
+            <w:pPr>
+              <w:jc w:val="both"/>
+              <w:rPr>
+                <w:rFonts w:ascii="Bookman Old Style" w:hAnsi="Bookman Old Style"/>
+                <w:b/>
+                <w:bCs/>
+                <w:sz w:val="14"/>
+                <w:szCs w:val="14"/>
+              </w:rPr>
+            </w:pPr>
+            <w:r>
+              <w:rPr>
+                <w:rFonts w:ascii="Bookman Old Style" w:hAnsi="Bookman Old Style"/>
+                <w:b/>
+                <w:bCs/>
+                <w:sz w:val="14"/>
+                <w:szCs w:val="14"/>
+              </w:rPr>
+              <w:t>B. Kondisi rona lingkungan</w:t>
+            </w:r>
+          </w:p>
+          <w:p>
+            <w:pPr>
+              <w:jc w:val="both"/>
+              <w:rPr>
+                <w:rFonts w:ascii="Bookman Old Style" w:hAnsi="Bookman Old Style"/>
+                <w:b/>
+                <w:bCs/>
+                <w:sz w:val="14"/>
+                <w:szCs w:val="14"/>
+              </w:rPr>
+            </w:pPr>
+          </w:p>
+          <w:p>
+            <w:pPr>
+              <w:jc w:val="both"/>
+              <w:rPr>
+                <w:rFonts w:ascii="Bookman Old Style" w:hAnsi="Bookman Old Style"/>
+                <w:sz w:val="14"/>
+                <w:szCs w:val="14"/>
+              </w:rPr>
+            </w:pPr>
+            <w:r>
+              <w:rPr>
+                <w:rFonts w:ascii="Bookman Old Style" w:hAnsi="Bookman Old Style"/>
+                <w:sz w:val="14"/>
+                <w:szCs w:val="14"/>
+              </w:rPr>
+              <w:t>{ed_kondisi_rona}</w:t>
+            </w:r>
+          </w:p>
+          <w:p>
+            <w:pPr>
+              <w:jc w:val="both"/>
+              <w:rPr>
+                <w:rFonts w:ascii="Bookman Old Style" w:hAnsi="Bookman Old Style"/>
+                <w:b/>
+                <w:bCs/>
+                <w:sz w:val="14"/>
+                <w:szCs w:val="14"/>
+              </w:rPr>
+            </w:pPr>
+          </w:p>
+          <w:p>
+            <w:pPr>
+              <w:jc w:val="both"/>
+              <w:rPr>
+                <w:rFonts w:ascii="Bookman Old Style" w:hAnsi="Bookman Old Style"/>
+                <w:b/>
+                <w:bCs/>
+                <w:sz w:val="14"/>
+                <w:szCs w:val="14"/>
+              </w:rPr>
+            </w:pPr>
+            <w:r>
+              <w:rPr>
+                <w:rFonts w:ascii="Bookman Old Style" w:hAnsi="Bookman Old Style"/>
+                <w:b/>
+                <w:bCs/>
+                <w:sz w:val="14"/>
+                <w:szCs w:val="14"/>
+              </w:rPr>
+              <w:t>C. Pengaruh rencana Usaha dan/atau Kegiatan</w:t>
+            </w:r>
+          </w:p>
+          <w:p>
+            <w:pPr>
+              <w:jc w:val="both"/>
+              <w:rPr>
+                <w:rFonts w:ascii="Bookman Old Style" w:hAnsi="Bookman Old Style"/>
+                <w:b/>
+                <w:bCs/>
+                <w:sz w:val="14"/>
+                <w:szCs w:val="14"/>
+              </w:rPr>
+            </w:pPr>
+          </w:p>
+          <w:p>
+            <w:pPr>
+              <w:jc w:val="both"/>
+              <w:rPr>
+                <w:rFonts w:ascii="Bookman Old Style" w:hAnsi="Bookman Old Style"/>
+                <w:sz w:val="14"/>
+                <w:szCs w:val="14"/>
+              </w:rPr>
+            </w:pPr>
+            <w:r>
+              <w:rPr>
+                <w:rFonts w:ascii="Bookman Old Style" w:hAnsi="Bookman Old Style"/>
+                <w:sz w:val="14"/>
+                <w:szCs w:val="14"/>
+              </w:rPr>
+              <w:t>{ed_pengaruh_rencana}</w:t>
+            </w:r>
+          </w:p>
+          <w:p>
+            <w:pPr>
+              <w:jc w:val="both"/>
+              <w:rPr>
+                <w:rFonts w:ascii="Bookman Old Style" w:hAnsi="Bookman Old Style"/>
+                <w:b/>
+                <w:bCs/>
+                <w:sz w:val="14"/>
+                <w:szCs w:val="14"/>
+              </w:rPr>
+            </w:pPr>
+          </w:p>
+          <w:p>
+            <w:pPr>
+              <w:jc w:val="both"/>
+              <w:rPr>
+                <w:rFonts w:ascii="Bookman Old Style" w:hAnsi="Bookman Old Style"/>
+                <w:b/>
+                <w:bCs/>
+                <w:sz w:val="14"/>
+                <w:szCs w:val="14"/>
+              </w:rPr>
+            </w:pPr>
+            <w:r>
+              <w:rPr>
+                <w:rFonts w:ascii="Bookman Old Style" w:hAnsi="Bookman Old Style"/>
+                <w:b/>
+                <w:bCs/>
+                <w:sz w:val="14"/>
+                <w:szCs w:val="14"/>
+              </w:rPr>
+              <w:t>D. Intensitas perhatian masyarakat</w:t>
+            </w:r>
+          </w:p>
+          <w:p>
+            <w:pPr>
+              <w:jc w:val="both"/>
+              <w:rPr>
+                <w:rFonts w:ascii="Bookman Old Style" w:hAnsi="Bookman Old Style"/>
+                <w:b/>
+                <w:bCs/>
+                <w:sz w:val="14"/>
+                <w:szCs w:val="14"/>
+              </w:rPr>
+            </w:pPr>
+          </w:p>
+          <w:p>
+            <w:pPr>
+              <w:jc w:val="both"/>
+              <w:rPr>
+                <w:rFonts w:ascii="Bookman Old Style" w:hAnsi="Bookman Old Style"/>
+                <w:sz w:val="14"/>
+                <w:szCs w:val="14"/>
+              </w:rPr>
+            </w:pPr>
+            <w:r>
+              <w:rPr>
+                <w:rFonts w:ascii="Bookman Old Style" w:hAnsi="Bookman Old Style"/>
+                <w:sz w:val="14"/>
+                <w:szCs w:val="14"/>
+              </w:rPr>
+              <w:lastRenderedPageBreak/>
+              <w:t>{ed_intensitas_perhatian}</w:t>
+            </w:r>
+          </w:p>
+          <w:p>
+            <w:pPr>
+              <w:jc w:val="both"/>
+              <w:rPr>
+                <w:rFonts w:ascii="Bookman Old Style" w:hAnsi="Bookman Old Style"/>
+                <w:b/>
+                <w:bCs/>
+                <w:sz w:val="14"/>
+                <w:szCs w:val="14"/>
+              </w:rPr>
+            </w:pPr>
+          </w:p>
+          <w:p>
+            <w:pPr>
+              <w:jc w:val="both"/>
+              <w:rPr>
+                <w:rFonts w:ascii="Bookman Old Style" w:hAnsi="Bookman Old Style"/>
+                <w:b/>
+                <w:bCs/>
+                <w:sz w:val="14"/>
+                <w:szCs w:val="14"/>
+              </w:rPr>
+            </w:pPr>
+            <w:r>
+              <w:rPr>
+                <w:rFonts w:ascii="Bookman Old Style" w:hAnsi="Bookman Old Style"/>
+                <w:b/>
+                <w:bCs/>
+                <w:sz w:val="14"/>
+                <w:szCs w:val="14"/>
+              </w:rPr>
+              <w:t>E. Kesimpulan</w:t>
+            </w:r>
+          </w:p>
+          <w:p>
+            <w:pPr>
+              <w:jc w:val="both"/>
+              <w:rPr>
+                <w:rFonts w:ascii="Bookman Old Style" w:hAnsi="Bookman Old Style"/>
+                <w:b/>
+                <w:bCs/>
+                <w:sz w:val="14"/>
+                <w:szCs w:val="14"/>
+              </w:rPr>
+            </w:pPr>
+          </w:p>
+          <w:p>
+            <w:pPr>
+              <w:jc w:val="both"/>
+              <w:rPr>
+                <w:rFonts w:ascii="Bookman Old Style" w:hAnsi="Bookman Old Style"/>
+                <w:sz w:val="14"/>
+                <w:szCs w:val="14"/>
+              </w:rPr>
+            </w:pPr>
+            <w:r>
+              <w:rPr>
+                <w:rFonts w:ascii="Bookman Old Style" w:hAnsi="Bookman Old Style"/>
+                <w:sz w:val="14"/>
+                <w:szCs w:val="14"/>
+              </w:rPr>
+              <w:t>{ed_kesimpulan}</w:t>
             </w:r>
           </w:p>
         </w:tc>
@@ -2072,6 +2889,7 @@
                 <w:sz w:val="14"/>
                 <w:szCs w:val="14"/>
               </w:rPr>
+              <w:lastRenderedPageBreak/>
               <w:t>{dph}</w:t>
             </w:r>
           </w:p>
@@ -2101,7 +2919,7 @@
         </w:tc>
         <w:tc>
           <w:tcPr>
-            <w:tcW w:w="596" w:type="pct"/>
+            <w:tcW w:w="593" w:type="pct"/>
           </w:tcPr>
           <w:p>
             <w:pPr>
@@ -2176,7 +2994,30 @@
         </w:trPr>
         <w:tc>
           <w:tcPr>
-            <w:tcW w:w="270" w:type="pct"/>
+            <w:tcW w:w="273" w:type="pct"/>
+          </w:tcPr>
+          <w:p>
+            <w:pPr>
+              <w:jc w:val="both"/>
+              <w:rPr>
+                <w:rFonts w:ascii="Bookman Old Style" w:hAnsi="Bookman Old Style"/>
+                <w:sz w:val="14"/>
+                <w:szCs w:val="14"/>
+              </w:rPr>
+            </w:pPr>
+            <w:r>
+              <w:rPr>
+                <w:rFonts w:ascii="Bookman Old Style" w:hAnsi="Bookman Old Style"/>
+                <w:sz w:val="14"/>
+                <w:szCs w:val="14"/>
+              </w:rPr>
+              <w:t>{#pasca_operasi}{no}</w:t>
+            </w:r>
+          </w:p>
+        </w:tc>
+        <w:tc>
+          <w:tcPr>
+            <w:tcW w:w="1017" w:type="pct"/>
           </w:tcPr>
           <w:p>
             <w:pPr>
@@ -2201,53 +3042,6 @@
                 <w:sz w:val="14"/>
                 <w:szCs w:val="14"/>
               </w:rPr>
-              <w:t>#</w:t>
-            </w:r>
-            <w:r>
-              <w:rPr>
-                <w:rFonts w:ascii="Bookman Old Style" w:hAnsi="Bookman Old Style"/>
-                <w:sz w:val="14"/>
-                <w:szCs w:val="14"/>
-              </w:rPr>
-              <w:t>pasca_operasi}</w:t>
-            </w:r>
-            <w:r>
-              <w:rPr>
-                <w:rFonts w:ascii="Bookman Old Style" w:hAnsi="Bookman Old Style"/>
-                <w:sz w:val="14"/>
-                <w:szCs w:val="14"/>
-              </w:rPr>
-              <w:t>{no}</w:t>
-            </w:r>
-          </w:p>
-        </w:tc>
-        <w:tc>
-          <w:tcPr>
-            <w:tcW w:w="1017" w:type="pct"/>
-          </w:tcPr>
-          <w:p>
-            <w:pPr>
-              <w:jc w:val="both"/>
-              <w:rPr>
-                <w:rFonts w:ascii="Bookman Old Style" w:hAnsi="Bookman Old Style"/>
-                <w:sz w:val="14"/>
-                <w:szCs w:val="14"/>
-              </w:rPr>
-            </w:pPr>
-            <w:r>
-              <w:rPr>
-                <w:rFonts w:ascii="Bookman Old Style" w:hAnsi="Bookman Old Style"/>
-                <w:sz w:val="14"/>
-                <w:szCs w:val="14"/>
-              </w:rPr>
-              <w:t>{</w:t>
-            </w:r>
-            <w:r>
-              <w:rPr>
-                <w:rFonts w:ascii="Bookman Old Style" w:hAnsi="Bookman Old Style"/>
-                <w:sz w:val="14"/>
-                <w:szCs w:val="14"/>
-              </w:rPr>
               <w:t>component_name</w:t>
             </w:r>
             <w:r>
@@ -2302,15 +3096,7 @@
                 <w:sz w:val="14"/>
                 <w:szCs w:val="14"/>
               </w:rPr>
-              <w:t>{rona_lingkungan</w:t>
-            </w:r>
-            <w:r>
-              <w:rPr>
-                <w:rFonts w:ascii="Bookman Old Style" w:hAnsi="Bookman Old Style"/>
-                <w:sz w:val="14"/>
-                <w:szCs w:val="14"/>
-              </w:rPr>
-              <w:t>}</w:t>
+              <w:t>{rona_lingkungan}</w:t>
             </w:r>
           </w:p>
         </w:tc>
@@ -2346,17 +3132,307 @@
               <w:jc w:val="both"/>
               <w:rPr>
                 <w:rFonts w:ascii="Bookman Old Style" w:hAnsi="Bookman Old Style"/>
-                <w:sz w:val="14"/>
-                <w:szCs w:val="14"/>
-              </w:rPr>
-            </w:pPr>
-            <w:r>
-              <w:rPr>
-                <w:rFonts w:ascii="Bookman Old Style" w:hAnsi="Bookman Old Style"/>
-                <w:sz w:val="14"/>
-                <w:szCs w:val="14"/>
-              </w:rPr>
-              <w:t>{evaluasi_dampak}</w:t>
+                <w:b/>
+                <w:bCs/>
+                <w:sz w:val="14"/>
+                <w:szCs w:val="14"/>
+              </w:rPr>
+            </w:pPr>
+            <w:r>
+              <w:rPr>
+                <w:rFonts w:ascii="Bookman Old Style" w:hAnsi="Bookman Old Style"/>
+                <w:b/>
+                <w:bCs/>
+                <w:sz w:val="14"/>
+                <w:szCs w:val="14"/>
+              </w:rPr>
+              <w:t>A. Besaran rencana Usaha dan/atau Kegiatan</w:t>
+            </w:r>
+          </w:p>
+          <w:p>
+            <w:pPr>
+              <w:jc w:val="both"/>
+              <w:rPr>
+                <w:rFonts w:ascii="Bookman Old Style" w:hAnsi="Bookman Old Style"/>
+                <w:b/>
+                <w:bCs/>
+                <w:sz w:val="14"/>
+                <w:szCs w:val="14"/>
+              </w:rPr>
+            </w:pPr>
+          </w:p>
+          <w:p>
+            <w:pPr>
+              <w:jc w:val="both"/>
+              <w:rPr>
+                <w:rFonts w:ascii="Bookman Old Style" w:hAnsi="Bookman Old Style"/>
+                <w:sz w:val="14"/>
+                <w:szCs w:val="14"/>
+              </w:rPr>
+            </w:pPr>
+            <w:r>
+              <w:rPr>
+                <w:rFonts w:ascii="Bookman Old Style" w:hAnsi="Bookman Old Style"/>
+                <w:sz w:val="14"/>
+                <w:szCs w:val="14"/>
+              </w:rPr>
+              <w:t>{ed_besaran_rencana}</w:t>
+            </w:r>
+          </w:p>
+          <w:p>
+            <w:pPr>
+              <w:jc w:val="both"/>
+              <w:rPr>
+                <w:rFonts w:ascii="Bookman Old Style" w:hAnsi="Bookman Old Style"/>
+                <w:b/>
+                <w:bCs/>
+                <w:sz w:val="14"/>
+                <w:szCs w:val="14"/>
+              </w:rPr>
+            </w:pPr>
+          </w:p>
+          <w:p>
+            <w:pPr>
+              <w:jc w:val="both"/>
+              <w:rPr>
+                <w:rFonts w:ascii="Bookman Old Style" w:hAnsi="Bookman Old Style"/>
+                <w:b/>
+                <w:bCs/>
+                <w:sz w:val="14"/>
+                <w:szCs w:val="14"/>
+              </w:rPr>
+            </w:pPr>
+            <w:r>
+              <w:rPr>
+                <w:rFonts w:ascii="Bookman Old Style" w:hAnsi="Bookman Old Style"/>
+                <w:b/>
+                <w:bCs/>
+                <w:sz w:val="14"/>
+                <w:szCs w:val="14"/>
+              </w:rPr>
+              <w:t>B. Kondisi rona lingkungan</w:t>
+            </w:r>
+          </w:p>
+          <w:p>
+            <w:pPr>
+              <w:jc w:val="both"/>
+              <w:rPr>
+                <w:rFonts w:ascii="Bookman Old Style" w:hAnsi="Bookman Old Style"/>
+                <w:b/>
+                <w:bCs/>
+                <w:sz w:val="14"/>
+                <w:szCs w:val="14"/>
+              </w:rPr>
+            </w:pPr>
+          </w:p>
+          <w:p>
+            <w:pPr>
+              <w:jc w:val="both"/>
+              <w:rPr>
+                <w:rFonts w:ascii="Bookman Old Style" w:hAnsi="Bookman Old Style"/>
+                <w:sz w:val="14"/>
+                <w:szCs w:val="14"/>
+              </w:rPr>
+            </w:pPr>
+            <w:r>
+              <w:rPr>
+                <w:rFonts w:ascii="Bookman Old Style" w:hAnsi="Bookman Old Style"/>
+                <w:sz w:val="14"/>
+                <w:szCs w:val="14"/>
+              </w:rPr>
+              <w:t>{ed_kondisi_rona}</w:t>
+            </w:r>
+          </w:p>
+          <w:p>
+            <w:pPr>
+              <w:jc w:val="both"/>
+              <w:rPr>
+                <w:rFonts w:ascii="Bookman Old Style" w:hAnsi="Bookman Old Style"/>
+                <w:b/>
+                <w:bCs/>
+                <w:sz w:val="14"/>
+                <w:szCs w:val="14"/>
+              </w:rPr>
+            </w:pPr>
+          </w:p>
+          <w:p>
+            <w:pPr>
+              <w:jc w:val="both"/>
+              <w:rPr>
+                <w:rFonts w:ascii="Bookman Old Style" w:hAnsi="Bookman Old Style"/>
+                <w:b/>
+                <w:bCs/>
+                <w:sz w:val="14"/>
+                <w:szCs w:val="14"/>
+              </w:rPr>
+            </w:pPr>
+            <w:r>
+              <w:rPr>
+                <w:rFonts w:ascii="Bookman Old Style" w:hAnsi="Bookman Old Style"/>
+                <w:b/>
+                <w:bCs/>
+                <w:sz w:val="14"/>
+                <w:szCs w:val="14"/>
+              </w:rPr>
+              <w:t>C. Pengaruh rencana Usaha dan/atau Kegiatan</w:t>
+            </w:r>
+          </w:p>
+          <w:p>
+            <w:pPr>
+              <w:jc w:val="both"/>
+              <w:rPr>
+                <w:rFonts w:ascii="Bookman Old Style" w:hAnsi="Bookman Old Style"/>
+                <w:b/>
+                <w:bCs/>
+                <w:sz w:val="14"/>
+                <w:szCs w:val="14"/>
+              </w:rPr>
+            </w:pPr>
+          </w:p>
+          <w:p>
+            <w:pPr>
+              <w:jc w:val="both"/>
+              <w:rPr>
+                <w:rFonts w:ascii="Bookman Old Style" w:hAnsi="Bookman Old Style"/>
+                <w:sz w:val="14"/>
+                <w:szCs w:val="14"/>
+              </w:rPr>
+            </w:pPr>
+            <w:r>
+              <w:rPr>
+                <w:rFonts w:ascii="Bookman Old Style" w:hAnsi="Bookman Old Style"/>
+                <w:sz w:val="14"/>
+                <w:szCs w:val="14"/>
+              </w:rPr>
+              <w:t>{ed_pengaruh_rencana}</w:t>
+            </w:r>
+          </w:p>
+          <w:p>
+            <w:pPr>
+              <w:jc w:val="both"/>
+              <w:rPr>
+                <w:rFonts w:ascii="Bookman Old Style" w:hAnsi="Bookman Old Style"/>
+                <w:b/>
+                <w:bCs/>
+                <w:sz w:val="14"/>
+                <w:szCs w:val="14"/>
+              </w:rPr>
+            </w:pPr>
+          </w:p>
+          <w:p>
+            <w:pPr>
+              <w:jc w:val="both"/>
+              <w:rPr>
+                <w:rFonts w:ascii="Bookman Old Style" w:hAnsi="Bookman Old Style"/>
+                <w:b/>
+                <w:bCs/>
+                <w:sz w:val="14"/>
+                <w:szCs w:val="14"/>
+              </w:rPr>
+            </w:pPr>
+            <w:r>
+              <w:rPr>
+                <w:rFonts w:ascii="Bookman Old Style" w:hAnsi="Bookman Old Style"/>
+                <w:b/>
+                <w:bCs/>
+                <w:sz w:val="14"/>
+                <w:szCs w:val="14"/>
+              </w:rPr>
+              <w:t>D. Intensitas perhatian masyarakat</w:t>
+            </w:r>
+          </w:p>
+          <w:p>
+            <w:pPr>
+              <w:jc w:val="both"/>
+              <w:rPr>
+                <w:rFonts w:ascii="Bookman Old Style" w:hAnsi="Bookman Old Style"/>
+                <w:b/>
+                <w:bCs/>
+                <w:sz w:val="14"/>
+                <w:szCs w:val="14"/>
+              </w:rPr>
+            </w:pPr>
+          </w:p>
+          <w:p>
+            <w:pPr>
+              <w:jc w:val="both"/>
+              <w:rPr>
+                <w:rFonts w:ascii="Bookman Old Style" w:hAnsi="Bookman Old Style"/>
+                <w:sz w:val="14"/>
+                <w:szCs w:val="14"/>
+              </w:rPr>
+            </w:pPr>
+            <w:r>
+              <w:rPr>
+                <w:rFonts w:ascii="Bookman Old Style" w:hAnsi="Bookman Old Style"/>
+                <w:sz w:val="14"/>
+                <w:szCs w:val="14"/>
+              </w:rPr>
+              <w:t>{ed_intensitas_perhatian}</w:t>
+            </w:r>
+          </w:p>
+          <w:p>
+            <w:pPr>
+              <w:jc w:val="both"/>
+              <w:rPr>
+                <w:rFonts w:ascii="Bookman Old Style" w:hAnsi="Bookman Old Style"/>
+                <w:b/>
+                <w:bCs/>
+                <w:sz w:val="14"/>
+                <w:szCs w:val="14"/>
+              </w:rPr>
+            </w:pPr>
+          </w:p>
+          <w:p>
+            <w:pPr>
+              <w:jc w:val="both"/>
+              <w:rPr>
+                <w:rFonts w:ascii="Bookman Old Style" w:hAnsi="Bookman Old Style"/>
+                <w:b/>
+                <w:bCs/>
+                <w:sz w:val="14"/>
+                <w:szCs w:val="14"/>
+              </w:rPr>
+            </w:pPr>
+            <w:r>
+              <w:rPr>
+                <w:rFonts w:ascii="Bookman Old Style" w:hAnsi="Bookman Old Style"/>
+                <w:b/>
+                <w:bCs/>
+                <w:sz w:val="14"/>
+                <w:szCs w:val="14"/>
+              </w:rPr>
+              <w:t>E. Kesimpulan</w:t>
+            </w:r>
+          </w:p>
+          <w:p>
+            <w:pPr>
+              <w:jc w:val="both"/>
+              <w:rPr>
+                <w:rFonts w:ascii="Bookman Old Style" w:hAnsi="Bookman Old Style"/>
+                <w:b/>
+                <w:bCs/>
+                <w:sz w:val="14"/>
+                <w:szCs w:val="14"/>
+              </w:rPr>
+            </w:pPr>
+          </w:p>
+          <w:p>
+            <w:pPr>
+              <w:jc w:val="both"/>
+              <w:rPr>
+                <w:rFonts w:ascii="Bookman Old Style" w:hAnsi="Bookman Old Style"/>
+                <w:sz w:val="14"/>
+                <w:szCs w:val="14"/>
+              </w:rPr>
+            </w:pPr>
+            <w:r>
+              <w:rPr>
+                <w:rFonts w:ascii="Bookman Old Style" w:hAnsi="Bookman Old Style"/>
+                <w:sz w:val="14"/>
+                <w:szCs w:val="14"/>
+              </w:rPr>
+              <w:t>{ed_kesimpulan}</w:t>
             </w:r>
           </w:p>
         </w:tc>
@@ -2408,7 +3484,7 @@
         </w:tc>
         <w:tc>
           <w:tcPr>
-            <w:tcW w:w="596" w:type="pct"/>
+            <w:tcW w:w="593" w:type="pct"/>
           </w:tcPr>
           <w:p>
             <w:pPr>
@@ -2519,7 +3595,6 @@
                 <w:sz w:val="14"/>
                 <w:szCs w:val="14"/>
               </w:rPr>
-              <w:lastRenderedPageBreak/>
               <w:t>No</w:t>
             </w:r>
           </w:p>
@@ -3521,6 +4596,95 @@
     </w:lvl>
   </w:abstractNum>
   <w:abstractNum w:abstractNumId="5" w15:restartNumberingAfterBreak="0">
+    <w:nsid w:val="1FFC36E1"/>
+    <w:multiLevelType w:val="hybridMultilevel"/>
+    <w:tmpl w:val="2E3E74B8"/>
+    <w:lvl w:ilvl="0" w:tplc="38090015">
+      <w:start w:val="1"/>
+      <w:numFmt w:val="upperLetter"/>
+      <w:lvlText w:val="%1."/>
+      <w:lvlJc w:val="left"/>
+      <w:pPr>
+        <w:ind w:left="720" w:hanging="360"/>
+      </w:pPr>
+      <w:rPr>
+        <w:rFonts w:hint="default"/>
+      </w:rPr>
+    </w:lvl>
+    <w:lvl w:ilvl="1" w:tplc="38090019" w:tentative="1">
+      <w:start w:val="1"/>
+      <w:numFmt w:val="lowerLetter"/>
+      <w:lvlText w:val="%2."/>
+      <w:lvlJc w:val="left"/>
+      <w:pPr>
+        <w:ind w:left="1440" w:hanging="360"/>
+      </w:pPr>
+    </w:lvl>
+    <w:lvl w:ilvl="2" w:tplc="3809001B" w:tentative="1">
+      <w:start w:val="1"/>
+      <w:numFmt w:val="lowerRoman"/>
+      <w:lvlText w:val="%3."/>
+      <w:lvlJc w:val="right"/>
+      <w:pPr>
+        <w:ind w:left="2160" w:hanging="180"/>
+      </w:pPr>
+    </w:lvl>
+    <w:lvl w:ilvl="3" w:tplc="3809000F" w:tentative="1">
+      <w:start w:val="1"/>
+      <w:numFmt w:val="decimal"/>
+      <w:lvlText w:val="%4."/>
+      <w:lvlJc w:val="left"/>
+      <w:pPr>
+        <w:ind w:left="2880" w:hanging="360"/>
+      </w:pPr>
+    </w:lvl>
+    <w:lvl w:ilvl="4" w:tplc="38090019" w:tentative="1">
+      <w:start w:val="1"/>
+      <w:numFmt w:val="lowerLetter"/>
+      <w:lvlText w:val="%5."/>
+      <w:lvlJc w:val="left"/>
+      <w:pPr>
+        <w:ind w:left="3600" w:hanging="360"/>
+      </w:pPr>
+    </w:lvl>
+    <w:lvl w:ilvl="5" w:tplc="3809001B" w:tentative="1">
+      <w:start w:val="1"/>
+      <w:numFmt w:val="lowerRoman"/>
+      <w:lvlText w:val="%6."/>
+      <w:lvlJc w:val="right"/>
+      <w:pPr>
+        <w:ind w:left="4320" w:hanging="180"/>
+      </w:pPr>
+    </w:lvl>
+    <w:lvl w:ilvl="6" w:tplc="3809000F" w:tentative="1">
+      <w:start w:val="1"/>
+      <w:numFmt w:val="decimal"/>
+      <w:lvlText w:val="%7."/>
+      <w:lvlJc w:val="left"/>
+      <w:pPr>
+        <w:ind w:left="5040" w:hanging="360"/>
+      </w:pPr>
+    </w:lvl>
+    <w:lvl w:ilvl="7" w:tplc="38090019" w:tentative="1">
+      <w:start w:val="1"/>
+      <w:numFmt w:val="lowerLetter"/>
+      <w:lvlText w:val="%8."/>
+      <w:lvlJc w:val="left"/>
+      <w:pPr>
+        <w:ind w:left="5760" w:hanging="360"/>
+      </w:pPr>
+    </w:lvl>
+    <w:lvl w:ilvl="8" w:tplc="3809001B" w:tentative="1">
+      <w:start w:val="1"/>
+      <w:numFmt w:val="lowerRoman"/>
+      <w:lvlText w:val="%9."/>
+      <w:lvlJc w:val="right"/>
+      <w:pPr>
+        <w:ind w:left="6480" w:hanging="180"/>
+      </w:pPr>
+    </w:lvl>
+  </w:abstractNum>
+  <w:abstractNum w:abstractNumId="6" w15:restartNumberingAfterBreak="0">
     <w:nsid w:val="22942FCE"/>
     <w:multiLevelType w:val="hybridMultilevel"/>
     <w:tmpl w:val="9C525D06"/>
@@ -3609,7 +4773,7 @@
       </w:pPr>
     </w:lvl>
   </w:abstractNum>
-  <w:abstractNum w:abstractNumId="6" w15:restartNumberingAfterBreak="0">
+  <w:abstractNum w:abstractNumId="7" w15:restartNumberingAfterBreak="0">
     <w:nsid w:val="24EB76E0"/>
     <w:multiLevelType w:val="hybridMultilevel"/>
     <w:tmpl w:val="922E99D8"/>
@@ -3698,7 +4862,7 @@
       </w:pPr>
     </w:lvl>
   </w:abstractNum>
-  <w:abstractNum w:abstractNumId="7" w15:restartNumberingAfterBreak="0">
+  <w:abstractNum w:abstractNumId="8" w15:restartNumberingAfterBreak="0">
     <w:nsid w:val="2D677A0A"/>
     <w:multiLevelType w:val="hybridMultilevel"/>
     <w:tmpl w:val="2410E0C4"/>
@@ -3787,7 +4951,7 @@
       </w:pPr>
     </w:lvl>
   </w:abstractNum>
-  <w:abstractNum w:abstractNumId="8" w15:restartNumberingAfterBreak="0">
+  <w:abstractNum w:abstractNumId="9" w15:restartNumberingAfterBreak="0">
     <w:nsid w:val="3CC458EA"/>
     <w:multiLevelType w:val="hybridMultilevel"/>
     <w:tmpl w:val="A02AE492"/>
@@ -3877,7 +5041,7 @@
       </w:pPr>
     </w:lvl>
   </w:abstractNum>
-  <w:abstractNum w:abstractNumId="9" w15:restartNumberingAfterBreak="0">
+  <w:abstractNum w:abstractNumId="10" w15:restartNumberingAfterBreak="0">
     <w:nsid w:val="46AA208D"/>
     <w:multiLevelType w:val="hybridMultilevel"/>
     <w:tmpl w:val="E822219C"/>
@@ -3966,7 +5130,7 @@
       </w:pPr>
     </w:lvl>
   </w:abstractNum>
-  <w:abstractNum w:abstractNumId="10" w15:restartNumberingAfterBreak="0">
+  <w:abstractNum w:abstractNumId="11" w15:restartNumberingAfterBreak="0">
     <w:nsid w:val="4DCD6C43"/>
     <w:multiLevelType w:val="hybridMultilevel"/>
     <w:tmpl w:val="D090AC36"/>
@@ -4055,7 +5219,96 @@
       </w:pPr>
     </w:lvl>
   </w:abstractNum>
-  <w:abstractNum w:abstractNumId="11" w15:restartNumberingAfterBreak="0">
+  <w:abstractNum w:abstractNumId="12" w15:restartNumberingAfterBreak="0">
+    <w:nsid w:val="5FDC4B01"/>
+    <w:multiLevelType w:val="hybridMultilevel"/>
+    <w:tmpl w:val="C38AFE1C"/>
+    <w:lvl w:ilvl="0" w:tplc="38090015">
+      <w:start w:val="1"/>
+      <w:numFmt w:val="upperLetter"/>
+      <w:lvlText w:val="%1."/>
+      <w:lvlJc w:val="left"/>
+      <w:pPr>
+        <w:ind w:left="720" w:hanging="360"/>
+      </w:pPr>
+      <w:rPr>
+        <w:rFonts w:hint="default"/>
+      </w:rPr>
+    </w:lvl>
+    <w:lvl w:ilvl="1" w:tplc="38090019" w:tentative="1">
+      <w:start w:val="1"/>
+      <w:numFmt w:val="lowerLetter"/>
+      <w:lvlText w:val="%2."/>
+      <w:lvlJc w:val="left"/>
+      <w:pPr>
+        <w:ind w:left="1440" w:hanging="360"/>
+      </w:pPr>
+    </w:lvl>
+    <w:lvl w:ilvl="2" w:tplc="3809001B" w:tentative="1">
+      <w:start w:val="1"/>
+      <w:numFmt w:val="lowerRoman"/>
+      <w:lvlText w:val="%3."/>
+      <w:lvlJc w:val="right"/>
+      <w:pPr>
+        <w:ind w:left="2160" w:hanging="180"/>
+      </w:pPr>
+    </w:lvl>
+    <w:lvl w:ilvl="3" w:tplc="3809000F" w:tentative="1">
+      <w:start w:val="1"/>
+      <w:numFmt w:val="decimal"/>
+      <w:lvlText w:val="%4."/>
+      <w:lvlJc w:val="left"/>
+      <w:pPr>
+        <w:ind w:left="2880" w:hanging="360"/>
+      </w:pPr>
+    </w:lvl>
+    <w:lvl w:ilvl="4" w:tplc="38090019" w:tentative="1">
+      <w:start w:val="1"/>
+      <w:numFmt w:val="lowerLetter"/>
+      <w:lvlText w:val="%5."/>
+      <w:lvlJc w:val="left"/>
+      <w:pPr>
+        <w:ind w:left="3600" w:hanging="360"/>
+      </w:pPr>
+    </w:lvl>
+    <w:lvl w:ilvl="5" w:tplc="3809001B" w:tentative="1">
+      <w:start w:val="1"/>
+      <w:numFmt w:val="lowerRoman"/>
+      <w:lvlText w:val="%6."/>
+      <w:lvlJc w:val="right"/>
+      <w:pPr>
+        <w:ind w:left="4320" w:hanging="180"/>
+      </w:pPr>
+    </w:lvl>
+    <w:lvl w:ilvl="6" w:tplc="3809000F" w:tentative="1">
+      <w:start w:val="1"/>
+      <w:numFmt w:val="decimal"/>
+      <w:lvlText w:val="%7."/>
+      <w:lvlJc w:val="left"/>
+      <w:pPr>
+        <w:ind w:left="5040" w:hanging="360"/>
+      </w:pPr>
+    </w:lvl>
+    <w:lvl w:ilvl="7" w:tplc="38090019" w:tentative="1">
+      <w:start w:val="1"/>
+      <w:numFmt w:val="lowerLetter"/>
+      <w:lvlText w:val="%8."/>
+      <w:lvlJc w:val="left"/>
+      <w:pPr>
+        <w:ind w:left="5760" w:hanging="360"/>
+      </w:pPr>
+    </w:lvl>
+    <w:lvl w:ilvl="8" w:tplc="3809001B" w:tentative="1">
+      <w:start w:val="1"/>
+      <w:numFmt w:val="lowerRoman"/>
+      <w:lvlText w:val="%9."/>
+      <w:lvlJc w:val="right"/>
+      <w:pPr>
+        <w:ind w:left="6480" w:hanging="180"/>
+      </w:pPr>
+    </w:lvl>
+  </w:abstractNum>
+  <w:abstractNum w:abstractNumId="13" w15:restartNumberingAfterBreak="0">
     <w:nsid w:val="5FE227F3"/>
     <w:multiLevelType w:val="hybridMultilevel"/>
     <w:tmpl w:val="8836E4C8"/>
@@ -4168,7 +5421,7 @@
       </w:rPr>
     </w:lvl>
   </w:abstractNum>
-  <w:abstractNum w:abstractNumId="12" w15:restartNumberingAfterBreak="0">
+  <w:abstractNum w:abstractNumId="14" w15:restartNumberingAfterBreak="0">
     <w:nsid w:val="61FA7085"/>
     <w:multiLevelType w:val="hybridMultilevel"/>
     <w:tmpl w:val="F78437CC"/>
@@ -4257,7 +5510,7 @@
       </w:pPr>
     </w:lvl>
   </w:abstractNum>
-  <w:abstractNum w:abstractNumId="13" w15:restartNumberingAfterBreak="0">
+  <w:abstractNum w:abstractNumId="15" w15:restartNumberingAfterBreak="0">
     <w:nsid w:val="795217B5"/>
     <w:multiLevelType w:val="hybridMultilevel"/>
     <w:tmpl w:val="FA9007A8"/>
@@ -4347,13 +5600,13 @@
     </w:lvl>
   </w:abstractNum>
   <w:num w:numId="1">
-    <w:abstractNumId w:val="13"/>
+    <w:abstractNumId w:val="15"/>
   </w:num>
   <w:num w:numId="2">
     <w:abstractNumId w:val="2"/>
   </w:num>
   <w:num w:numId="3">
-    <w:abstractNumId w:val="5"/>
+    <w:abstractNumId w:val="6"/>
   </w:num>
   <w:num w:numId="4">
     <w:abstractNumId w:val="1"/>
@@ -4365,7 +5618,7 @@
     <w:abstractNumId w:val="4"/>
   </w:num>
   <w:num w:numId="7">
-    <w:abstractNumId w:val="8"/>
+    <w:abstractNumId w:val="9"/>
     <w:lvlOverride w:ilvl="0">
       <w:startOverride w:val="1"/>
     </w:lvlOverride>
@@ -4395,24 +5648,30 @@
     </w:lvlOverride>
   </w:num>
   <w:num w:numId="8">
+    <w:abstractNumId w:val="8"/>
+  </w:num>
+  <w:num w:numId="9">
     <w:abstractNumId w:val="7"/>
   </w:num>
-  <w:num w:numId="9">
-    <w:abstractNumId w:val="6"/>
-  </w:num>
   <w:num w:numId="10">
-    <w:abstractNumId w:val="10"/>
+    <w:abstractNumId w:val="11"/>
   </w:num>
   <w:num w:numId="11">
-    <w:abstractNumId w:val="11"/>
+    <w:abstractNumId w:val="13"/>
   </w:num>
   <w:num w:numId="12">
     <w:abstractNumId w:val="0"/>
   </w:num>
   <w:num w:numId="13">
-    <w:abstractNumId w:val="9"/>
+    <w:abstractNumId w:val="10"/>
   </w:num>
   <w:num w:numId="14">
+    <w:abstractNumId w:val="14"/>
+  </w:num>
+  <w:num w:numId="15">
+    <w:abstractNumId w:val="5"/>
+  </w:num>
+  <w:num w:numId="16">
     <w:abstractNumId w:val="12"/>
   </w:num>
 </w:numbering>

</xml_diff>

<commit_message>
change template ka andal render method to phpword
</commit_message>
<xml_diff>
--- a/public/template_ka_andal.docx
+++ b/public/template_ka_andal.docx
@@ -4,6 +4,7 @@
   <w:body>
     <w:p>
       <w:pPr>
+        <w:ind w:firstLine="720"/>
         <w:jc w:val="center"/>
         <w:rPr>
           <w:rFonts w:ascii="Bookman Old Style" w:hAnsi="Bookman Old Style"/>
@@ -323,6 +324,14 @@
                 <w:sz w:val="16"/>
                 <w:szCs w:val="16"/>
               </w:rPr>
+              <w:t>$</w:t>
+            </w:r>
+            <w:r>
+              <w:rPr>
+                <w:rFonts w:ascii="Bookman Old Style" w:hAnsi="Bookman Old Style"/>
+                <w:sz w:val="16"/>
+                <w:szCs w:val="16"/>
+              </w:rPr>
               <w:t>{</w:t>
             </w:r>
             <w:proofErr w:type="spellStart"/>
@@ -468,6 +477,14 @@
                 <w:sz w:val="16"/>
                 <w:szCs w:val="16"/>
               </w:rPr>
+              <w:t>$</w:t>
+            </w:r>
+            <w:r>
+              <w:rPr>
+                <w:rFonts w:ascii="Bookman Old Style" w:hAnsi="Bookman Old Style"/>
+                <w:sz w:val="16"/>
+                <w:szCs w:val="16"/>
+              </w:rPr>
               <w:t>{pic}</w:t>
             </w:r>
           </w:p>
@@ -559,34 +576,92 @@
                 <w:sz w:val="16"/>
                 <w:szCs w:val="16"/>
               </w:rPr>
-              <w:t>{#penyusun}</w:t>
-            </w:r>
-          </w:p>
-          <w:p>
-            <w:pPr>
-              <w:rPr>
-                <w:rFonts w:ascii="Bookman Old Style" w:hAnsi="Bookman Old Style"/>
-                <w:sz w:val="16"/>
-                <w:szCs w:val="16"/>
-              </w:rPr>
-            </w:pPr>
-            <w:r>
-              <w:rPr>
-                <w:rFonts w:ascii="Bookman Old Style" w:hAnsi="Bookman Old Style"/>
-                <w:sz w:val="16"/>
-                <w:szCs w:val="16"/>
-              </w:rPr>
-              <w:t>{name} ({position})</w:t>
-            </w:r>
-          </w:p>
-          <w:p>
-            <w:pPr>
-              <w:rPr>
-                <w:rFonts w:ascii="Bookman Old Style" w:hAnsi="Bookman Old Style"/>
-                <w:sz w:val="16"/>
-                <w:szCs w:val="16"/>
-              </w:rPr>
-            </w:pPr>
+              <w:t>$</w:t>
+            </w:r>
+            <w:r>
+              <w:rPr>
+                <w:rFonts w:ascii="Bookman Old Style" w:hAnsi="Bookman Old Style"/>
+                <w:sz w:val="16"/>
+                <w:szCs w:val="16"/>
+              </w:rPr>
+              <w:t>{</w:t>
+            </w:r>
+            <w:proofErr w:type="spellStart"/>
+            <w:r>
+              <w:rPr>
+                <w:rFonts w:ascii="Bookman Old Style" w:hAnsi="Bookman Old Style"/>
+                <w:sz w:val="16"/>
+                <w:szCs w:val="16"/>
+              </w:rPr>
+              <w:t>penyusun</w:t>
+            </w:r>
+            <w:proofErr w:type="spellEnd"/>
+            <w:r>
+              <w:rPr>
+                <w:rFonts w:ascii="Bookman Old Style" w:hAnsi="Bookman Old Style"/>
+                <w:sz w:val="16"/>
+                <w:szCs w:val="16"/>
+              </w:rPr>
+              <w:t>}</w:t>
+            </w:r>
+          </w:p>
+          <w:p>
+            <w:pPr>
+              <w:rPr>
+                <w:rFonts w:ascii="Bookman Old Style" w:hAnsi="Bookman Old Style"/>
+                <w:sz w:val="16"/>
+                <w:szCs w:val="16"/>
+              </w:rPr>
+            </w:pPr>
+            <w:r>
+              <w:rPr>
+                <w:rFonts w:ascii="Bookman Old Style" w:hAnsi="Bookman Old Style"/>
+                <w:sz w:val="16"/>
+                <w:szCs w:val="16"/>
+              </w:rPr>
+              <w:t>$</w:t>
+            </w:r>
+            <w:r>
+              <w:rPr>
+                <w:rFonts w:ascii="Bookman Old Style" w:hAnsi="Bookman Old Style"/>
+                <w:sz w:val="16"/>
+                <w:szCs w:val="16"/>
+              </w:rPr>
+              <w:t>{name} (</w:t>
+            </w:r>
+            <w:r>
+              <w:rPr>
+                <w:rFonts w:ascii="Bookman Old Style" w:hAnsi="Bookman Old Style"/>
+                <w:sz w:val="16"/>
+                <w:szCs w:val="16"/>
+              </w:rPr>
+              <w:t>$</w:t>
+            </w:r>
+            <w:r>
+              <w:rPr>
+                <w:rFonts w:ascii="Bookman Old Style" w:hAnsi="Bookman Old Style"/>
+                <w:sz w:val="16"/>
+                <w:szCs w:val="16"/>
+              </w:rPr>
+              <w:t>{position})</w:t>
+            </w:r>
+          </w:p>
+          <w:p>
+            <w:pPr>
+              <w:rPr>
+                <w:rFonts w:ascii="Bookman Old Style" w:hAnsi="Bookman Old Style"/>
+                <w:sz w:val="16"/>
+                <w:szCs w:val="16"/>
+              </w:rPr>
+            </w:pPr>
+            <w:r>
+              <w:rPr>
+                <w:rFonts w:ascii="Bookman Old Style" w:hAnsi="Bookman Old Style"/>
+                <w:sz w:val="16"/>
+                <w:szCs w:val="16"/>
+              </w:rPr>
+              <w:t>$</w:t>
+            </w:r>
             <w:r>
               <w:rPr>
                 <w:rFonts w:ascii="Bookman Old Style" w:hAnsi="Bookman Old Style"/>
@@ -738,6 +813,14 @@
                 <w:sz w:val="16"/>
                 <w:szCs w:val="16"/>
               </w:rPr>
+              <w:t>$</w:t>
+            </w:r>
+            <w:r>
+              <w:rPr>
+                <w:rFonts w:ascii="Bookman Old Style" w:hAnsi="Bookman Old Style"/>
+                <w:sz w:val="16"/>
+                <w:szCs w:val="16"/>
+              </w:rPr>
               <w:t>{description}</w:t>
             </w:r>
           </w:p>
@@ -855,6 +938,14 @@
                 <w:sz w:val="16"/>
                 <w:szCs w:val="16"/>
               </w:rPr>
+              <w:t>$</w:t>
+            </w:r>
+            <w:r>
+              <w:rPr>
+                <w:rFonts w:ascii="Bookman Old Style" w:hAnsi="Bookman Old Style"/>
+                <w:sz w:val="16"/>
+                <w:szCs w:val="16"/>
+              </w:rPr>
               <w:t>{</w:t>
             </w:r>
             <w:proofErr w:type="spellStart"/>
@@ -864,7 +955,23 @@
                 <w:sz w:val="16"/>
                 <w:szCs w:val="16"/>
               </w:rPr>
-              <w:t>location_desc</w:t>
+              <w:t>project</w:t>
+            </w:r>
+            <w:r>
+              <w:rPr>
+                <w:rFonts w:ascii="Bookman Old Style" w:hAnsi="Bookman Old Style"/>
+                <w:sz w:val="16"/>
+                <w:szCs w:val="16"/>
+              </w:rPr>
+              <w:t>_</w:t>
+            </w:r>
+            <w:r>
+              <w:rPr>
+                <w:rFonts w:ascii="Bookman Old Style" w:hAnsi="Bookman Old Style"/>
+                <w:sz w:val="16"/>
+                <w:szCs w:val="16"/>
+              </w:rPr>
+              <w:t>address</w:t>
             </w:r>
             <w:proofErr w:type="spellEnd"/>
             <w:r>
@@ -989,17 +1096,33 @@
                 <w:sz w:val="16"/>
                 <w:szCs w:val="16"/>
               </w:rPr>
-              <w:t>{#positive}</w:t>
-            </w:r>
-          </w:p>
-          <w:p>
-            <w:pPr>
-              <w:rPr>
-                <w:rFonts w:ascii="Bookman Old Style" w:hAnsi="Bookman Old Style"/>
-                <w:sz w:val="16"/>
-                <w:szCs w:val="16"/>
-              </w:rPr>
-            </w:pPr>
+              <w:t>$</w:t>
+            </w:r>
+            <w:r>
+              <w:rPr>
+                <w:rFonts w:ascii="Bookman Old Style" w:hAnsi="Bookman Old Style"/>
+                <w:sz w:val="16"/>
+                <w:szCs w:val="16"/>
+              </w:rPr>
+              <w:t>{positive}</w:t>
+            </w:r>
+          </w:p>
+          <w:p>
+            <w:pPr>
+              <w:rPr>
+                <w:rFonts w:ascii="Bookman Old Style" w:hAnsi="Bookman Old Style"/>
+                <w:sz w:val="16"/>
+                <w:szCs w:val="16"/>
+              </w:rPr>
+            </w:pPr>
+            <w:r>
+              <w:rPr>
+                <w:rFonts w:ascii="Bookman Old Style" w:hAnsi="Bookman Old Style"/>
+                <w:sz w:val="16"/>
+                <w:szCs w:val="16"/>
+              </w:rPr>
+              <w:t>$</w:t>
+            </w:r>
             <w:r>
               <w:rPr>
                 <w:rFonts w:ascii="Bookman Old Style" w:hAnsi="Bookman Old Style"/>
@@ -1049,6 +1172,14 @@
                 <w:sz w:val="16"/>
                 <w:szCs w:val="16"/>
               </w:rPr>
+              <w:t>$</w:t>
+            </w:r>
+            <w:r>
+              <w:rPr>
+                <w:rFonts w:ascii="Bookman Old Style" w:hAnsi="Bookman Old Style"/>
+                <w:sz w:val="16"/>
+                <w:szCs w:val="16"/>
+              </w:rPr>
               <w:t>{/positive}</w:t>
             </w:r>
           </w:p>
@@ -1102,17 +1233,33 @@
                 <w:sz w:val="16"/>
                 <w:szCs w:val="16"/>
               </w:rPr>
-              <w:t>{#negative}</w:t>
-            </w:r>
-          </w:p>
-          <w:p>
-            <w:pPr>
-              <w:rPr>
-                <w:rFonts w:ascii="Bookman Old Style" w:hAnsi="Bookman Old Style"/>
-                <w:sz w:val="16"/>
-                <w:szCs w:val="16"/>
-              </w:rPr>
-            </w:pPr>
+              <w:t>$</w:t>
+            </w:r>
+            <w:r>
+              <w:rPr>
+                <w:rFonts w:ascii="Bookman Old Style" w:hAnsi="Bookman Old Style"/>
+                <w:sz w:val="16"/>
+                <w:szCs w:val="16"/>
+              </w:rPr>
+              <w:t>{negative}</w:t>
+            </w:r>
+          </w:p>
+          <w:p>
+            <w:pPr>
+              <w:rPr>
+                <w:rFonts w:ascii="Bookman Old Style" w:hAnsi="Bookman Old Style"/>
+                <w:sz w:val="16"/>
+                <w:szCs w:val="16"/>
+              </w:rPr>
+            </w:pPr>
+            <w:r>
+              <w:rPr>
+                <w:rFonts w:ascii="Bookman Old Style" w:hAnsi="Bookman Old Style"/>
+                <w:sz w:val="16"/>
+                <w:szCs w:val="16"/>
+              </w:rPr>
+              <w:t>$</w:t>
+            </w:r>
             <w:r>
               <w:rPr>
                 <w:rFonts w:ascii="Bookman Old Style" w:hAnsi="Bookman Old Style"/>
@@ -1148,6 +1295,14 @@
                 <w:szCs w:val="16"/>
               </w:rPr>
             </w:pPr>
+            <w:r>
+              <w:rPr>
+                <w:rFonts w:ascii="Bookman Old Style" w:hAnsi="Bookman Old Style"/>
+                <w:sz w:val="16"/>
+                <w:szCs w:val="16"/>
+              </w:rPr>
+              <w:t>$</w:t>
+            </w:r>
             <w:r>
               <w:rPr>
                 <w:rFonts w:ascii="Bookman Old Style" w:hAnsi="Bookman Old Style"/>
@@ -2103,44 +2258,33 @@
                 <w:sz w:val="14"/>
                 <w:szCs w:val="14"/>
               </w:rPr>
+              <w:t>$</w:t>
+            </w:r>
+            <w:r>
+              <w:rPr>
+                <w:rFonts w:ascii="Bookman Old Style" w:hAnsi="Bookman Old Style"/>
+                <w:sz w:val="14"/>
+                <w:szCs w:val="14"/>
+              </w:rPr>
               <w:t>{</w:t>
             </w:r>
-            <w:r>
-              <w:rPr>
-                <w:rFonts w:ascii="Bookman Old Style" w:hAnsi="Bookman Old Style"/>
-                <w:sz w:val="14"/>
-                <w:szCs w:val="14"/>
-              </w:rPr>
-              <w:t>#</w:t>
-            </w:r>
-            <w:r>
-              <w:rPr>
-                <w:rFonts w:ascii="Bookman Old Style" w:hAnsi="Bookman Old Style"/>
-                <w:sz w:val="14"/>
-                <w:szCs w:val="14"/>
-              </w:rPr>
-              <w:t>pra_konstruksi}</w:t>
-            </w:r>
-          </w:p>
-          <w:p>
-            <w:pPr>
-              <w:tabs>
-                <w:tab w:val="left" w:pos="496"/>
-              </w:tabs>
-              <w:jc w:val="both"/>
-              <w:rPr>
-                <w:rFonts w:ascii="Bookman Old Style" w:hAnsi="Bookman Old Style"/>
-                <w:sz w:val="14"/>
-                <w:szCs w:val="14"/>
-              </w:rPr>
-            </w:pPr>
-            <w:r>
-              <w:rPr>
-                <w:rFonts w:ascii="Bookman Old Style" w:hAnsi="Bookman Old Style"/>
-                <w:sz w:val="14"/>
-                <w:szCs w:val="14"/>
-              </w:rPr>
-              <w:t>{no}</w:t>
+            <w:proofErr w:type="spellStart"/>
+            <w:r>
+              <w:rPr>
+                <w:rFonts w:ascii="Bookman Old Style" w:hAnsi="Bookman Old Style"/>
+                <w:sz w:val="14"/>
+                <w:szCs w:val="14"/>
+              </w:rPr>
+              <w:t>pra_konstruksi</w:t>
+            </w:r>
+            <w:proofErr w:type="spellEnd"/>
+            <w:r>
+              <w:rPr>
+                <w:rFonts w:ascii="Bookman Old Style" w:hAnsi="Bookman Old Style"/>
+                <w:sz w:val="14"/>
+                <w:szCs w:val="14"/>
+              </w:rPr>
+              <w:t>}</w:t>
             </w:r>
           </w:p>
         </w:tc>
@@ -2163,6 +2307,14 @@
                 <w:sz w:val="14"/>
                 <w:szCs w:val="14"/>
               </w:rPr>
+              <w:t>$</w:t>
+            </w:r>
+            <w:r>
+              <w:rPr>
+                <w:rFonts w:ascii="Bookman Old Style" w:hAnsi="Bookman Old Style"/>
+                <w:sz w:val="14"/>
+                <w:szCs w:val="14"/>
+              </w:rPr>
               <w:t>{</w:t>
             </w:r>
             <w:proofErr w:type="spellStart"/>
@@ -2204,6 +2356,14 @@
                 <w:sz w:val="14"/>
                 <w:szCs w:val="14"/>
               </w:rPr>
+              <w:t>$</w:t>
+            </w:r>
+            <w:r>
+              <w:rPr>
+                <w:rFonts w:ascii="Bookman Old Style" w:hAnsi="Bookman Old Style"/>
+                <w:sz w:val="14"/>
+                <w:szCs w:val="14"/>
+              </w:rPr>
               <w:t>{</w:t>
             </w:r>
             <w:proofErr w:type="spellStart"/>
@@ -2245,6 +2405,14 @@
                 <w:sz w:val="14"/>
                 <w:szCs w:val="14"/>
               </w:rPr>
+              <w:t>$</w:t>
+            </w:r>
+            <w:r>
+              <w:rPr>
+                <w:rFonts w:ascii="Bookman Old Style" w:hAnsi="Bookman Old Style"/>
+                <w:sz w:val="14"/>
+                <w:szCs w:val="14"/>
+              </w:rPr>
               <w:t>{</w:t>
             </w:r>
             <w:proofErr w:type="spellStart"/>
@@ -2286,6 +2454,14 @@
                 <w:sz w:val="14"/>
                 <w:szCs w:val="14"/>
               </w:rPr>
+              <w:t>$</w:t>
+            </w:r>
+            <w:r>
+              <w:rPr>
+                <w:rFonts w:ascii="Bookman Old Style" w:hAnsi="Bookman Old Style"/>
+                <w:sz w:val="14"/>
+                <w:szCs w:val="14"/>
+              </w:rPr>
               <w:t>{</w:t>
             </w:r>
             <w:proofErr w:type="spellStart"/>
@@ -2347,6 +2523,16 @@
                 <w:sz w:val="14"/>
                 <w:szCs w:val="14"/>
               </w:rPr>
+              <w:t>$</w:t>
+            </w:r>
+            <w:r>
+              <w:rPr>
+                <w:rFonts w:ascii="Bookman Old Style" w:hAnsi="Bookman Old Style"/>
+                <w:b/>
+                <w:bCs/>
+                <w:sz w:val="14"/>
+                <w:szCs w:val="14"/>
+              </w:rPr>
               <w:t>{</w:t>
             </w:r>
             <w:proofErr w:type="spellStart"/>
@@ -2399,6 +2585,14 @@
                 <w:sz w:val="14"/>
                 <w:szCs w:val="14"/>
               </w:rPr>
+              <w:t>$</w:t>
+            </w:r>
+            <w:r>
+              <w:rPr>
+                <w:rFonts w:ascii="Bookman Old Style" w:hAnsi="Bookman Old Style"/>
+                <w:sz w:val="14"/>
+                <w:szCs w:val="14"/>
+              </w:rPr>
               <w:t>{</w:t>
             </w:r>
             <w:proofErr w:type="spellStart"/>
@@ -2451,6 +2645,16 @@
                 <w:sz w:val="14"/>
                 <w:szCs w:val="14"/>
               </w:rPr>
+              <w:t>$</w:t>
+            </w:r>
+            <w:r>
+              <w:rPr>
+                <w:rFonts w:ascii="Bookman Old Style" w:hAnsi="Bookman Old Style"/>
+                <w:b/>
+                <w:bCs/>
+                <w:sz w:val="14"/>
+                <w:szCs w:val="14"/>
+              </w:rPr>
               <w:t>{</w:t>
             </w:r>
             <w:proofErr w:type="spellStart"/>
@@ -2503,6 +2707,14 @@
                 <w:sz w:val="14"/>
                 <w:szCs w:val="14"/>
               </w:rPr>
+              <w:t>$</w:t>
+            </w:r>
+            <w:r>
+              <w:rPr>
+                <w:rFonts w:ascii="Bookman Old Style" w:hAnsi="Bookman Old Style"/>
+                <w:sz w:val="14"/>
+                <w:szCs w:val="14"/>
+              </w:rPr>
               <w:t>{</w:t>
             </w:r>
             <w:proofErr w:type="spellStart"/>
@@ -2555,6 +2767,16 @@
                 <w:sz w:val="14"/>
                 <w:szCs w:val="14"/>
               </w:rPr>
+              <w:t>$</w:t>
+            </w:r>
+            <w:r>
+              <w:rPr>
+                <w:rFonts w:ascii="Bookman Old Style" w:hAnsi="Bookman Old Style"/>
+                <w:b/>
+                <w:bCs/>
+                <w:sz w:val="14"/>
+                <w:szCs w:val="14"/>
+              </w:rPr>
               <w:t>{</w:t>
             </w:r>
             <w:proofErr w:type="spellStart"/>
@@ -2607,6 +2829,14 @@
                 <w:sz w:val="14"/>
                 <w:szCs w:val="14"/>
               </w:rPr>
+              <w:t>$</w:t>
+            </w:r>
+            <w:r>
+              <w:rPr>
+                <w:rFonts w:ascii="Bookman Old Style" w:hAnsi="Bookman Old Style"/>
+                <w:sz w:val="14"/>
+                <w:szCs w:val="14"/>
+              </w:rPr>
               <w:t>{</w:t>
             </w:r>
             <w:proofErr w:type="spellStart"/>
@@ -2659,6 +2889,16 @@
                 <w:sz w:val="14"/>
                 <w:szCs w:val="14"/>
               </w:rPr>
+              <w:t>$</w:t>
+            </w:r>
+            <w:r>
+              <w:rPr>
+                <w:rFonts w:ascii="Bookman Old Style" w:hAnsi="Bookman Old Style"/>
+                <w:b/>
+                <w:bCs/>
+                <w:sz w:val="14"/>
+                <w:szCs w:val="14"/>
+              </w:rPr>
               <w:t>{</w:t>
             </w:r>
             <w:proofErr w:type="spellStart"/>
@@ -2721,6 +2961,14 @@
                 <w:sz w:val="14"/>
                 <w:szCs w:val="14"/>
               </w:rPr>
+              <w:t>$</w:t>
+            </w:r>
+            <w:r>
+              <w:rPr>
+                <w:rFonts w:ascii="Bookman Old Style" w:hAnsi="Bookman Old Style"/>
+                <w:sz w:val="14"/>
+                <w:szCs w:val="14"/>
+              </w:rPr>
               <w:t>{</w:t>
             </w:r>
             <w:proofErr w:type="spellStart"/>
@@ -2773,6 +3021,16 @@
                 <w:sz w:val="14"/>
                 <w:szCs w:val="14"/>
               </w:rPr>
+              <w:t>$</w:t>
+            </w:r>
+            <w:r>
+              <w:rPr>
+                <w:rFonts w:ascii="Bookman Old Style" w:hAnsi="Bookman Old Style"/>
+                <w:b/>
+                <w:bCs/>
+                <w:sz w:val="14"/>
+                <w:szCs w:val="14"/>
+              </w:rPr>
               <w:t>{</w:t>
             </w:r>
             <w:proofErr w:type="spellStart"/>
@@ -2825,7 +3083,14 @@
                 <w:sz w:val="14"/>
                 <w:szCs w:val="14"/>
               </w:rPr>
-              <w:lastRenderedPageBreak/>
+              <w:t>$</w:t>
+            </w:r>
+            <w:r>
+              <w:rPr>
+                <w:rFonts w:ascii="Bookman Old Style" w:hAnsi="Bookman Old Style"/>
+                <w:sz w:val="14"/>
+                <w:szCs w:val="14"/>
+              </w:rPr>
               <w:t>{</w:t>
             </w:r>
             <w:proofErr w:type="spellStart"/>
@@ -2868,6 +3133,14 @@
                 <w:szCs w:val="14"/>
               </w:rPr>
               <w:lastRenderedPageBreak/>
+              <w:t>$</w:t>
+            </w:r>
+            <w:r>
+              <w:rPr>
+                <w:rFonts w:ascii="Bookman Old Style" w:hAnsi="Bookman Old Style"/>
+                <w:sz w:val="14"/>
+                <w:szCs w:val="14"/>
+              </w:rPr>
               <w:t>{</w:t>
             </w:r>
             <w:proofErr w:type="spellStart"/>
@@ -2909,6 +3182,14 @@
                 <w:sz w:val="14"/>
                 <w:szCs w:val="14"/>
               </w:rPr>
+              <w:t>$</w:t>
+            </w:r>
+            <w:r>
+              <w:rPr>
+                <w:rFonts w:ascii="Bookman Old Style" w:hAnsi="Bookman Old Style"/>
+                <w:sz w:val="14"/>
+                <w:szCs w:val="14"/>
+              </w:rPr>
               <w:t>{</w:t>
             </w:r>
             <w:proofErr w:type="spellStart"/>
@@ -2950,6 +3231,14 @@
                 <w:sz w:val="14"/>
                 <w:szCs w:val="14"/>
               </w:rPr>
+              <w:t>$</w:t>
+            </w:r>
+            <w:r>
+              <w:rPr>
+                <w:rFonts w:ascii="Bookman Old Style" w:hAnsi="Bookman Old Style"/>
+                <w:sz w:val="14"/>
+                <w:szCs w:val="14"/>
+              </w:rPr>
               <w:t>{</w:t>
             </w:r>
             <w:proofErr w:type="spellStart"/>
@@ -2960,42 +3249,6 @@
                 <w:szCs w:val="14"/>
               </w:rPr>
               <w:t>batas_waktu</w:t>
-            </w:r>
-            <w:proofErr w:type="spellEnd"/>
-            <w:r>
-              <w:rPr>
-                <w:rFonts w:ascii="Bookman Old Style" w:hAnsi="Bookman Old Style"/>
-                <w:sz w:val="14"/>
-                <w:szCs w:val="14"/>
-              </w:rPr>
-              <w:t>}</w:t>
-            </w:r>
-          </w:p>
-          <w:p>
-            <w:pPr>
-              <w:jc w:val="both"/>
-              <w:rPr>
-                <w:rFonts w:ascii="Bookman Old Style" w:hAnsi="Bookman Old Style"/>
-                <w:sz w:val="14"/>
-                <w:szCs w:val="14"/>
-              </w:rPr>
-            </w:pPr>
-            <w:r>
-              <w:rPr>
-                <w:rFonts w:ascii="Bookman Old Style" w:hAnsi="Bookman Old Style"/>
-                <w:sz w:val="14"/>
-                <w:szCs w:val="14"/>
-              </w:rPr>
-              <w:t>{/</w:t>
-            </w:r>
-            <w:proofErr w:type="spellStart"/>
-            <w:r>
-              <w:rPr>
-                <w:rFonts w:ascii="Bookman Old Style" w:hAnsi="Bookman Old Style"/>
-                <w:sz w:val="14"/>
-                <w:szCs w:val="14"/>
-              </w:rPr>
-              <w:t>pra_konstruksi</w:t>
             </w:r>
             <w:proofErr w:type="spellEnd"/>
             <w:r>
@@ -3081,25 +3334,33 @@
                 <w:sz w:val="14"/>
                 <w:szCs w:val="14"/>
               </w:rPr>
-              <w:t>{#konstruksi}</w:t>
-            </w:r>
-          </w:p>
-          <w:p>
-            <w:pPr>
-              <w:jc w:val="both"/>
-              <w:rPr>
-                <w:rFonts w:ascii="Bookman Old Style" w:hAnsi="Bookman Old Style"/>
-                <w:sz w:val="14"/>
-                <w:szCs w:val="14"/>
-              </w:rPr>
-            </w:pPr>
-            <w:r>
-              <w:rPr>
-                <w:rFonts w:ascii="Bookman Old Style" w:hAnsi="Bookman Old Style"/>
-                <w:sz w:val="14"/>
-                <w:szCs w:val="14"/>
-              </w:rPr>
-              <w:t>{no}</w:t>
+              <w:t>$</w:t>
+            </w:r>
+            <w:r>
+              <w:rPr>
+                <w:rFonts w:ascii="Bookman Old Style" w:hAnsi="Bookman Old Style"/>
+                <w:sz w:val="14"/>
+                <w:szCs w:val="14"/>
+              </w:rPr>
+              <w:t>{</w:t>
+            </w:r>
+            <w:proofErr w:type="spellStart"/>
+            <w:r>
+              <w:rPr>
+                <w:rFonts w:ascii="Bookman Old Style" w:hAnsi="Bookman Old Style"/>
+                <w:sz w:val="14"/>
+                <w:szCs w:val="14"/>
+              </w:rPr>
+              <w:t>konstruksi</w:t>
+            </w:r>
+            <w:proofErr w:type="spellEnd"/>
+            <w:r>
+              <w:rPr>
+                <w:rFonts w:ascii="Bookman Old Style" w:hAnsi="Bookman Old Style"/>
+                <w:sz w:val="14"/>
+                <w:szCs w:val="14"/>
+              </w:rPr>
+              <w:t>}</w:t>
             </w:r>
           </w:p>
         </w:tc>
@@ -3122,6 +3383,14 @@
                 <w:sz w:val="14"/>
                 <w:szCs w:val="14"/>
               </w:rPr>
+              <w:t>$</w:t>
+            </w:r>
+            <w:r>
+              <w:rPr>
+                <w:rFonts w:ascii="Bookman Old Style" w:hAnsi="Bookman Old Style"/>
+                <w:sz w:val="14"/>
+                <w:szCs w:val="14"/>
+              </w:rPr>
               <w:t>{</w:t>
             </w:r>
             <w:proofErr w:type="spellStart"/>
@@ -3163,6 +3432,14 @@
                 <w:sz w:val="14"/>
                 <w:szCs w:val="14"/>
               </w:rPr>
+              <w:t>$</w:t>
+            </w:r>
+            <w:r>
+              <w:rPr>
+                <w:rFonts w:ascii="Bookman Old Style" w:hAnsi="Bookman Old Style"/>
+                <w:sz w:val="14"/>
+                <w:szCs w:val="14"/>
+              </w:rPr>
               <w:t>{</w:t>
             </w:r>
             <w:proofErr w:type="spellStart"/>
@@ -3204,6 +3481,14 @@
                 <w:sz w:val="14"/>
                 <w:szCs w:val="14"/>
               </w:rPr>
+              <w:t>$</w:t>
+            </w:r>
+            <w:r>
+              <w:rPr>
+                <w:rFonts w:ascii="Bookman Old Style" w:hAnsi="Bookman Old Style"/>
+                <w:sz w:val="14"/>
+                <w:szCs w:val="14"/>
+              </w:rPr>
               <w:t>{</w:t>
             </w:r>
             <w:proofErr w:type="spellStart"/>
@@ -3245,6 +3530,14 @@
                 <w:sz w:val="14"/>
                 <w:szCs w:val="14"/>
               </w:rPr>
+              <w:t>$</w:t>
+            </w:r>
+            <w:r>
+              <w:rPr>
+                <w:rFonts w:ascii="Bookman Old Style" w:hAnsi="Bookman Old Style"/>
+                <w:sz w:val="14"/>
+                <w:szCs w:val="14"/>
+              </w:rPr>
               <w:t>{</w:t>
             </w:r>
             <w:proofErr w:type="spellStart"/>
@@ -3290,6 +3583,16 @@
                 <w:sz w:val="14"/>
                 <w:szCs w:val="14"/>
               </w:rPr>
+              <w:t>$</w:t>
+            </w:r>
+            <w:r>
+              <w:rPr>
+                <w:rFonts w:ascii="Bookman Old Style" w:hAnsi="Bookman Old Style"/>
+                <w:b/>
+                <w:bCs/>
+                <w:sz w:val="14"/>
+                <w:szCs w:val="14"/>
+              </w:rPr>
               <w:t>{</w:t>
             </w:r>
             <w:proofErr w:type="spellStart"/>
@@ -3342,6 +3645,14 @@
                 <w:sz w:val="14"/>
                 <w:szCs w:val="14"/>
               </w:rPr>
+              <w:t>$</w:t>
+            </w:r>
+            <w:r>
+              <w:rPr>
+                <w:rFonts w:ascii="Bookman Old Style" w:hAnsi="Bookman Old Style"/>
+                <w:sz w:val="14"/>
+                <w:szCs w:val="14"/>
+              </w:rPr>
               <w:t>{</w:t>
             </w:r>
             <w:proofErr w:type="spellStart"/>
@@ -3394,6 +3705,16 @@
                 <w:sz w:val="14"/>
                 <w:szCs w:val="14"/>
               </w:rPr>
+              <w:t>$</w:t>
+            </w:r>
+            <w:r>
+              <w:rPr>
+                <w:rFonts w:ascii="Bookman Old Style" w:hAnsi="Bookman Old Style"/>
+                <w:b/>
+                <w:bCs/>
+                <w:sz w:val="14"/>
+                <w:szCs w:val="14"/>
+              </w:rPr>
               <w:t>{</w:t>
             </w:r>
             <w:proofErr w:type="spellStart"/>
@@ -3446,6 +3767,14 @@
                 <w:sz w:val="14"/>
                 <w:szCs w:val="14"/>
               </w:rPr>
+              <w:t>$</w:t>
+            </w:r>
+            <w:r>
+              <w:rPr>
+                <w:rFonts w:ascii="Bookman Old Style" w:hAnsi="Bookman Old Style"/>
+                <w:sz w:val="14"/>
+                <w:szCs w:val="14"/>
+              </w:rPr>
               <w:t>{</w:t>
             </w:r>
             <w:proofErr w:type="spellStart"/>
@@ -3498,6 +3827,16 @@
                 <w:sz w:val="14"/>
                 <w:szCs w:val="14"/>
               </w:rPr>
+              <w:t>$</w:t>
+            </w:r>
+            <w:r>
+              <w:rPr>
+                <w:rFonts w:ascii="Bookman Old Style" w:hAnsi="Bookman Old Style"/>
+                <w:b/>
+                <w:bCs/>
+                <w:sz w:val="14"/>
+                <w:szCs w:val="14"/>
+              </w:rPr>
               <w:t>{</w:t>
             </w:r>
             <w:proofErr w:type="spellStart"/>
@@ -3550,6 +3889,14 @@
                 <w:sz w:val="14"/>
                 <w:szCs w:val="14"/>
               </w:rPr>
+              <w:t>$</w:t>
+            </w:r>
+            <w:r>
+              <w:rPr>
+                <w:rFonts w:ascii="Bookman Old Style" w:hAnsi="Bookman Old Style"/>
+                <w:sz w:val="14"/>
+                <w:szCs w:val="14"/>
+              </w:rPr>
               <w:t>{</w:t>
             </w:r>
             <w:proofErr w:type="spellStart"/>
@@ -3602,6 +3949,16 @@
                 <w:sz w:val="14"/>
                 <w:szCs w:val="14"/>
               </w:rPr>
+              <w:t>$</w:t>
+            </w:r>
+            <w:r>
+              <w:rPr>
+                <w:rFonts w:ascii="Bookman Old Style" w:hAnsi="Bookman Old Style"/>
+                <w:b/>
+                <w:bCs/>
+                <w:sz w:val="14"/>
+                <w:szCs w:val="14"/>
+              </w:rPr>
               <w:t>{</w:t>
             </w:r>
             <w:proofErr w:type="spellStart"/>
@@ -3664,6 +4021,14 @@
                 <w:sz w:val="14"/>
                 <w:szCs w:val="14"/>
               </w:rPr>
+              <w:t>$</w:t>
+            </w:r>
+            <w:r>
+              <w:rPr>
+                <w:rFonts w:ascii="Bookman Old Style" w:hAnsi="Bookman Old Style"/>
+                <w:sz w:val="14"/>
+                <w:szCs w:val="14"/>
+              </w:rPr>
               <w:t>{</w:t>
             </w:r>
             <w:proofErr w:type="spellStart"/>
@@ -3716,6 +4081,16 @@
                 <w:sz w:val="14"/>
                 <w:szCs w:val="14"/>
               </w:rPr>
+              <w:t>$</w:t>
+            </w:r>
+            <w:r>
+              <w:rPr>
+                <w:rFonts w:ascii="Bookman Old Style" w:hAnsi="Bookman Old Style"/>
+                <w:b/>
+                <w:bCs/>
+                <w:sz w:val="14"/>
+                <w:szCs w:val="14"/>
+              </w:rPr>
               <w:t>{</w:t>
             </w:r>
             <w:proofErr w:type="spellStart"/>
@@ -3762,6 +4137,14 @@
                 <w:szCs w:val="14"/>
               </w:rPr>
             </w:pPr>
+            <w:r>
+              <w:rPr>
+                <w:rFonts w:ascii="Bookman Old Style" w:hAnsi="Bookman Old Style"/>
+                <w:sz w:val="14"/>
+                <w:szCs w:val="14"/>
+              </w:rPr>
+              <w:t>$</w:t>
+            </w:r>
             <w:r>
               <w:rPr>
                 <w:rFonts w:ascii="Bookman Old Style" w:hAnsi="Bookman Old Style"/>
@@ -3809,6 +4192,14 @@
                 <w:sz w:val="14"/>
                 <w:szCs w:val="14"/>
               </w:rPr>
+              <w:t>$</w:t>
+            </w:r>
+            <w:r>
+              <w:rPr>
+                <w:rFonts w:ascii="Bookman Old Style" w:hAnsi="Bookman Old Style"/>
+                <w:sz w:val="14"/>
+                <w:szCs w:val="14"/>
+              </w:rPr>
               <w:t>{</w:t>
             </w:r>
             <w:proofErr w:type="spellStart"/>
@@ -3850,6 +4241,14 @@
                 <w:sz w:val="14"/>
                 <w:szCs w:val="14"/>
               </w:rPr>
+              <w:t>$</w:t>
+            </w:r>
+            <w:r>
+              <w:rPr>
+                <w:rFonts w:ascii="Bookman Old Style" w:hAnsi="Bookman Old Style"/>
+                <w:sz w:val="14"/>
+                <w:szCs w:val="14"/>
+              </w:rPr>
               <w:t>{</w:t>
             </w:r>
             <w:proofErr w:type="spellStart"/>
@@ -3891,6 +4290,14 @@
                 <w:sz w:val="14"/>
                 <w:szCs w:val="14"/>
               </w:rPr>
+              <w:t>$</w:t>
+            </w:r>
+            <w:r>
+              <w:rPr>
+                <w:rFonts w:ascii="Bookman Old Style" w:hAnsi="Bookman Old Style"/>
+                <w:sz w:val="14"/>
+                <w:szCs w:val="14"/>
+              </w:rPr>
               <w:t>{</w:t>
             </w:r>
             <w:proofErr w:type="spellStart"/>
@@ -3901,42 +4308,6 @@
                 <w:szCs w:val="14"/>
               </w:rPr>
               <w:t>batas_waktu</w:t>
-            </w:r>
-            <w:proofErr w:type="spellEnd"/>
-            <w:r>
-              <w:rPr>
-                <w:rFonts w:ascii="Bookman Old Style" w:hAnsi="Bookman Old Style"/>
-                <w:sz w:val="14"/>
-                <w:szCs w:val="14"/>
-              </w:rPr>
-              <w:t>}</w:t>
-            </w:r>
-          </w:p>
-          <w:p>
-            <w:pPr>
-              <w:jc w:val="both"/>
-              <w:rPr>
-                <w:rFonts w:ascii="Bookman Old Style" w:hAnsi="Bookman Old Style"/>
-                <w:sz w:val="14"/>
-                <w:szCs w:val="14"/>
-              </w:rPr>
-            </w:pPr>
-            <w:r>
-              <w:rPr>
-                <w:rFonts w:ascii="Bookman Old Style" w:hAnsi="Bookman Old Style"/>
-                <w:sz w:val="14"/>
-                <w:szCs w:val="14"/>
-              </w:rPr>
-              <w:t>{/</w:t>
-            </w:r>
-            <w:proofErr w:type="spellStart"/>
-            <w:r>
-              <w:rPr>
-                <w:rFonts w:ascii="Bookman Old Style" w:hAnsi="Bookman Old Style"/>
-                <w:sz w:val="14"/>
-                <w:szCs w:val="14"/>
-              </w:rPr>
-              <w:t>konstruksi</w:t>
             </w:r>
             <w:proofErr w:type="spellEnd"/>
             <w:r>
@@ -4022,7 +4393,41 @@
                 <w:sz w:val="14"/>
                 <w:szCs w:val="14"/>
               </w:rPr>
-              <w:t>{#operasi}{no}</w:t>
+              <w:t>$</w:t>
+            </w:r>
+            <w:r>
+              <w:rPr>
+                <w:rFonts w:ascii="Bookman Old Style" w:hAnsi="Bookman Old Style"/>
+                <w:sz w:val="14"/>
+                <w:szCs w:val="14"/>
+              </w:rPr>
+              <w:t>{</w:t>
+            </w:r>
+            <w:proofErr w:type="spellStart"/>
+            <w:r>
+              <w:rPr>
+                <w:rFonts w:ascii="Bookman Old Style" w:hAnsi="Bookman Old Style"/>
+                <w:sz w:val="14"/>
+                <w:szCs w:val="14"/>
+              </w:rPr>
+              <w:t>operas</w:t>
+            </w:r>
+            <w:r>
+              <w:rPr>
+                <w:rFonts w:ascii="Bookman Old Style" w:hAnsi="Bookman Old Style"/>
+                <w:sz w:val="14"/>
+                <w:szCs w:val="14"/>
+              </w:rPr>
+              <w:t>i</w:t>
+            </w:r>
+            <w:proofErr w:type="spellEnd"/>
+            <w:r>
+              <w:rPr>
+                <w:rFonts w:ascii="Bookman Old Style" w:hAnsi="Bookman Old Style"/>
+                <w:sz w:val="14"/>
+                <w:szCs w:val="14"/>
+              </w:rPr>
+              <w:t>}</w:t>
             </w:r>
           </w:p>
         </w:tc>
@@ -4045,6 +4450,14 @@
                 <w:sz w:val="14"/>
                 <w:szCs w:val="14"/>
               </w:rPr>
+              <w:t>$</w:t>
+            </w:r>
+            <w:r>
+              <w:rPr>
+                <w:rFonts w:ascii="Bookman Old Style" w:hAnsi="Bookman Old Style"/>
+                <w:sz w:val="14"/>
+                <w:szCs w:val="14"/>
+              </w:rPr>
               <w:t>{</w:t>
             </w:r>
             <w:proofErr w:type="spellStart"/>
@@ -4086,6 +4499,14 @@
                 <w:sz w:val="14"/>
                 <w:szCs w:val="14"/>
               </w:rPr>
+              <w:t>$</w:t>
+            </w:r>
+            <w:r>
+              <w:rPr>
+                <w:rFonts w:ascii="Bookman Old Style" w:hAnsi="Bookman Old Style"/>
+                <w:sz w:val="14"/>
+                <w:szCs w:val="14"/>
+              </w:rPr>
               <w:t>{</w:t>
             </w:r>
             <w:proofErr w:type="spellStart"/>
@@ -4127,6 +4548,14 @@
                 <w:sz w:val="14"/>
                 <w:szCs w:val="14"/>
               </w:rPr>
+              <w:t>$</w:t>
+            </w:r>
+            <w:r>
+              <w:rPr>
+                <w:rFonts w:ascii="Bookman Old Style" w:hAnsi="Bookman Old Style"/>
+                <w:sz w:val="14"/>
+                <w:szCs w:val="14"/>
+              </w:rPr>
               <w:t>{</w:t>
             </w:r>
             <w:proofErr w:type="spellStart"/>
@@ -4168,6 +4597,14 @@
                 <w:sz w:val="14"/>
                 <w:szCs w:val="14"/>
               </w:rPr>
+              <w:t>$</w:t>
+            </w:r>
+            <w:r>
+              <w:rPr>
+                <w:rFonts w:ascii="Bookman Old Style" w:hAnsi="Bookman Old Style"/>
+                <w:sz w:val="14"/>
+                <w:szCs w:val="14"/>
+              </w:rPr>
               <w:t>{</w:t>
             </w:r>
             <w:proofErr w:type="spellStart"/>
@@ -4213,6 +4650,16 @@
                 <w:sz w:val="14"/>
                 <w:szCs w:val="14"/>
               </w:rPr>
+              <w:t>$</w:t>
+            </w:r>
+            <w:r>
+              <w:rPr>
+                <w:rFonts w:ascii="Bookman Old Style" w:hAnsi="Bookman Old Style"/>
+                <w:b/>
+                <w:bCs/>
+                <w:sz w:val="14"/>
+                <w:szCs w:val="14"/>
+              </w:rPr>
               <w:t>{</w:t>
             </w:r>
             <w:proofErr w:type="spellStart"/>
@@ -4265,6 +4712,14 @@
                 <w:sz w:val="14"/>
                 <w:szCs w:val="14"/>
               </w:rPr>
+              <w:t>$</w:t>
+            </w:r>
+            <w:r>
+              <w:rPr>
+                <w:rFonts w:ascii="Bookman Old Style" w:hAnsi="Bookman Old Style"/>
+                <w:sz w:val="14"/>
+                <w:szCs w:val="14"/>
+              </w:rPr>
               <w:t>{</w:t>
             </w:r>
             <w:proofErr w:type="spellStart"/>
@@ -4317,6 +4772,16 @@
                 <w:sz w:val="14"/>
                 <w:szCs w:val="14"/>
               </w:rPr>
+              <w:t>$</w:t>
+            </w:r>
+            <w:r>
+              <w:rPr>
+                <w:rFonts w:ascii="Bookman Old Style" w:hAnsi="Bookman Old Style"/>
+                <w:b/>
+                <w:bCs/>
+                <w:sz w:val="14"/>
+                <w:szCs w:val="14"/>
+              </w:rPr>
               <w:t>{</w:t>
             </w:r>
             <w:proofErr w:type="spellStart"/>
@@ -4369,6 +4834,14 @@
                 <w:sz w:val="14"/>
                 <w:szCs w:val="14"/>
               </w:rPr>
+              <w:t>$</w:t>
+            </w:r>
+            <w:r>
+              <w:rPr>
+                <w:rFonts w:ascii="Bookman Old Style" w:hAnsi="Bookman Old Style"/>
+                <w:sz w:val="14"/>
+                <w:szCs w:val="14"/>
+              </w:rPr>
               <w:t>{</w:t>
             </w:r>
             <w:proofErr w:type="spellStart"/>
@@ -4421,6 +4894,16 @@
                 <w:sz w:val="14"/>
                 <w:szCs w:val="14"/>
               </w:rPr>
+              <w:t>$</w:t>
+            </w:r>
+            <w:r>
+              <w:rPr>
+                <w:rFonts w:ascii="Bookman Old Style" w:hAnsi="Bookman Old Style"/>
+                <w:b/>
+                <w:bCs/>
+                <w:sz w:val="14"/>
+                <w:szCs w:val="14"/>
+              </w:rPr>
               <w:t>{</w:t>
             </w:r>
             <w:proofErr w:type="spellStart"/>
@@ -4473,6 +4956,14 @@
                 <w:sz w:val="14"/>
                 <w:szCs w:val="14"/>
               </w:rPr>
+              <w:t>$</w:t>
+            </w:r>
+            <w:r>
+              <w:rPr>
+                <w:rFonts w:ascii="Bookman Old Style" w:hAnsi="Bookman Old Style"/>
+                <w:sz w:val="14"/>
+                <w:szCs w:val="14"/>
+              </w:rPr>
               <w:t>{</w:t>
             </w:r>
             <w:proofErr w:type="spellStart"/>
@@ -4525,6 +5016,16 @@
                 <w:sz w:val="14"/>
                 <w:szCs w:val="14"/>
               </w:rPr>
+              <w:t>$</w:t>
+            </w:r>
+            <w:r>
+              <w:rPr>
+                <w:rFonts w:ascii="Bookman Old Style" w:hAnsi="Bookman Old Style"/>
+                <w:b/>
+                <w:bCs/>
+                <w:sz w:val="14"/>
+                <w:szCs w:val="14"/>
+              </w:rPr>
               <w:t>{</w:t>
             </w:r>
             <w:proofErr w:type="spellStart"/>
@@ -4587,6 +5088,14 @@
                 <w:sz w:val="14"/>
                 <w:szCs w:val="14"/>
               </w:rPr>
+              <w:t>$</w:t>
+            </w:r>
+            <w:r>
+              <w:rPr>
+                <w:rFonts w:ascii="Bookman Old Style" w:hAnsi="Bookman Old Style"/>
+                <w:sz w:val="14"/>
+                <w:szCs w:val="14"/>
+              </w:rPr>
               <w:t>{</w:t>
             </w:r>
             <w:proofErr w:type="spellStart"/>
@@ -4639,6 +5148,16 @@
                 <w:sz w:val="14"/>
                 <w:szCs w:val="14"/>
               </w:rPr>
+              <w:t>$</w:t>
+            </w:r>
+            <w:r>
+              <w:rPr>
+                <w:rFonts w:ascii="Bookman Old Style" w:hAnsi="Bookman Old Style"/>
+                <w:b/>
+                <w:bCs/>
+                <w:sz w:val="14"/>
+                <w:szCs w:val="14"/>
+              </w:rPr>
               <w:t>{</w:t>
             </w:r>
             <w:proofErr w:type="spellStart"/>
@@ -4685,6 +5204,14 @@
                 <w:szCs w:val="14"/>
               </w:rPr>
             </w:pPr>
+            <w:r>
+              <w:rPr>
+                <w:rFonts w:ascii="Bookman Old Style" w:hAnsi="Bookman Old Style"/>
+                <w:sz w:val="14"/>
+                <w:szCs w:val="14"/>
+              </w:rPr>
+              <w:t>$</w:t>
+            </w:r>
             <w:r>
               <w:rPr>
                 <w:rFonts w:ascii="Bookman Old Style" w:hAnsi="Bookman Old Style"/>
@@ -4732,6 +5259,14 @@
                 <w:sz w:val="14"/>
                 <w:szCs w:val="14"/>
               </w:rPr>
+              <w:t>$</w:t>
+            </w:r>
+            <w:r>
+              <w:rPr>
+                <w:rFonts w:ascii="Bookman Old Style" w:hAnsi="Bookman Old Style"/>
+                <w:sz w:val="14"/>
+                <w:szCs w:val="14"/>
+              </w:rPr>
               <w:t>{</w:t>
             </w:r>
             <w:proofErr w:type="spellStart"/>
@@ -4773,6 +5308,14 @@
                 <w:sz w:val="14"/>
                 <w:szCs w:val="14"/>
               </w:rPr>
+              <w:t>$</w:t>
+            </w:r>
+            <w:r>
+              <w:rPr>
+                <w:rFonts w:ascii="Bookman Old Style" w:hAnsi="Bookman Old Style"/>
+                <w:sz w:val="14"/>
+                <w:szCs w:val="14"/>
+              </w:rPr>
               <w:t>{</w:t>
             </w:r>
             <w:proofErr w:type="spellStart"/>
@@ -4814,6 +5357,14 @@
                 <w:sz w:val="14"/>
                 <w:szCs w:val="14"/>
               </w:rPr>
+              <w:t>$</w:t>
+            </w:r>
+            <w:r>
+              <w:rPr>
+                <w:rFonts w:ascii="Bookman Old Style" w:hAnsi="Bookman Old Style"/>
+                <w:sz w:val="14"/>
+                <w:szCs w:val="14"/>
+              </w:rPr>
               <w:t>{</w:t>
             </w:r>
             <w:proofErr w:type="spellStart"/>
@@ -4824,42 +5375,6 @@
                 <w:szCs w:val="14"/>
               </w:rPr>
               <w:t>batas_waktu</w:t>
-            </w:r>
-            <w:proofErr w:type="spellEnd"/>
-            <w:r>
-              <w:rPr>
-                <w:rFonts w:ascii="Bookman Old Style" w:hAnsi="Bookman Old Style"/>
-                <w:sz w:val="14"/>
-                <w:szCs w:val="14"/>
-              </w:rPr>
-              <w:t>}</w:t>
-            </w:r>
-          </w:p>
-          <w:p>
-            <w:pPr>
-              <w:jc w:val="both"/>
-              <w:rPr>
-                <w:rFonts w:ascii="Bookman Old Style" w:hAnsi="Bookman Old Style"/>
-                <w:sz w:val="14"/>
-                <w:szCs w:val="14"/>
-              </w:rPr>
-            </w:pPr>
-            <w:r>
-              <w:rPr>
-                <w:rFonts w:ascii="Bookman Old Style" w:hAnsi="Bookman Old Style"/>
-                <w:sz w:val="14"/>
-                <w:szCs w:val="14"/>
-              </w:rPr>
-              <w:t>{/</w:t>
-            </w:r>
-            <w:proofErr w:type="spellStart"/>
-            <w:r>
-              <w:rPr>
-                <w:rFonts w:ascii="Bookman Old Style" w:hAnsi="Bookman Old Style"/>
-                <w:sz w:val="14"/>
-                <w:szCs w:val="14"/>
-              </w:rPr>
-              <w:t>operasi</w:t>
             </w:r>
             <w:proofErr w:type="spellEnd"/>
             <w:r>
@@ -4963,7 +5478,33 @@
                 <w:sz w:val="14"/>
                 <w:szCs w:val="14"/>
               </w:rPr>
-              <w:t>{#pasca_operasi}{no}</w:t>
+              <w:t>$</w:t>
+            </w:r>
+            <w:r>
+              <w:rPr>
+                <w:rFonts w:ascii="Bookman Old Style" w:hAnsi="Bookman Old Style"/>
+                <w:sz w:val="14"/>
+                <w:szCs w:val="14"/>
+              </w:rPr>
+              <w:t>{</w:t>
+            </w:r>
+            <w:proofErr w:type="spellStart"/>
+            <w:r>
+              <w:rPr>
+                <w:rFonts w:ascii="Bookman Old Style" w:hAnsi="Bookman Old Style"/>
+                <w:sz w:val="14"/>
+                <w:szCs w:val="14"/>
+              </w:rPr>
+              <w:t>pasca_operasi</w:t>
+            </w:r>
+            <w:proofErr w:type="spellEnd"/>
+            <w:r>
+              <w:rPr>
+                <w:rFonts w:ascii="Bookman Old Style" w:hAnsi="Bookman Old Style"/>
+                <w:sz w:val="14"/>
+                <w:szCs w:val="14"/>
+              </w:rPr>
+              <w:t>}</w:t>
             </w:r>
           </w:p>
         </w:tc>
@@ -4986,6 +5527,14 @@
                 <w:sz w:val="14"/>
                 <w:szCs w:val="14"/>
               </w:rPr>
+              <w:t>$</w:t>
+            </w:r>
+            <w:r>
+              <w:rPr>
+                <w:rFonts w:ascii="Bookman Old Style" w:hAnsi="Bookman Old Style"/>
+                <w:sz w:val="14"/>
+                <w:szCs w:val="14"/>
+              </w:rPr>
               <w:t>{</w:t>
             </w:r>
             <w:proofErr w:type="spellStart"/>
@@ -5027,6 +5576,14 @@
                 <w:sz w:val="14"/>
                 <w:szCs w:val="14"/>
               </w:rPr>
+              <w:t>$</w:t>
+            </w:r>
+            <w:r>
+              <w:rPr>
+                <w:rFonts w:ascii="Bookman Old Style" w:hAnsi="Bookman Old Style"/>
+                <w:sz w:val="14"/>
+                <w:szCs w:val="14"/>
+              </w:rPr>
               <w:t>{</w:t>
             </w:r>
             <w:proofErr w:type="spellStart"/>
@@ -5068,6 +5625,14 @@
                 <w:sz w:val="14"/>
                 <w:szCs w:val="14"/>
               </w:rPr>
+              <w:t>$</w:t>
+            </w:r>
+            <w:r>
+              <w:rPr>
+                <w:rFonts w:ascii="Bookman Old Style" w:hAnsi="Bookman Old Style"/>
+                <w:sz w:val="14"/>
+                <w:szCs w:val="14"/>
+              </w:rPr>
               <w:t>{</w:t>
             </w:r>
             <w:proofErr w:type="spellStart"/>
@@ -5109,6 +5674,14 @@
                 <w:sz w:val="14"/>
                 <w:szCs w:val="14"/>
               </w:rPr>
+              <w:t>$</w:t>
+            </w:r>
+            <w:r>
+              <w:rPr>
+                <w:rFonts w:ascii="Bookman Old Style" w:hAnsi="Bookman Old Style"/>
+                <w:sz w:val="14"/>
+                <w:szCs w:val="14"/>
+              </w:rPr>
               <w:t>{</w:t>
             </w:r>
             <w:proofErr w:type="spellStart"/>
@@ -5154,6 +5727,16 @@
                 <w:sz w:val="14"/>
                 <w:szCs w:val="14"/>
               </w:rPr>
+              <w:t>$</w:t>
+            </w:r>
+            <w:r>
+              <w:rPr>
+                <w:rFonts w:ascii="Bookman Old Style" w:hAnsi="Bookman Old Style"/>
+                <w:b/>
+                <w:bCs/>
+                <w:sz w:val="14"/>
+                <w:szCs w:val="14"/>
+              </w:rPr>
               <w:t>{</w:t>
             </w:r>
             <w:proofErr w:type="spellStart"/>
@@ -5206,6 +5789,14 @@
                 <w:sz w:val="14"/>
                 <w:szCs w:val="14"/>
               </w:rPr>
+              <w:t>$</w:t>
+            </w:r>
+            <w:r>
+              <w:rPr>
+                <w:rFonts w:ascii="Bookman Old Style" w:hAnsi="Bookman Old Style"/>
+                <w:sz w:val="14"/>
+                <w:szCs w:val="14"/>
+              </w:rPr>
               <w:t>{</w:t>
             </w:r>
             <w:proofErr w:type="spellStart"/>
@@ -5258,6 +5849,17 @@
                 <w:sz w:val="14"/>
                 <w:szCs w:val="14"/>
               </w:rPr>
+              <w:lastRenderedPageBreak/>
+              <w:t>$</w:t>
+            </w:r>
+            <w:r>
+              <w:rPr>
+                <w:rFonts w:ascii="Bookman Old Style" w:hAnsi="Bookman Old Style"/>
+                <w:b/>
+                <w:bCs/>
+                <w:sz w:val="14"/>
+                <w:szCs w:val="14"/>
+              </w:rPr>
               <w:t>{</w:t>
             </w:r>
             <w:proofErr w:type="spellStart"/>
@@ -5310,7 +5912,14 @@
                 <w:sz w:val="14"/>
                 <w:szCs w:val="14"/>
               </w:rPr>
-              <w:lastRenderedPageBreak/>
+              <w:t>$</w:t>
+            </w:r>
+            <w:r>
+              <w:rPr>
+                <w:rFonts w:ascii="Bookman Old Style" w:hAnsi="Bookman Old Style"/>
+                <w:sz w:val="14"/>
+                <w:szCs w:val="14"/>
+              </w:rPr>
               <w:t>{</w:t>
             </w:r>
             <w:proofErr w:type="spellStart"/>
@@ -5363,6 +5972,16 @@
                 <w:sz w:val="14"/>
                 <w:szCs w:val="14"/>
               </w:rPr>
+              <w:t>$</w:t>
+            </w:r>
+            <w:r>
+              <w:rPr>
+                <w:rFonts w:ascii="Bookman Old Style" w:hAnsi="Bookman Old Style"/>
+                <w:b/>
+                <w:bCs/>
+                <w:sz w:val="14"/>
+                <w:szCs w:val="14"/>
+              </w:rPr>
               <w:t>{</w:t>
             </w:r>
             <w:proofErr w:type="spellStart"/>
@@ -5415,6 +6034,14 @@
                 <w:sz w:val="14"/>
                 <w:szCs w:val="14"/>
               </w:rPr>
+              <w:t>$</w:t>
+            </w:r>
+            <w:r>
+              <w:rPr>
+                <w:rFonts w:ascii="Bookman Old Style" w:hAnsi="Bookman Old Style"/>
+                <w:sz w:val="14"/>
+                <w:szCs w:val="14"/>
+              </w:rPr>
               <w:t>{</w:t>
             </w:r>
             <w:proofErr w:type="spellStart"/>
@@ -5467,6 +6094,16 @@
                 <w:sz w:val="14"/>
                 <w:szCs w:val="14"/>
               </w:rPr>
+              <w:t>$</w:t>
+            </w:r>
+            <w:r>
+              <w:rPr>
+                <w:rFonts w:ascii="Bookman Old Style" w:hAnsi="Bookman Old Style"/>
+                <w:b/>
+                <w:bCs/>
+                <w:sz w:val="14"/>
+                <w:szCs w:val="14"/>
+              </w:rPr>
               <w:t>{</w:t>
             </w:r>
             <w:proofErr w:type="spellStart"/>
@@ -5529,6 +6166,14 @@
                 <w:sz w:val="14"/>
                 <w:szCs w:val="14"/>
               </w:rPr>
+              <w:t>$</w:t>
+            </w:r>
+            <w:r>
+              <w:rPr>
+                <w:rFonts w:ascii="Bookman Old Style" w:hAnsi="Bookman Old Style"/>
+                <w:sz w:val="14"/>
+                <w:szCs w:val="14"/>
+              </w:rPr>
               <w:t>{</w:t>
             </w:r>
             <w:proofErr w:type="spellStart"/>
@@ -5581,6 +6226,16 @@
                 <w:sz w:val="14"/>
                 <w:szCs w:val="14"/>
               </w:rPr>
+              <w:t>$</w:t>
+            </w:r>
+            <w:r>
+              <w:rPr>
+                <w:rFonts w:ascii="Bookman Old Style" w:hAnsi="Bookman Old Style"/>
+                <w:b/>
+                <w:bCs/>
+                <w:sz w:val="14"/>
+                <w:szCs w:val="14"/>
+              </w:rPr>
               <w:t>{</w:t>
             </w:r>
             <w:proofErr w:type="spellStart"/>
@@ -5627,6 +6282,14 @@
                 <w:szCs w:val="14"/>
               </w:rPr>
             </w:pPr>
+            <w:r>
+              <w:rPr>
+                <w:rFonts w:ascii="Bookman Old Style" w:hAnsi="Bookman Old Style"/>
+                <w:sz w:val="14"/>
+                <w:szCs w:val="14"/>
+              </w:rPr>
+              <w:t>$</w:t>
+            </w:r>
             <w:r>
               <w:rPr>
                 <w:rFonts w:ascii="Bookman Old Style" w:hAnsi="Bookman Old Style"/>
@@ -5675,6 +6338,14 @@
                 <w:szCs w:val="14"/>
               </w:rPr>
               <w:lastRenderedPageBreak/>
+              <w:t>$</w:t>
+            </w:r>
+            <w:r>
+              <w:rPr>
+                <w:rFonts w:ascii="Bookman Old Style" w:hAnsi="Bookman Old Style"/>
+                <w:sz w:val="14"/>
+                <w:szCs w:val="14"/>
+              </w:rPr>
               <w:t>{</w:t>
             </w:r>
             <w:proofErr w:type="spellStart"/>
@@ -5716,6 +6387,14 @@
                 <w:sz w:val="14"/>
                 <w:szCs w:val="14"/>
               </w:rPr>
+              <w:t>$</w:t>
+            </w:r>
+            <w:r>
+              <w:rPr>
+                <w:rFonts w:ascii="Bookman Old Style" w:hAnsi="Bookman Old Style"/>
+                <w:sz w:val="14"/>
+                <w:szCs w:val="14"/>
+              </w:rPr>
               <w:t>{</w:t>
             </w:r>
             <w:proofErr w:type="spellStart"/>
@@ -5757,6 +6436,14 @@
                 <w:sz w:val="14"/>
                 <w:szCs w:val="14"/>
               </w:rPr>
+              <w:t>$</w:t>
+            </w:r>
+            <w:r>
+              <w:rPr>
+                <w:rFonts w:ascii="Bookman Old Style" w:hAnsi="Bookman Old Style"/>
+                <w:sz w:val="14"/>
+                <w:szCs w:val="14"/>
+              </w:rPr>
               <w:t>{</w:t>
             </w:r>
             <w:proofErr w:type="spellStart"/>
@@ -5767,42 +6454,6 @@
                 <w:szCs w:val="14"/>
               </w:rPr>
               <w:t>batas_waktu</w:t>
-            </w:r>
-            <w:proofErr w:type="spellEnd"/>
-            <w:r>
-              <w:rPr>
-                <w:rFonts w:ascii="Bookman Old Style" w:hAnsi="Bookman Old Style"/>
-                <w:sz w:val="14"/>
-                <w:szCs w:val="14"/>
-              </w:rPr>
-              <w:t>}</w:t>
-            </w:r>
-          </w:p>
-          <w:p>
-            <w:pPr>
-              <w:jc w:val="both"/>
-              <w:rPr>
-                <w:rFonts w:ascii="Bookman Old Style" w:hAnsi="Bookman Old Style"/>
-                <w:sz w:val="14"/>
-                <w:szCs w:val="14"/>
-              </w:rPr>
-            </w:pPr>
-            <w:r>
-              <w:rPr>
-                <w:rFonts w:ascii="Bookman Old Style" w:hAnsi="Bookman Old Style"/>
-                <w:sz w:val="14"/>
-                <w:szCs w:val="14"/>
-              </w:rPr>
-              <w:t>{/</w:t>
-            </w:r>
-            <w:proofErr w:type="spellStart"/>
-            <w:r>
-              <w:rPr>
-                <w:rFonts w:ascii="Bookman Old Style" w:hAnsi="Bookman Old Style"/>
-                <w:sz w:val="14"/>
-                <w:szCs w:val="14"/>
-              </w:rPr>
-              <w:t>pasca_operasi</w:t>
             </w:r>
             <w:proofErr w:type="spellEnd"/>
             <w:r>
@@ -5867,13 +6518,13 @@
         <w:tblLook w:val="04A0" w:firstRow="1" w:lastRow="0" w:firstColumn="1" w:lastColumn="0" w:noHBand="0" w:noVBand="1"/>
       </w:tblPr>
       <w:tblGrid>
-        <w:gridCol w:w="1283"/>
-        <w:gridCol w:w="1825"/>
-        <w:gridCol w:w="1440"/>
-        <w:gridCol w:w="1764"/>
-        <w:gridCol w:w="1342"/>
-        <w:gridCol w:w="1321"/>
-        <w:gridCol w:w="1481"/>
+        <w:gridCol w:w="1061"/>
+        <w:gridCol w:w="1847"/>
+        <w:gridCol w:w="1473"/>
+        <w:gridCol w:w="1798"/>
+        <w:gridCol w:w="1387"/>
+        <w:gridCol w:w="1367"/>
+        <w:gridCol w:w="1523"/>
       </w:tblGrid>
       <w:tr>
         <w:trPr>
@@ -6315,31 +6966,33 @@
                 <w:sz w:val="14"/>
                 <w:szCs w:val="14"/>
               </w:rPr>
+              <w:t>$</w:t>
+            </w:r>
+            <w:r>
+              <w:rPr>
+                <w:rFonts w:ascii="Bookman Old Style" w:hAnsi="Bookman Old Style"/>
+                <w:sz w:val="14"/>
+                <w:szCs w:val="14"/>
+              </w:rPr>
               <w:t>{</w:t>
             </w:r>
-            <w:r>
-              <w:rPr>
-                <w:rFonts w:ascii="Bookman Old Style" w:hAnsi="Bookman Old Style"/>
-                <w:sz w:val="14"/>
-                <w:szCs w:val="14"/>
-              </w:rPr>
-              <w:t>#</w:t>
-            </w:r>
-            <w:r>
-              <w:rPr>
-                <w:rFonts w:ascii="Bookman Old Style" w:hAnsi="Bookman Old Style"/>
-                <w:sz w:val="14"/>
-                <w:szCs w:val="14"/>
-              </w:rPr>
-              <w:t>metode_studi}</w:t>
-            </w:r>
-            <w:r>
-              <w:rPr>
-                <w:rFonts w:ascii="Bookman Old Style" w:hAnsi="Bookman Old Style"/>
-                <w:sz w:val="14"/>
-                <w:szCs w:val="14"/>
-              </w:rPr>
-              <w:t>{no}</w:t>
+            <w:proofErr w:type="spellStart"/>
+            <w:r>
+              <w:rPr>
+                <w:rFonts w:ascii="Bookman Old Style" w:hAnsi="Bookman Old Style"/>
+                <w:sz w:val="14"/>
+                <w:szCs w:val="14"/>
+              </w:rPr>
+              <w:t>metode_studi</w:t>
+            </w:r>
+            <w:proofErr w:type="spellEnd"/>
+            <w:r>
+              <w:rPr>
+                <w:rFonts w:ascii="Bookman Old Style" w:hAnsi="Bookman Old Style"/>
+                <w:sz w:val="14"/>
+                <w:szCs w:val="14"/>
+              </w:rPr>
+              <w:t>}</w:t>
             </w:r>
           </w:p>
         </w:tc>
@@ -6362,6 +7015,14 @@
                 <w:sz w:val="14"/>
                 <w:szCs w:val="14"/>
               </w:rPr>
+              <w:t>$</w:t>
+            </w:r>
+            <w:r>
+              <w:rPr>
+                <w:rFonts w:ascii="Bookman Old Style" w:hAnsi="Bookman Old Style"/>
+                <w:sz w:val="14"/>
+                <w:szCs w:val="14"/>
+              </w:rPr>
               <w:t>{</w:t>
             </w:r>
             <w:proofErr w:type="spellStart"/>
@@ -6403,6 +7064,14 @@
                 <w:sz w:val="14"/>
                 <w:szCs w:val="14"/>
               </w:rPr>
+              <w:t>$</w:t>
+            </w:r>
+            <w:r>
+              <w:rPr>
+                <w:rFonts w:ascii="Bookman Old Style" w:hAnsi="Bookman Old Style"/>
+                <w:sz w:val="14"/>
+                <w:szCs w:val="14"/>
+              </w:rPr>
               <w:t>{</w:t>
             </w:r>
             <w:proofErr w:type="spellStart"/>
@@ -6444,6 +7113,14 @@
                 <w:sz w:val="16"/>
                 <w:szCs w:val="16"/>
               </w:rPr>
+              <w:t>$</w:t>
+            </w:r>
+            <w:r>
+              <w:rPr>
+                <w:rFonts w:ascii="Bookman Old Style" w:hAnsi="Bookman Old Style"/>
+                <w:sz w:val="16"/>
+                <w:szCs w:val="16"/>
+              </w:rPr>
               <w:t>{</w:t>
             </w:r>
             <w:proofErr w:type="spellStart"/>
@@ -6485,6 +7162,14 @@
                 <w:sz w:val="16"/>
                 <w:szCs w:val="16"/>
               </w:rPr>
+              <w:t>$</w:t>
+            </w:r>
+            <w:r>
+              <w:rPr>
+                <w:rFonts w:ascii="Bookman Old Style" w:hAnsi="Bookman Old Style"/>
+                <w:sz w:val="16"/>
+                <w:szCs w:val="16"/>
+              </w:rPr>
               <w:t>{</w:t>
             </w:r>
             <w:proofErr w:type="spellStart"/>
@@ -6526,6 +7211,14 @@
                 <w:sz w:val="16"/>
                 <w:szCs w:val="16"/>
               </w:rPr>
+              <w:t>$</w:t>
+            </w:r>
+            <w:r>
+              <w:rPr>
+                <w:rFonts w:ascii="Bookman Old Style" w:hAnsi="Bookman Old Style"/>
+                <w:sz w:val="16"/>
+                <w:szCs w:val="16"/>
+              </w:rPr>
               <w:t>{</w:t>
             </w:r>
             <w:proofErr w:type="spellStart"/>
@@ -6567,6 +7260,14 @@
                 <w:sz w:val="16"/>
                 <w:szCs w:val="16"/>
               </w:rPr>
+              <w:t>$</w:t>
+            </w:r>
+            <w:r>
+              <w:rPr>
+                <w:rFonts w:ascii="Bookman Old Style" w:hAnsi="Bookman Old Style"/>
+                <w:sz w:val="16"/>
+                <w:szCs w:val="16"/>
+              </w:rPr>
               <w:t>{</w:t>
             </w:r>
             <w:proofErr w:type="spellStart"/>
@@ -6577,42 +7278,6 @@
                 <w:szCs w:val="16"/>
               </w:rPr>
               <w:t>evaluation_method</w:t>
-            </w:r>
-            <w:proofErr w:type="spellEnd"/>
-            <w:r>
-              <w:rPr>
-                <w:rFonts w:ascii="Bookman Old Style" w:hAnsi="Bookman Old Style"/>
-                <w:sz w:val="16"/>
-                <w:szCs w:val="16"/>
-              </w:rPr>
-              <w:t>}</w:t>
-            </w:r>
-          </w:p>
-          <w:p>
-            <w:pPr>
-              <w:jc w:val="both"/>
-              <w:rPr>
-                <w:rFonts w:ascii="Bookman Old Style" w:hAnsi="Bookman Old Style"/>
-                <w:sz w:val="16"/>
-                <w:szCs w:val="16"/>
-              </w:rPr>
-            </w:pPr>
-            <w:r>
-              <w:rPr>
-                <w:rFonts w:ascii="Bookman Old Style" w:hAnsi="Bookman Old Style"/>
-                <w:sz w:val="16"/>
-                <w:szCs w:val="16"/>
-              </w:rPr>
-              <w:t>{/</w:t>
-            </w:r>
-            <w:proofErr w:type="spellStart"/>
-            <w:r>
-              <w:rPr>
-                <w:rFonts w:ascii="Bookman Old Style" w:hAnsi="Bookman Old Style"/>
-                <w:sz w:val="16"/>
-                <w:szCs w:val="16"/>
-              </w:rPr>
-              <w:t>metode_studi</w:t>
             </w:r>
             <w:proofErr w:type="spellEnd"/>
             <w:r>

</xml_diff>

<commit_message>
adjust formulir ka document
</commit_message>
<xml_diff>
--- a/public/template_ka_andal.docx
+++ b/public/template_ka_andal.docx
@@ -12,21 +12,77 @@
           <w:bCs/>
         </w:rPr>
       </w:pPr>
+      <w:proofErr w:type="spellStart"/>
       <w:r>
         <w:rPr>
           <w:rFonts w:ascii="Bookman Old Style" w:hAnsi="Bookman Old Style"/>
           <w:b/>
           <w:bCs/>
         </w:rPr>
-        <w:t>Format Isian Formulir Kerangka Acuan</w:t>
+        <w:t>Formulir</w:t>
       </w:r>
+      <w:proofErr w:type="spellEnd"/>
       <w:r>
         <w:rPr>
           <w:rFonts w:ascii="Bookman Old Style" w:hAnsi="Bookman Old Style"/>
           <w:b/>
           <w:bCs/>
         </w:rPr>
-        <w:t xml:space="preserve"> - ${project_title}</w:t>
+        <w:t xml:space="preserve"> </w:t>
+      </w:r>
+      <w:proofErr w:type="spellStart"/>
+      <w:r>
+        <w:rPr>
+          <w:rFonts w:ascii="Bookman Old Style" w:hAnsi="Bookman Old Style"/>
+          <w:b/>
+          <w:bCs/>
+        </w:rPr>
+        <w:t>Kerangka</w:t>
+      </w:r>
+      <w:proofErr w:type="spellEnd"/>
+      <w:r>
+        <w:rPr>
+          <w:rFonts w:ascii="Bookman Old Style" w:hAnsi="Bookman Old Style"/>
+          <w:b/>
+          <w:bCs/>
+        </w:rPr>
+        <w:t xml:space="preserve"> </w:t>
+      </w:r>
+      <w:proofErr w:type="spellStart"/>
+      <w:r>
+        <w:rPr>
+          <w:rFonts w:ascii="Bookman Old Style" w:hAnsi="Bookman Old Style"/>
+          <w:b/>
+          <w:bCs/>
+        </w:rPr>
+        <w:t>Acuan</w:t>
+      </w:r>
+      <w:proofErr w:type="spellEnd"/>
+      <w:r>
+        <w:rPr>
+          <w:rFonts w:ascii="Bookman Old Style" w:hAnsi="Bookman Old Style"/>
+          <w:b/>
+          <w:bCs/>
+        </w:rPr>
+        <w:t xml:space="preserve"> - ${</w:t>
+      </w:r>
+      <w:proofErr w:type="spellStart"/>
+      <w:r>
+        <w:rPr>
+          <w:rFonts w:ascii="Bookman Old Style" w:hAnsi="Bookman Old Style"/>
+          <w:b/>
+          <w:bCs/>
+        </w:rPr>
+        <w:t>project_title</w:t>
+      </w:r>
+      <w:proofErr w:type="spellEnd"/>
+      <w:r>
+        <w:rPr>
+          <w:rFonts w:ascii="Bookman Old Style" w:hAnsi="Bookman Old Style"/>
+          <w:b/>
+          <w:bCs/>
+        </w:rPr>
+        <w:t>}</w:t>
       </w:r>
     </w:p>
     <w:p>
@@ -80,7 +136,59 @@
                 <w:sz w:val="20"/>
                 <w:szCs w:val="20"/>
               </w:rPr>
-              <w:t>Form Kerangka Acuan (Form KA)</w:t>
+              <w:t xml:space="preserve">Form </w:t>
+            </w:r>
+            <w:proofErr w:type="spellStart"/>
+            <w:r>
+              <w:rPr>
+                <w:rFonts w:ascii="Bookman Old Style" w:hAnsi="Bookman Old Style"/>
+                <w:b/>
+                <w:bCs/>
+                <w:i/>
+                <w:iCs/>
+                <w:sz w:val="20"/>
+                <w:szCs w:val="20"/>
+              </w:rPr>
+              <w:t>Kerangka</w:t>
+            </w:r>
+            <w:proofErr w:type="spellEnd"/>
+            <w:r>
+              <w:rPr>
+                <w:rFonts w:ascii="Bookman Old Style" w:hAnsi="Bookman Old Style"/>
+                <w:b/>
+                <w:bCs/>
+                <w:i/>
+                <w:iCs/>
+                <w:sz w:val="20"/>
+                <w:szCs w:val="20"/>
+              </w:rPr>
+              <w:t xml:space="preserve"> </w:t>
+            </w:r>
+            <w:proofErr w:type="spellStart"/>
+            <w:r>
+              <w:rPr>
+                <w:rFonts w:ascii="Bookman Old Style" w:hAnsi="Bookman Old Style"/>
+                <w:b/>
+                <w:bCs/>
+                <w:i/>
+                <w:iCs/>
+                <w:sz w:val="20"/>
+                <w:szCs w:val="20"/>
+              </w:rPr>
+              <w:t>Acuan</w:t>
+            </w:r>
+            <w:proofErr w:type="spellEnd"/>
+            <w:r>
+              <w:rPr>
+                <w:rFonts w:ascii="Bookman Old Style" w:hAnsi="Bookman Old Style"/>
+                <w:b/>
+                <w:bCs/>
+                <w:i/>
+                <w:iCs/>
+                <w:sz w:val="20"/>
+                <w:szCs w:val="20"/>
+              </w:rPr>
+              <w:t xml:space="preserve"> (Form KA)</w:t>
             </w:r>
           </w:p>
         </w:tc>
@@ -109,6 +217,7 @@
                 <w:szCs w:val="20"/>
               </w:rPr>
             </w:pPr>
+            <w:proofErr w:type="spellStart"/>
             <w:r>
               <w:rPr>
                 <w:rFonts w:ascii="Bookman Old Style" w:hAnsi="Bookman Old Style"/>
@@ -117,6 +226,7 @@
               </w:rPr>
               <w:t>Umum</w:t>
             </w:r>
+            <w:proofErr w:type="spellEnd"/>
           </w:p>
         </w:tc>
       </w:tr>
@@ -142,8 +252,36 @@
                 <w:sz w:val="16"/>
                 <w:szCs w:val="16"/>
               </w:rPr>
-              <w:t>Nama Usaha dan/atau Kegiatan</w:t>
-            </w:r>
+              <w:t>Nama Usaha dan/</w:t>
+            </w:r>
+            <w:proofErr w:type="spellStart"/>
+            <w:r>
+              <w:rPr>
+                <w:rFonts w:ascii="Bookman Old Style" w:hAnsi="Bookman Old Style"/>
+                <w:sz w:val="16"/>
+                <w:szCs w:val="16"/>
+              </w:rPr>
+              <w:t>atau</w:t>
+            </w:r>
+            <w:proofErr w:type="spellEnd"/>
+            <w:r>
+              <w:rPr>
+                <w:rFonts w:ascii="Bookman Old Style" w:hAnsi="Bookman Old Style"/>
+                <w:sz w:val="16"/>
+                <w:szCs w:val="16"/>
+              </w:rPr>
+              <w:t xml:space="preserve"> </w:t>
+            </w:r>
+            <w:proofErr w:type="spellStart"/>
+            <w:r>
+              <w:rPr>
+                <w:rFonts w:ascii="Bookman Old Style" w:hAnsi="Bookman Old Style"/>
+                <w:sz w:val="16"/>
+                <w:szCs w:val="16"/>
+              </w:rPr>
+              <w:t>Kegiatan</w:t>
+            </w:r>
+            <w:proofErr w:type="spellEnd"/>
           </w:p>
         </w:tc>
         <w:tc>
@@ -194,7 +332,25 @@
                 <w:sz w:val="16"/>
                 <w:szCs w:val="16"/>
               </w:rPr>
-              <w:t>{project_title}</w:t>
+              <w:t>{</w:t>
+            </w:r>
+            <w:proofErr w:type="spellStart"/>
+            <w:r>
+              <w:rPr>
+                <w:rFonts w:ascii="Bookman Old Style" w:hAnsi="Bookman Old Style"/>
+                <w:sz w:val="16"/>
+                <w:szCs w:val="16"/>
+              </w:rPr>
+              <w:t>project_title</w:t>
+            </w:r>
+            <w:proofErr w:type="spellEnd"/>
+            <w:r>
+              <w:rPr>
+                <w:rFonts w:ascii="Bookman Old Style" w:hAnsi="Bookman Old Style"/>
+                <w:sz w:val="16"/>
+                <w:szCs w:val="16"/>
+              </w:rPr>
+              <w:t>}</w:t>
             </w:r>
           </w:p>
         </w:tc>
@@ -215,14 +371,70 @@
                 <w:szCs w:val="16"/>
               </w:rPr>
             </w:pPr>
-            <w:r>
-              <w:rPr>
-                <w:rFonts w:ascii="Bookman Old Style" w:hAnsi="Bookman Old Style"/>
-                <w:sz w:val="16"/>
-                <w:szCs w:val="16"/>
-              </w:rPr>
-              <w:t>Penanggung jawab Usaha dan/atau Kegiatan</w:t>
-            </w:r>
+            <w:proofErr w:type="spellStart"/>
+            <w:r>
+              <w:rPr>
+                <w:rFonts w:ascii="Bookman Old Style" w:hAnsi="Bookman Old Style"/>
+                <w:sz w:val="16"/>
+                <w:szCs w:val="16"/>
+              </w:rPr>
+              <w:t>Penanggung</w:t>
+            </w:r>
+            <w:proofErr w:type="spellEnd"/>
+            <w:r>
+              <w:rPr>
+                <w:rFonts w:ascii="Bookman Old Style" w:hAnsi="Bookman Old Style"/>
+                <w:sz w:val="16"/>
+                <w:szCs w:val="16"/>
+              </w:rPr>
+              <w:t xml:space="preserve"> </w:t>
+            </w:r>
+            <w:proofErr w:type="spellStart"/>
+            <w:r>
+              <w:rPr>
+                <w:rFonts w:ascii="Bookman Old Style" w:hAnsi="Bookman Old Style"/>
+                <w:sz w:val="16"/>
+                <w:szCs w:val="16"/>
+              </w:rPr>
+              <w:t>jawab</w:t>
+            </w:r>
+            <w:proofErr w:type="spellEnd"/>
+            <w:r>
+              <w:rPr>
+                <w:rFonts w:ascii="Bookman Old Style" w:hAnsi="Bookman Old Style"/>
+                <w:sz w:val="16"/>
+                <w:szCs w:val="16"/>
+              </w:rPr>
+              <w:t xml:space="preserve"> Usaha dan/</w:t>
+            </w:r>
+            <w:proofErr w:type="spellStart"/>
+            <w:r>
+              <w:rPr>
+                <w:rFonts w:ascii="Bookman Old Style" w:hAnsi="Bookman Old Style"/>
+                <w:sz w:val="16"/>
+                <w:szCs w:val="16"/>
+              </w:rPr>
+              <w:t>atau</w:t>
+            </w:r>
+            <w:proofErr w:type="spellEnd"/>
+            <w:r>
+              <w:rPr>
+                <w:rFonts w:ascii="Bookman Old Style" w:hAnsi="Bookman Old Style"/>
+                <w:sz w:val="16"/>
+                <w:szCs w:val="16"/>
+              </w:rPr>
+              <w:t xml:space="preserve"> </w:t>
+            </w:r>
+            <w:proofErr w:type="spellStart"/>
+            <w:r>
+              <w:rPr>
+                <w:rFonts w:ascii="Bookman Old Style" w:hAnsi="Bookman Old Style"/>
+                <w:sz w:val="16"/>
+                <w:szCs w:val="16"/>
+              </w:rPr>
+              <w:t>Kegiatan</w:t>
+            </w:r>
+            <w:proofErr w:type="spellEnd"/>
           </w:p>
         </w:tc>
         <w:tc>
@@ -294,14 +506,34 @@
                 <w:szCs w:val="16"/>
               </w:rPr>
             </w:pPr>
-            <w:r>
-              <w:rPr>
-                <w:rFonts w:ascii="Bookman Old Style" w:hAnsi="Bookman Old Style"/>
-                <w:sz w:val="16"/>
-                <w:szCs w:val="16"/>
-              </w:rPr>
-              <w:t>Penyusun Amdal</w:t>
-            </w:r>
+            <w:proofErr w:type="spellStart"/>
+            <w:r>
+              <w:rPr>
+                <w:rFonts w:ascii="Bookman Old Style" w:hAnsi="Bookman Old Style"/>
+                <w:sz w:val="16"/>
+                <w:szCs w:val="16"/>
+              </w:rPr>
+              <w:t>Penyusun</w:t>
+            </w:r>
+            <w:proofErr w:type="spellEnd"/>
+            <w:r>
+              <w:rPr>
+                <w:rFonts w:ascii="Bookman Old Style" w:hAnsi="Bookman Old Style"/>
+                <w:sz w:val="16"/>
+                <w:szCs w:val="16"/>
+              </w:rPr>
+              <w:t xml:space="preserve"> </w:t>
+            </w:r>
+            <w:proofErr w:type="spellStart"/>
+            <w:r>
+              <w:rPr>
+                <w:rFonts w:ascii="Bookman Old Style" w:hAnsi="Bookman Old Style"/>
+                <w:sz w:val="16"/>
+                <w:szCs w:val="16"/>
+              </w:rPr>
+              <w:t>Amdal</w:t>
+            </w:r>
+            <w:proofErr w:type="spellEnd"/>
           </w:p>
         </w:tc>
         <w:tc>
@@ -352,7 +584,25 @@
                 <w:sz w:val="16"/>
                 <w:szCs w:val="16"/>
               </w:rPr>
-              <w:t>{penyusun}</w:t>
+              <w:t>{</w:t>
+            </w:r>
+            <w:proofErr w:type="spellStart"/>
+            <w:r>
+              <w:rPr>
+                <w:rFonts w:ascii="Bookman Old Style" w:hAnsi="Bookman Old Style"/>
+                <w:sz w:val="16"/>
+                <w:szCs w:val="16"/>
+              </w:rPr>
+              <w:t>penyusun</w:t>
+            </w:r>
+            <w:proofErr w:type="spellEnd"/>
+            <w:r>
+              <w:rPr>
+                <w:rFonts w:ascii="Bookman Old Style" w:hAnsi="Bookman Old Style"/>
+                <w:sz w:val="16"/>
+                <w:szCs w:val="16"/>
+              </w:rPr>
+              <w:t>}</w:t>
             </w:r>
           </w:p>
           <w:p>
@@ -418,7 +668,25 @@
                 <w:sz w:val="16"/>
                 <w:szCs w:val="16"/>
               </w:rPr>
-              <w:t>{/penyusun}</w:t>
+              <w:t>{/</w:t>
+            </w:r>
+            <w:proofErr w:type="spellStart"/>
+            <w:r>
+              <w:rPr>
+                <w:rFonts w:ascii="Bookman Old Style" w:hAnsi="Bookman Old Style"/>
+                <w:sz w:val="16"/>
+                <w:szCs w:val="16"/>
+              </w:rPr>
+              <w:t>penyusun</w:t>
+            </w:r>
+            <w:proofErr w:type="spellEnd"/>
+            <w:r>
+              <w:rPr>
+                <w:rFonts w:ascii="Bookman Old Style" w:hAnsi="Bookman Old Style"/>
+                <w:sz w:val="16"/>
+                <w:szCs w:val="16"/>
+              </w:rPr>
+              <w:t>}</w:t>
             </w:r>
           </w:p>
         </w:tc>
@@ -439,14 +707,70 @@
                 <w:szCs w:val="16"/>
               </w:rPr>
             </w:pPr>
-            <w:r>
-              <w:rPr>
-                <w:rFonts w:ascii="Bookman Old Style" w:hAnsi="Bookman Old Style"/>
-                <w:sz w:val="16"/>
-                <w:szCs w:val="16"/>
-              </w:rPr>
-              <w:t>Deskripsi Rencana Usaha dan/atau Kegiatan</w:t>
-            </w:r>
+            <w:proofErr w:type="spellStart"/>
+            <w:r>
+              <w:rPr>
+                <w:rFonts w:ascii="Bookman Old Style" w:hAnsi="Bookman Old Style"/>
+                <w:sz w:val="16"/>
+                <w:szCs w:val="16"/>
+              </w:rPr>
+              <w:t>Deskripsi</w:t>
+            </w:r>
+            <w:proofErr w:type="spellEnd"/>
+            <w:r>
+              <w:rPr>
+                <w:rFonts w:ascii="Bookman Old Style" w:hAnsi="Bookman Old Style"/>
+                <w:sz w:val="16"/>
+                <w:szCs w:val="16"/>
+              </w:rPr>
+              <w:t xml:space="preserve"> </w:t>
+            </w:r>
+            <w:proofErr w:type="spellStart"/>
+            <w:r>
+              <w:rPr>
+                <w:rFonts w:ascii="Bookman Old Style" w:hAnsi="Bookman Old Style"/>
+                <w:sz w:val="16"/>
+                <w:szCs w:val="16"/>
+              </w:rPr>
+              <w:t>Rencana</w:t>
+            </w:r>
+            <w:proofErr w:type="spellEnd"/>
+            <w:r>
+              <w:rPr>
+                <w:rFonts w:ascii="Bookman Old Style" w:hAnsi="Bookman Old Style"/>
+                <w:sz w:val="16"/>
+                <w:szCs w:val="16"/>
+              </w:rPr>
+              <w:t xml:space="preserve"> Usaha dan/</w:t>
+            </w:r>
+            <w:proofErr w:type="spellStart"/>
+            <w:r>
+              <w:rPr>
+                <w:rFonts w:ascii="Bookman Old Style" w:hAnsi="Bookman Old Style"/>
+                <w:sz w:val="16"/>
+                <w:szCs w:val="16"/>
+              </w:rPr>
+              <w:t>atau</w:t>
+            </w:r>
+            <w:proofErr w:type="spellEnd"/>
+            <w:r>
+              <w:rPr>
+                <w:rFonts w:ascii="Bookman Old Style" w:hAnsi="Bookman Old Style"/>
+                <w:sz w:val="16"/>
+                <w:szCs w:val="16"/>
+              </w:rPr>
+              <w:t xml:space="preserve"> </w:t>
+            </w:r>
+            <w:proofErr w:type="spellStart"/>
+            <w:r>
+              <w:rPr>
+                <w:rFonts w:ascii="Bookman Old Style" w:hAnsi="Bookman Old Style"/>
+                <w:sz w:val="16"/>
+                <w:szCs w:val="16"/>
+              </w:rPr>
+              <w:t>Kegiatan</w:t>
+            </w:r>
+            <w:proofErr w:type="spellEnd"/>
           </w:p>
         </w:tc>
         <w:tc>
@@ -524,8 +848,54 @@
                 <w:sz w:val="16"/>
                 <w:szCs w:val="16"/>
               </w:rPr>
-              <w:t>Lokasi Rencana Usaha dan/atau Kegiatan</w:t>
-            </w:r>
+              <w:t xml:space="preserve">Lokasi </w:t>
+            </w:r>
+            <w:proofErr w:type="spellStart"/>
+            <w:r>
+              <w:rPr>
+                <w:rFonts w:ascii="Bookman Old Style" w:hAnsi="Bookman Old Style"/>
+                <w:sz w:val="16"/>
+                <w:szCs w:val="16"/>
+              </w:rPr>
+              <w:t>Rencana</w:t>
+            </w:r>
+            <w:proofErr w:type="spellEnd"/>
+            <w:r>
+              <w:rPr>
+                <w:rFonts w:ascii="Bookman Old Style" w:hAnsi="Bookman Old Style"/>
+                <w:sz w:val="16"/>
+                <w:szCs w:val="16"/>
+              </w:rPr>
+              <w:t xml:space="preserve"> Usaha dan/</w:t>
+            </w:r>
+            <w:proofErr w:type="spellStart"/>
+            <w:r>
+              <w:rPr>
+                <w:rFonts w:ascii="Bookman Old Style" w:hAnsi="Bookman Old Style"/>
+                <w:sz w:val="16"/>
+                <w:szCs w:val="16"/>
+              </w:rPr>
+              <w:t>atau</w:t>
+            </w:r>
+            <w:proofErr w:type="spellEnd"/>
+            <w:r>
+              <w:rPr>
+                <w:rFonts w:ascii="Bookman Old Style" w:hAnsi="Bookman Old Style"/>
+                <w:sz w:val="16"/>
+                <w:szCs w:val="16"/>
+              </w:rPr>
+              <w:t xml:space="preserve"> </w:t>
+            </w:r>
+            <w:proofErr w:type="spellStart"/>
+            <w:r>
+              <w:rPr>
+                <w:rFonts w:ascii="Bookman Old Style" w:hAnsi="Bookman Old Style"/>
+                <w:sz w:val="16"/>
+                <w:szCs w:val="16"/>
+              </w:rPr>
+              <w:t>Kegiatan</w:t>
+            </w:r>
+            <w:proofErr w:type="spellEnd"/>
           </w:p>
         </w:tc>
         <w:tc>
@@ -578,6 +948,7 @@
               </w:rPr>
               <w:t>{</w:t>
             </w:r>
+            <w:proofErr w:type="spellStart"/>
             <w:r>
               <w:rPr>
                 <w:rFonts w:ascii="Bookman Old Style" w:hAnsi="Bookman Old Style"/>
@@ -602,6 +973,7 @@
               </w:rPr>
               <w:t>address</w:t>
             </w:r>
+            <w:proofErr w:type="spellEnd"/>
             <w:r>
               <w:rPr>
                 <w:rFonts w:ascii="Bookman Old Style" w:hAnsi="Bookman Old Style"/>
@@ -635,7 +1007,25 @@
                 <w:sz w:val="16"/>
                 <w:szCs w:val="16"/>
               </w:rPr>
-              <w:t>Hasil Pelibatan Masyarakat</w:t>
+              <w:t xml:space="preserve">Hasil </w:t>
+            </w:r>
+            <w:proofErr w:type="spellStart"/>
+            <w:r>
+              <w:rPr>
+                <w:rFonts w:ascii="Bookman Old Style" w:hAnsi="Bookman Old Style"/>
+                <w:sz w:val="16"/>
+                <w:szCs w:val="16"/>
+              </w:rPr>
+              <w:t>Pelibatan</w:t>
+            </w:r>
+            <w:proofErr w:type="spellEnd"/>
+            <w:r>
+              <w:rPr>
+                <w:rFonts w:ascii="Bookman Old Style" w:hAnsi="Bookman Old Style"/>
+                <w:sz w:val="16"/>
+                <w:szCs w:val="16"/>
+              </w:rPr>
+              <w:t xml:space="preserve"> Masyarakat</w:t>
             </w:r>
           </w:p>
         </w:tc>
@@ -673,13 +1063,23 @@
                 <w:szCs w:val="16"/>
               </w:rPr>
             </w:pPr>
-            <w:r>
-              <w:rPr>
-                <w:rFonts w:ascii="Bookman Old Style" w:hAnsi="Bookman Old Style"/>
-                <w:sz w:val="16"/>
-                <w:szCs w:val="16"/>
-              </w:rPr>
-              <w:t>Mendukung:</w:t>
+            <w:proofErr w:type="spellStart"/>
+            <w:r>
+              <w:rPr>
+                <w:rFonts w:ascii="Bookman Old Style" w:hAnsi="Bookman Old Style"/>
+                <w:sz w:val="16"/>
+                <w:szCs w:val="16"/>
+              </w:rPr>
+              <w:t>Mendukung</w:t>
+            </w:r>
+            <w:proofErr w:type="spellEnd"/>
+            <w:r>
+              <w:rPr>
+                <w:rFonts w:ascii="Bookman Old Style" w:hAnsi="Bookman Old Style"/>
+                <w:sz w:val="16"/>
+                <w:szCs w:val="16"/>
+              </w:rPr>
+              <w:t>:</w:t>
             </w:r>
           </w:p>
           <w:p>
@@ -729,7 +1129,16 @@
                 <w:sz w:val="16"/>
                 <w:szCs w:val="16"/>
               </w:rPr>
-              <w:t>{va</w:t>
+              <w:t>{</w:t>
+            </w:r>
+            <w:proofErr w:type="spellStart"/>
+            <w:r>
+              <w:rPr>
+                <w:rFonts w:ascii="Bookman Old Style" w:hAnsi="Bookman Old Style"/>
+                <w:sz w:val="16"/>
+                <w:szCs w:val="16"/>
+              </w:rPr>
+              <w:t>va</w:t>
             </w:r>
             <w:r>
               <w:rPr>
@@ -739,6 +1148,7 @@
               </w:rPr>
               <w:t>l</w:t>
             </w:r>
+            <w:proofErr w:type="spellEnd"/>
             <w:r>
               <w:rPr>
                 <w:rFonts w:ascii="Bookman Old Style" w:hAnsi="Bookman Old Style"/>
@@ -790,13 +1200,23 @@
                 <w:szCs w:val="16"/>
               </w:rPr>
             </w:pPr>
-            <w:r>
-              <w:rPr>
-                <w:rFonts w:ascii="Bookman Old Style" w:hAnsi="Bookman Old Style"/>
-                <w:sz w:val="16"/>
-                <w:szCs w:val="16"/>
-              </w:rPr>
-              <w:t>Menolak:</w:t>
+            <w:proofErr w:type="spellStart"/>
+            <w:r>
+              <w:rPr>
+                <w:rFonts w:ascii="Bookman Old Style" w:hAnsi="Bookman Old Style"/>
+                <w:sz w:val="16"/>
+                <w:szCs w:val="16"/>
+              </w:rPr>
+              <w:t>Menolak</w:t>
+            </w:r>
+            <w:proofErr w:type="spellEnd"/>
+            <w:r>
+              <w:rPr>
+                <w:rFonts w:ascii="Bookman Old Style" w:hAnsi="Bookman Old Style"/>
+                <w:sz w:val="16"/>
+                <w:szCs w:val="16"/>
+              </w:rPr>
+              <w:t>:</w:t>
             </w:r>
           </w:p>
           <w:p>
@@ -846,7 +1266,25 @@
                 <w:sz w:val="16"/>
                 <w:szCs w:val="16"/>
               </w:rPr>
-              <w:t>{val}</w:t>
+              <w:t>{</w:t>
+            </w:r>
+            <w:proofErr w:type="spellStart"/>
+            <w:r>
+              <w:rPr>
+                <w:rFonts w:ascii="Bookman Old Style" w:hAnsi="Bookman Old Style"/>
+                <w:sz w:val="16"/>
+                <w:szCs w:val="16"/>
+              </w:rPr>
+              <w:t>val</w:t>
+            </w:r>
+            <w:proofErr w:type="spellEnd"/>
+            <w:r>
+              <w:rPr>
+                <w:rFonts w:ascii="Bookman Old Style" w:hAnsi="Bookman Old Style"/>
+                <w:sz w:val="16"/>
+                <w:szCs w:val="16"/>
+              </w:rPr>
+              <w:t>}</w:t>
             </w:r>
           </w:p>
           <w:p>
@@ -897,12 +1335,14 @@
           <w:rFonts w:ascii="Bookman Old Style" w:hAnsi="Bookman Old Style"/>
         </w:rPr>
       </w:pPr>
+      <w:proofErr w:type="spellStart"/>
       <w:r>
         <w:rPr>
           <w:rFonts w:ascii="Bookman Old Style" w:hAnsi="Bookman Old Style"/>
         </w:rPr>
         <w:t>Pelingkupan</w:t>
       </w:r>
+      <w:proofErr w:type="spellEnd"/>
     </w:p>
     <w:tbl>
       <w:tblPr>
@@ -972,16 +1412,150 @@
                 <w:szCs w:val="14"/>
               </w:rPr>
             </w:pPr>
-            <w:r>
-              <w:rPr>
-                <w:rFonts w:ascii="Bookman Old Style" w:hAnsi="Bookman Old Style"/>
-                <w:b/>
-                <w:bCs/>
-                <w:sz w:val="14"/>
-                <w:szCs w:val="14"/>
-              </w:rPr>
-              <w:t>Rencana Usaha dan/atau Kegiatan yang Berpotensi Menimbulkan Dampak Lingkungan</w:t>
-            </w:r>
+            <w:proofErr w:type="spellStart"/>
+            <w:r>
+              <w:rPr>
+                <w:rFonts w:ascii="Bookman Old Style" w:hAnsi="Bookman Old Style"/>
+                <w:b/>
+                <w:bCs/>
+                <w:sz w:val="14"/>
+                <w:szCs w:val="14"/>
+              </w:rPr>
+              <w:t>Rencana</w:t>
+            </w:r>
+            <w:proofErr w:type="spellEnd"/>
+            <w:r>
+              <w:rPr>
+                <w:rFonts w:ascii="Bookman Old Style" w:hAnsi="Bookman Old Style"/>
+                <w:b/>
+                <w:bCs/>
+                <w:sz w:val="14"/>
+                <w:szCs w:val="14"/>
+              </w:rPr>
+              <w:t xml:space="preserve"> Usaha dan/</w:t>
+            </w:r>
+            <w:proofErr w:type="spellStart"/>
+            <w:r>
+              <w:rPr>
+                <w:rFonts w:ascii="Bookman Old Style" w:hAnsi="Bookman Old Style"/>
+                <w:b/>
+                <w:bCs/>
+                <w:sz w:val="14"/>
+                <w:szCs w:val="14"/>
+              </w:rPr>
+              <w:t>atau</w:t>
+            </w:r>
+            <w:proofErr w:type="spellEnd"/>
+            <w:r>
+              <w:rPr>
+                <w:rFonts w:ascii="Bookman Old Style" w:hAnsi="Bookman Old Style"/>
+                <w:b/>
+                <w:bCs/>
+                <w:sz w:val="14"/>
+                <w:szCs w:val="14"/>
+              </w:rPr>
+              <w:t xml:space="preserve"> </w:t>
+            </w:r>
+            <w:proofErr w:type="spellStart"/>
+            <w:r>
+              <w:rPr>
+                <w:rFonts w:ascii="Bookman Old Style" w:hAnsi="Bookman Old Style"/>
+                <w:b/>
+                <w:bCs/>
+                <w:sz w:val="14"/>
+                <w:szCs w:val="14"/>
+              </w:rPr>
+              <w:t>Kegiatan</w:t>
+            </w:r>
+            <w:proofErr w:type="spellEnd"/>
+            <w:r>
+              <w:rPr>
+                <w:rFonts w:ascii="Bookman Old Style" w:hAnsi="Bookman Old Style"/>
+                <w:b/>
+                <w:bCs/>
+                <w:sz w:val="14"/>
+                <w:szCs w:val="14"/>
+              </w:rPr>
+              <w:t xml:space="preserve"> yang </w:t>
+            </w:r>
+            <w:proofErr w:type="spellStart"/>
+            <w:r>
+              <w:rPr>
+                <w:rFonts w:ascii="Bookman Old Style" w:hAnsi="Bookman Old Style"/>
+                <w:b/>
+                <w:bCs/>
+                <w:sz w:val="14"/>
+                <w:szCs w:val="14"/>
+              </w:rPr>
+              <w:t>Berpotensi</w:t>
+            </w:r>
+            <w:proofErr w:type="spellEnd"/>
+            <w:r>
+              <w:rPr>
+                <w:rFonts w:ascii="Bookman Old Style" w:hAnsi="Bookman Old Style"/>
+                <w:b/>
+                <w:bCs/>
+                <w:sz w:val="14"/>
+                <w:szCs w:val="14"/>
+              </w:rPr>
+              <w:t xml:space="preserve"> </w:t>
+            </w:r>
+            <w:proofErr w:type="spellStart"/>
+            <w:r>
+              <w:rPr>
+                <w:rFonts w:ascii="Bookman Old Style" w:hAnsi="Bookman Old Style"/>
+                <w:b/>
+                <w:bCs/>
+                <w:sz w:val="14"/>
+                <w:szCs w:val="14"/>
+              </w:rPr>
+              <w:t>Menimbulkan</w:t>
+            </w:r>
+            <w:proofErr w:type="spellEnd"/>
+            <w:r>
+              <w:rPr>
+                <w:rFonts w:ascii="Bookman Old Style" w:hAnsi="Bookman Old Style"/>
+                <w:b/>
+                <w:bCs/>
+                <w:sz w:val="14"/>
+                <w:szCs w:val="14"/>
+              </w:rPr>
+              <w:t xml:space="preserve"> </w:t>
+            </w:r>
+            <w:proofErr w:type="spellStart"/>
+            <w:r>
+              <w:rPr>
+                <w:rFonts w:ascii="Bookman Old Style" w:hAnsi="Bookman Old Style"/>
+                <w:b/>
+                <w:bCs/>
+                <w:sz w:val="14"/>
+                <w:szCs w:val="14"/>
+              </w:rPr>
+              <w:t>Dampak</w:t>
+            </w:r>
+            <w:proofErr w:type="spellEnd"/>
+            <w:r>
+              <w:rPr>
+                <w:rFonts w:ascii="Bookman Old Style" w:hAnsi="Bookman Old Style"/>
+                <w:b/>
+                <w:bCs/>
+                <w:sz w:val="14"/>
+                <w:szCs w:val="14"/>
+              </w:rPr>
+              <w:t xml:space="preserve"> </w:t>
+            </w:r>
+            <w:proofErr w:type="spellStart"/>
+            <w:r>
+              <w:rPr>
+                <w:rFonts w:ascii="Bookman Old Style" w:hAnsi="Bookman Old Style"/>
+                <w:b/>
+                <w:bCs/>
+                <w:sz w:val="14"/>
+                <w:szCs w:val="14"/>
+              </w:rPr>
+              <w:t>Lingkungan</w:t>
+            </w:r>
+            <w:proofErr w:type="spellEnd"/>
           </w:p>
         </w:tc>
         <w:tc>
@@ -1001,16 +1575,84 @@
                 <w:szCs w:val="14"/>
               </w:rPr>
             </w:pPr>
-            <w:r>
-              <w:rPr>
-                <w:rFonts w:ascii="Bookman Old Style" w:hAnsi="Bookman Old Style"/>
-                <w:b/>
-                <w:bCs/>
-                <w:sz w:val="14"/>
-                <w:szCs w:val="14"/>
-              </w:rPr>
-              <w:t>Pengelolaan Lingkungan yang Sudah Direncanakan</w:t>
-            </w:r>
+            <w:proofErr w:type="spellStart"/>
+            <w:r>
+              <w:rPr>
+                <w:rFonts w:ascii="Bookman Old Style" w:hAnsi="Bookman Old Style"/>
+                <w:b/>
+                <w:bCs/>
+                <w:sz w:val="14"/>
+                <w:szCs w:val="14"/>
+              </w:rPr>
+              <w:t>Pengelolaan</w:t>
+            </w:r>
+            <w:proofErr w:type="spellEnd"/>
+            <w:r>
+              <w:rPr>
+                <w:rFonts w:ascii="Bookman Old Style" w:hAnsi="Bookman Old Style"/>
+                <w:b/>
+                <w:bCs/>
+                <w:sz w:val="14"/>
+                <w:szCs w:val="14"/>
+              </w:rPr>
+              <w:t xml:space="preserve"> </w:t>
+            </w:r>
+            <w:proofErr w:type="spellStart"/>
+            <w:r>
+              <w:rPr>
+                <w:rFonts w:ascii="Bookman Old Style" w:hAnsi="Bookman Old Style"/>
+                <w:b/>
+                <w:bCs/>
+                <w:sz w:val="14"/>
+                <w:szCs w:val="14"/>
+              </w:rPr>
+              <w:t>Lingkungan</w:t>
+            </w:r>
+            <w:proofErr w:type="spellEnd"/>
+            <w:r>
+              <w:rPr>
+                <w:rFonts w:ascii="Bookman Old Style" w:hAnsi="Bookman Old Style"/>
+                <w:b/>
+                <w:bCs/>
+                <w:sz w:val="14"/>
+                <w:szCs w:val="14"/>
+              </w:rPr>
+              <w:t xml:space="preserve"> yang </w:t>
+            </w:r>
+            <w:proofErr w:type="spellStart"/>
+            <w:r>
+              <w:rPr>
+                <w:rFonts w:ascii="Bookman Old Style" w:hAnsi="Bookman Old Style"/>
+                <w:b/>
+                <w:bCs/>
+                <w:sz w:val="14"/>
+                <w:szCs w:val="14"/>
+              </w:rPr>
+              <w:t>Sudah</w:t>
+            </w:r>
+            <w:proofErr w:type="spellEnd"/>
+            <w:r>
+              <w:rPr>
+                <w:rFonts w:ascii="Bookman Old Style" w:hAnsi="Bookman Old Style"/>
+                <w:b/>
+                <w:bCs/>
+                <w:sz w:val="14"/>
+                <w:szCs w:val="14"/>
+              </w:rPr>
+              <w:t xml:space="preserve"> </w:t>
+            </w:r>
+            <w:proofErr w:type="spellStart"/>
+            <w:r>
+              <w:rPr>
+                <w:rFonts w:ascii="Bookman Old Style" w:hAnsi="Bookman Old Style"/>
+                <w:b/>
+                <w:bCs/>
+                <w:sz w:val="14"/>
+                <w:szCs w:val="14"/>
+              </w:rPr>
+              <w:t>Direncanakan</w:t>
+            </w:r>
+            <w:proofErr w:type="spellEnd"/>
           </w:p>
         </w:tc>
         <w:tc>
@@ -1030,16 +1672,84 @@
                 <w:szCs w:val="14"/>
               </w:rPr>
             </w:pPr>
-            <w:r>
-              <w:rPr>
-                <w:rFonts w:ascii="Bookman Old Style" w:hAnsi="Bookman Old Style"/>
-                <w:b/>
-                <w:bCs/>
-                <w:sz w:val="14"/>
-                <w:szCs w:val="14"/>
-              </w:rPr>
-              <w:t>Komponen Rona Lingkungan Terkena Dampak</w:t>
-            </w:r>
+            <w:proofErr w:type="spellStart"/>
+            <w:r>
+              <w:rPr>
+                <w:rFonts w:ascii="Bookman Old Style" w:hAnsi="Bookman Old Style"/>
+                <w:b/>
+                <w:bCs/>
+                <w:sz w:val="14"/>
+                <w:szCs w:val="14"/>
+              </w:rPr>
+              <w:t>Komponen</w:t>
+            </w:r>
+            <w:proofErr w:type="spellEnd"/>
+            <w:r>
+              <w:rPr>
+                <w:rFonts w:ascii="Bookman Old Style" w:hAnsi="Bookman Old Style"/>
+                <w:b/>
+                <w:bCs/>
+                <w:sz w:val="14"/>
+                <w:szCs w:val="14"/>
+              </w:rPr>
+              <w:t xml:space="preserve"> Rona </w:t>
+            </w:r>
+            <w:proofErr w:type="spellStart"/>
+            <w:r>
+              <w:rPr>
+                <w:rFonts w:ascii="Bookman Old Style" w:hAnsi="Bookman Old Style"/>
+                <w:b/>
+                <w:bCs/>
+                <w:sz w:val="14"/>
+                <w:szCs w:val="14"/>
+              </w:rPr>
+              <w:t>Lingkungan</w:t>
+            </w:r>
+            <w:proofErr w:type="spellEnd"/>
+            <w:r>
+              <w:rPr>
+                <w:rFonts w:ascii="Bookman Old Style" w:hAnsi="Bookman Old Style"/>
+                <w:b/>
+                <w:bCs/>
+                <w:sz w:val="14"/>
+                <w:szCs w:val="14"/>
+              </w:rPr>
+              <w:t xml:space="preserve"> </w:t>
+            </w:r>
+            <w:proofErr w:type="spellStart"/>
+            <w:r>
+              <w:rPr>
+                <w:rFonts w:ascii="Bookman Old Style" w:hAnsi="Bookman Old Style"/>
+                <w:b/>
+                <w:bCs/>
+                <w:sz w:val="14"/>
+                <w:szCs w:val="14"/>
+              </w:rPr>
+              <w:t>Terkena</w:t>
+            </w:r>
+            <w:proofErr w:type="spellEnd"/>
+            <w:r>
+              <w:rPr>
+                <w:rFonts w:ascii="Bookman Old Style" w:hAnsi="Bookman Old Style"/>
+                <w:b/>
+                <w:bCs/>
+                <w:sz w:val="14"/>
+                <w:szCs w:val="14"/>
+              </w:rPr>
+              <w:t xml:space="preserve"> </w:t>
+            </w:r>
+            <w:proofErr w:type="spellStart"/>
+            <w:r>
+              <w:rPr>
+                <w:rFonts w:ascii="Bookman Old Style" w:hAnsi="Bookman Old Style"/>
+                <w:b/>
+                <w:bCs/>
+                <w:sz w:val="14"/>
+                <w:szCs w:val="14"/>
+              </w:rPr>
+              <w:t>Dampak</w:t>
+            </w:r>
+            <w:proofErr w:type="spellEnd"/>
           </w:p>
         </w:tc>
         <w:tc>
@@ -1059,6 +1769,7 @@
                 <w:szCs w:val="14"/>
               </w:rPr>
             </w:pPr>
+            <w:proofErr w:type="spellStart"/>
             <w:r>
               <w:rPr>
                 <w:rFonts w:ascii="Bookman Old Style" w:hAnsi="Bookman Old Style"/>
@@ -1069,6 +1780,7 @@
               </w:rPr>
               <w:t>Uraian</w:t>
             </w:r>
+            <w:proofErr w:type="spellEnd"/>
           </w:p>
         </w:tc>
         <w:tc>
@@ -1096,8 +1808,20 @@
                 <w:sz w:val="14"/>
                 <w:szCs w:val="14"/>
               </w:rPr>
-              <w:t>Batas Wilayah Studi</w:t>
-            </w:r>
+              <w:t xml:space="preserve">Batas Wilayah </w:t>
+            </w:r>
+            <w:proofErr w:type="spellStart"/>
+            <w:r>
+              <w:rPr>
+                <w:rFonts w:ascii="Bookman Old Style" w:hAnsi="Bookman Old Style"/>
+                <w:b/>
+                <w:bCs/>
+                <w:sz w:val="14"/>
+                <w:szCs w:val="14"/>
+              </w:rPr>
+              <w:t>Studi</w:t>
+            </w:r>
+            <w:proofErr w:type="spellEnd"/>
           </w:p>
         </w:tc>
         <w:tc>
@@ -1214,16 +1938,40 @@
                 <w:szCs w:val="14"/>
               </w:rPr>
             </w:pPr>
-            <w:r>
-              <w:rPr>
-                <w:rFonts w:ascii="Bookman Old Style" w:hAnsi="Bookman Old Style"/>
-                <w:b/>
-                <w:bCs/>
-                <w:sz w:val="14"/>
-                <w:szCs w:val="14"/>
-              </w:rPr>
-              <w:t>Dampak Potensial</w:t>
-            </w:r>
+            <w:proofErr w:type="spellStart"/>
+            <w:r>
+              <w:rPr>
+                <w:rFonts w:ascii="Bookman Old Style" w:hAnsi="Bookman Old Style"/>
+                <w:b/>
+                <w:bCs/>
+                <w:sz w:val="14"/>
+                <w:szCs w:val="14"/>
+              </w:rPr>
+              <w:t>Dampak</w:t>
+            </w:r>
+            <w:proofErr w:type="spellEnd"/>
+            <w:r>
+              <w:rPr>
+                <w:rFonts w:ascii="Bookman Old Style" w:hAnsi="Bookman Old Style"/>
+                <w:b/>
+                <w:bCs/>
+                <w:sz w:val="14"/>
+                <w:szCs w:val="14"/>
+              </w:rPr>
+              <w:t xml:space="preserve"> </w:t>
+            </w:r>
+            <w:proofErr w:type="spellStart"/>
+            <w:r>
+              <w:rPr>
+                <w:rFonts w:ascii="Bookman Old Style" w:hAnsi="Bookman Old Style"/>
+                <w:b/>
+                <w:bCs/>
+                <w:sz w:val="14"/>
+                <w:szCs w:val="14"/>
+              </w:rPr>
+              <w:t>Potensial</w:t>
+            </w:r>
+            <w:proofErr w:type="spellEnd"/>
           </w:p>
         </w:tc>
         <w:tc>
@@ -1242,16 +1990,62 @@
                 <w:szCs w:val="14"/>
               </w:rPr>
             </w:pPr>
-            <w:r>
-              <w:rPr>
-                <w:rFonts w:ascii="Bookman Old Style" w:hAnsi="Bookman Old Style"/>
-                <w:b/>
-                <w:bCs/>
-                <w:sz w:val="14"/>
-                <w:szCs w:val="14"/>
-              </w:rPr>
-              <w:t>Evaluasi Dampak Potensial</w:t>
-            </w:r>
+            <w:proofErr w:type="spellStart"/>
+            <w:r>
+              <w:rPr>
+                <w:rFonts w:ascii="Bookman Old Style" w:hAnsi="Bookman Old Style"/>
+                <w:b/>
+                <w:bCs/>
+                <w:sz w:val="14"/>
+                <w:szCs w:val="14"/>
+              </w:rPr>
+              <w:t>Evaluasi</w:t>
+            </w:r>
+            <w:proofErr w:type="spellEnd"/>
+            <w:r>
+              <w:rPr>
+                <w:rFonts w:ascii="Bookman Old Style" w:hAnsi="Bookman Old Style"/>
+                <w:b/>
+                <w:bCs/>
+                <w:sz w:val="14"/>
+                <w:szCs w:val="14"/>
+              </w:rPr>
+              <w:t xml:space="preserve"> </w:t>
+            </w:r>
+            <w:proofErr w:type="spellStart"/>
+            <w:r>
+              <w:rPr>
+                <w:rFonts w:ascii="Bookman Old Style" w:hAnsi="Bookman Old Style"/>
+                <w:b/>
+                <w:bCs/>
+                <w:sz w:val="14"/>
+                <w:szCs w:val="14"/>
+              </w:rPr>
+              <w:t>Dampak</w:t>
+            </w:r>
+            <w:proofErr w:type="spellEnd"/>
+            <w:r>
+              <w:rPr>
+                <w:rFonts w:ascii="Bookman Old Style" w:hAnsi="Bookman Old Style"/>
+                <w:b/>
+                <w:bCs/>
+                <w:sz w:val="14"/>
+                <w:szCs w:val="14"/>
+              </w:rPr>
+              <w:t xml:space="preserve"> </w:t>
+            </w:r>
+            <w:proofErr w:type="spellStart"/>
+            <w:r>
+              <w:rPr>
+                <w:rFonts w:ascii="Bookman Old Style" w:hAnsi="Bookman Old Style"/>
+                <w:b/>
+                <w:bCs/>
+                <w:sz w:val="14"/>
+                <w:szCs w:val="14"/>
+              </w:rPr>
+              <w:t>Potensial</w:t>
+            </w:r>
+            <w:proofErr w:type="spellEnd"/>
           </w:p>
         </w:tc>
         <w:tc>
@@ -1270,15 +2064,71 @@
                 <w:szCs w:val="14"/>
               </w:rPr>
             </w:pPr>
-            <w:r>
-              <w:rPr>
-                <w:rFonts w:ascii="Bookman Old Style" w:hAnsi="Bookman Old Style"/>
-                <w:b/>
-                <w:bCs/>
-                <w:sz w:val="14"/>
-                <w:szCs w:val="14"/>
-              </w:rPr>
-              <w:t>Dampak Penting Hipotetik (DPH)</w:t>
+            <w:proofErr w:type="spellStart"/>
+            <w:r>
+              <w:rPr>
+                <w:rFonts w:ascii="Bookman Old Style" w:hAnsi="Bookman Old Style"/>
+                <w:b/>
+                <w:bCs/>
+                <w:sz w:val="14"/>
+                <w:szCs w:val="14"/>
+              </w:rPr>
+              <w:t>Dampak</w:t>
+            </w:r>
+            <w:proofErr w:type="spellEnd"/>
+            <w:r>
+              <w:rPr>
+                <w:rFonts w:ascii="Bookman Old Style" w:hAnsi="Bookman Old Style"/>
+                <w:b/>
+                <w:bCs/>
+                <w:sz w:val="14"/>
+                <w:szCs w:val="14"/>
+              </w:rPr>
+              <w:t xml:space="preserve"> </w:t>
+            </w:r>
+            <w:proofErr w:type="spellStart"/>
+            <w:r>
+              <w:rPr>
+                <w:rFonts w:ascii="Bookman Old Style" w:hAnsi="Bookman Old Style"/>
+                <w:b/>
+                <w:bCs/>
+                <w:sz w:val="14"/>
+                <w:szCs w:val="14"/>
+              </w:rPr>
+              <w:t>Penting</w:t>
+            </w:r>
+            <w:proofErr w:type="spellEnd"/>
+            <w:r>
+              <w:rPr>
+                <w:rFonts w:ascii="Bookman Old Style" w:hAnsi="Bookman Old Style"/>
+                <w:b/>
+                <w:bCs/>
+                <w:sz w:val="14"/>
+                <w:szCs w:val="14"/>
+              </w:rPr>
+              <w:t xml:space="preserve"> </w:t>
+            </w:r>
+            <w:proofErr w:type="spellStart"/>
+            <w:r>
+              <w:rPr>
+                <w:rFonts w:ascii="Bookman Old Style" w:hAnsi="Bookman Old Style"/>
+                <w:b/>
+                <w:bCs/>
+                <w:sz w:val="14"/>
+                <w:szCs w:val="14"/>
+              </w:rPr>
+              <w:t>Hipotetik</w:t>
+            </w:r>
+            <w:proofErr w:type="spellEnd"/>
+            <w:r>
+              <w:rPr>
+                <w:rFonts w:ascii="Bookman Old Style" w:hAnsi="Bookman Old Style"/>
+                <w:b/>
+                <w:bCs/>
+                <w:sz w:val="14"/>
+                <w:szCs w:val="14"/>
+              </w:rPr>
+              <w:t xml:space="preserve"> (DPH)</w:t>
             </w:r>
           </w:p>
         </w:tc>
@@ -1333,14 +2183,52 @@
                 <w:szCs w:val="16"/>
               </w:rPr>
             </w:pPr>
-            <w:r>
-              <w:rPr>
-                <w:rFonts w:ascii="Bookman Old Style" w:hAnsi="Bookman Old Style"/>
-                <w:sz w:val="16"/>
-                <w:szCs w:val="16"/>
-              </w:rPr>
-              <w:t>Tahap Pra Konstruksi</w:t>
-            </w:r>
+            <w:proofErr w:type="spellStart"/>
+            <w:r>
+              <w:rPr>
+                <w:rFonts w:ascii="Bookman Old Style" w:hAnsi="Bookman Old Style"/>
+                <w:sz w:val="16"/>
+                <w:szCs w:val="16"/>
+              </w:rPr>
+              <w:t>Tahap</w:t>
+            </w:r>
+            <w:proofErr w:type="spellEnd"/>
+            <w:r>
+              <w:rPr>
+                <w:rFonts w:ascii="Bookman Old Style" w:hAnsi="Bookman Old Style"/>
+                <w:sz w:val="16"/>
+                <w:szCs w:val="16"/>
+              </w:rPr>
+              <w:t xml:space="preserve"> </w:t>
+            </w:r>
+            <w:proofErr w:type="spellStart"/>
+            <w:r>
+              <w:rPr>
+                <w:rFonts w:ascii="Bookman Old Style" w:hAnsi="Bookman Old Style"/>
+                <w:sz w:val="16"/>
+                <w:szCs w:val="16"/>
+              </w:rPr>
+              <w:t>Pra</w:t>
+            </w:r>
+            <w:proofErr w:type="spellEnd"/>
+            <w:r>
+              <w:rPr>
+                <w:rFonts w:ascii="Bookman Old Style" w:hAnsi="Bookman Old Style"/>
+                <w:sz w:val="16"/>
+                <w:szCs w:val="16"/>
+              </w:rPr>
+              <w:t xml:space="preserve"> </w:t>
+            </w:r>
+            <w:proofErr w:type="spellStart"/>
+            <w:r>
+              <w:rPr>
+                <w:rFonts w:ascii="Bookman Old Style" w:hAnsi="Bookman Old Style"/>
+                <w:sz w:val="16"/>
+                <w:szCs w:val="16"/>
+              </w:rPr>
+              <w:t>Konstruksi</w:t>
+            </w:r>
+            <w:proofErr w:type="spellEnd"/>
           </w:p>
         </w:tc>
       </w:tr>
@@ -1378,7 +2266,25 @@
                 <w:sz w:val="14"/>
                 <w:szCs w:val="14"/>
               </w:rPr>
-              <w:t>{pra_konstruksi}</w:t>
+              <w:t>{</w:t>
+            </w:r>
+            <w:proofErr w:type="spellStart"/>
+            <w:r>
+              <w:rPr>
+                <w:rFonts w:ascii="Bookman Old Style" w:hAnsi="Bookman Old Style"/>
+                <w:sz w:val="14"/>
+                <w:szCs w:val="14"/>
+              </w:rPr>
+              <w:t>pra_konstruksi</w:t>
+            </w:r>
+            <w:proofErr w:type="spellEnd"/>
+            <w:r>
+              <w:rPr>
+                <w:rFonts w:ascii="Bookman Old Style" w:hAnsi="Bookman Old Style"/>
+                <w:sz w:val="14"/>
+                <w:szCs w:val="14"/>
+              </w:rPr>
+              <w:t>}</w:t>
             </w:r>
           </w:p>
         </w:tc>
@@ -1411,6 +2317,7 @@
               </w:rPr>
               <w:t>{</w:t>
             </w:r>
+            <w:proofErr w:type="spellStart"/>
             <w:r>
               <w:rPr>
                 <w:rFonts w:ascii="Bookman Old Style" w:hAnsi="Bookman Old Style"/>
@@ -1419,6 +2326,7 @@
               </w:rPr>
               <w:t>component_name</w:t>
             </w:r>
+            <w:proofErr w:type="spellEnd"/>
             <w:r>
               <w:rPr>
                 <w:rFonts w:ascii="Bookman Old Style" w:hAnsi="Bookman Old Style"/>
@@ -1456,7 +2364,25 @@
                 <w:sz w:val="14"/>
                 <w:szCs w:val="14"/>
               </w:rPr>
-              <w:t>{rencana}</w:t>
+              <w:t>{</w:t>
+            </w:r>
+            <w:proofErr w:type="spellStart"/>
+            <w:r>
+              <w:rPr>
+                <w:rFonts w:ascii="Bookman Old Style" w:hAnsi="Bookman Old Style"/>
+                <w:sz w:val="14"/>
+                <w:szCs w:val="14"/>
+              </w:rPr>
+              <w:t>rencana</w:t>
+            </w:r>
+            <w:proofErr w:type="spellEnd"/>
+            <w:r>
+              <w:rPr>
+                <w:rFonts w:ascii="Bookman Old Style" w:hAnsi="Bookman Old Style"/>
+                <w:sz w:val="14"/>
+                <w:szCs w:val="14"/>
+              </w:rPr>
+              <w:t>}</w:t>
             </w:r>
           </w:p>
         </w:tc>
@@ -1487,7 +2413,25 @@
                 <w:sz w:val="14"/>
                 <w:szCs w:val="14"/>
               </w:rPr>
-              <w:t>{rona_lingkungan}</w:t>
+              <w:t>{</w:t>
+            </w:r>
+            <w:proofErr w:type="spellStart"/>
+            <w:r>
+              <w:rPr>
+                <w:rFonts w:ascii="Bookman Old Style" w:hAnsi="Bookman Old Style"/>
+                <w:sz w:val="14"/>
+                <w:szCs w:val="14"/>
+              </w:rPr>
+              <w:t>rona_lingkungan</w:t>
+            </w:r>
+            <w:proofErr w:type="spellEnd"/>
+            <w:r>
+              <w:rPr>
+                <w:rFonts w:ascii="Bookman Old Style" w:hAnsi="Bookman Old Style"/>
+                <w:sz w:val="14"/>
+                <w:szCs w:val="14"/>
+              </w:rPr>
+              <w:t>}</w:t>
             </w:r>
           </w:p>
         </w:tc>
@@ -1520,6 +2464,7 @@
               </w:rPr>
               <w:t>{</w:t>
             </w:r>
+            <w:proofErr w:type="spellStart"/>
             <w:r>
               <w:rPr>
                 <w:rFonts w:ascii="Bookman Old Style" w:hAnsi="Bookman Old Style"/>
@@ -1544,6 +2489,7 @@
               </w:rPr>
               <w:t>potensial</w:t>
             </w:r>
+            <w:proofErr w:type="spellEnd"/>
             <w:r>
               <w:rPr>
                 <w:rFonts w:ascii="Bookman Old Style" w:hAnsi="Bookman Old Style"/>
@@ -1587,7 +2533,29 @@
                 <w:sz w:val="14"/>
                 <w:szCs w:val="14"/>
               </w:rPr>
-              <w:t>{ed_besaran_rencana_title}</w:t>
+              <w:t>{</w:t>
+            </w:r>
+            <w:proofErr w:type="spellStart"/>
+            <w:r>
+              <w:rPr>
+                <w:rFonts w:ascii="Bookman Old Style" w:hAnsi="Bookman Old Style"/>
+                <w:b/>
+                <w:bCs/>
+                <w:sz w:val="14"/>
+                <w:szCs w:val="14"/>
+              </w:rPr>
+              <w:t>ed_besaran_rencana_title</w:t>
+            </w:r>
+            <w:proofErr w:type="spellEnd"/>
+            <w:r>
+              <w:rPr>
+                <w:rFonts w:ascii="Bookman Old Style" w:hAnsi="Bookman Old Style"/>
+                <w:b/>
+                <w:bCs/>
+                <w:sz w:val="14"/>
+                <w:szCs w:val="14"/>
+              </w:rPr>
+              <w:t>}</w:t>
             </w:r>
           </w:p>
           <w:p>
@@ -1625,7 +2593,25 @@
                 <w:sz w:val="14"/>
                 <w:szCs w:val="14"/>
               </w:rPr>
-              <w:t>{ed_besaran_rencana}</w:t>
+              <w:t>{</w:t>
+            </w:r>
+            <w:proofErr w:type="spellStart"/>
+            <w:r>
+              <w:rPr>
+                <w:rFonts w:ascii="Bookman Old Style" w:hAnsi="Bookman Old Style"/>
+                <w:sz w:val="14"/>
+                <w:szCs w:val="14"/>
+              </w:rPr>
+              <w:t>ed_besaran_rencana</w:t>
+            </w:r>
+            <w:proofErr w:type="spellEnd"/>
+            <w:r>
+              <w:rPr>
+                <w:rFonts w:ascii="Bookman Old Style" w:hAnsi="Bookman Old Style"/>
+                <w:sz w:val="14"/>
+                <w:szCs w:val="14"/>
+              </w:rPr>
+              <w:t>}</w:t>
             </w:r>
           </w:p>
           <w:p>
@@ -1669,7 +2655,29 @@
                 <w:sz w:val="14"/>
                 <w:szCs w:val="14"/>
               </w:rPr>
-              <w:t>{ed_kondisi_rona_title}</w:t>
+              <w:t>{</w:t>
+            </w:r>
+            <w:proofErr w:type="spellStart"/>
+            <w:r>
+              <w:rPr>
+                <w:rFonts w:ascii="Bookman Old Style" w:hAnsi="Bookman Old Style"/>
+                <w:b/>
+                <w:bCs/>
+                <w:sz w:val="14"/>
+                <w:szCs w:val="14"/>
+              </w:rPr>
+              <w:t>ed_kondisi_rona_title</w:t>
+            </w:r>
+            <w:proofErr w:type="spellEnd"/>
+            <w:r>
+              <w:rPr>
+                <w:rFonts w:ascii="Bookman Old Style" w:hAnsi="Bookman Old Style"/>
+                <w:b/>
+                <w:bCs/>
+                <w:sz w:val="14"/>
+                <w:szCs w:val="14"/>
+              </w:rPr>
+              <w:t>}</w:t>
             </w:r>
           </w:p>
           <w:p>
@@ -1707,7 +2715,25 @@
                 <w:sz w:val="14"/>
                 <w:szCs w:val="14"/>
               </w:rPr>
-              <w:t>{ed_kondisi_rona}</w:t>
+              <w:t>{</w:t>
+            </w:r>
+            <w:proofErr w:type="spellStart"/>
+            <w:r>
+              <w:rPr>
+                <w:rFonts w:ascii="Bookman Old Style" w:hAnsi="Bookman Old Style"/>
+                <w:sz w:val="14"/>
+                <w:szCs w:val="14"/>
+              </w:rPr>
+              <w:t>ed_kondisi_rona</w:t>
+            </w:r>
+            <w:proofErr w:type="spellEnd"/>
+            <w:r>
+              <w:rPr>
+                <w:rFonts w:ascii="Bookman Old Style" w:hAnsi="Bookman Old Style"/>
+                <w:sz w:val="14"/>
+                <w:szCs w:val="14"/>
+              </w:rPr>
+              <w:t>}</w:t>
             </w:r>
           </w:p>
           <w:p>
@@ -1751,7 +2777,29 @@
                 <w:sz w:val="14"/>
                 <w:szCs w:val="14"/>
               </w:rPr>
-              <w:t>{ed_pengaruh_rencana_title}</w:t>
+              <w:t>{</w:t>
+            </w:r>
+            <w:proofErr w:type="spellStart"/>
+            <w:r>
+              <w:rPr>
+                <w:rFonts w:ascii="Bookman Old Style" w:hAnsi="Bookman Old Style"/>
+                <w:b/>
+                <w:bCs/>
+                <w:sz w:val="14"/>
+                <w:szCs w:val="14"/>
+              </w:rPr>
+              <w:t>ed_pengaruh_rencana_title</w:t>
+            </w:r>
+            <w:proofErr w:type="spellEnd"/>
+            <w:r>
+              <w:rPr>
+                <w:rFonts w:ascii="Bookman Old Style" w:hAnsi="Bookman Old Style"/>
+                <w:b/>
+                <w:bCs/>
+                <w:sz w:val="14"/>
+                <w:szCs w:val="14"/>
+              </w:rPr>
+              <w:t>}</w:t>
             </w:r>
           </w:p>
           <w:p>
@@ -1789,7 +2837,25 @@
                 <w:sz w:val="14"/>
                 <w:szCs w:val="14"/>
               </w:rPr>
-              <w:t>{ed_pengaruh_rencana}</w:t>
+              <w:t>{</w:t>
+            </w:r>
+            <w:proofErr w:type="spellStart"/>
+            <w:r>
+              <w:rPr>
+                <w:rFonts w:ascii="Bookman Old Style" w:hAnsi="Bookman Old Style"/>
+                <w:sz w:val="14"/>
+                <w:szCs w:val="14"/>
+              </w:rPr>
+              <w:t>ed_pengaruh_rencana</w:t>
+            </w:r>
+            <w:proofErr w:type="spellEnd"/>
+            <w:r>
+              <w:rPr>
+                <w:rFonts w:ascii="Bookman Old Style" w:hAnsi="Bookman Old Style"/>
+                <w:sz w:val="14"/>
+                <w:szCs w:val="14"/>
+              </w:rPr>
+              <w:t>}</w:t>
             </w:r>
           </w:p>
           <w:p>
@@ -1833,7 +2899,18 @@
                 <w:sz w:val="14"/>
                 <w:szCs w:val="14"/>
               </w:rPr>
-              <w:t>{ed_intensitas_perhatian</w:t>
+              <w:t>{</w:t>
+            </w:r>
+            <w:proofErr w:type="spellStart"/>
+            <w:r>
+              <w:rPr>
+                <w:rFonts w:ascii="Bookman Old Style" w:hAnsi="Bookman Old Style"/>
+                <w:b/>
+                <w:bCs/>
+                <w:sz w:val="14"/>
+                <w:szCs w:val="14"/>
+              </w:rPr>
+              <w:t>ed_intensitas_perhatian</w:t>
             </w:r>
             <w:r>
               <w:rPr>
@@ -1845,6 +2922,7 @@
               </w:rPr>
               <w:t>_title</w:t>
             </w:r>
+            <w:proofErr w:type="spellEnd"/>
             <w:r>
               <w:rPr>
                 <w:rFonts w:ascii="Bookman Old Style" w:hAnsi="Bookman Old Style"/>
@@ -1891,7 +2969,25 @@
                 <w:sz w:val="14"/>
                 <w:szCs w:val="14"/>
               </w:rPr>
-              <w:t>{ed_intensitas_perhatian}</w:t>
+              <w:t>{</w:t>
+            </w:r>
+            <w:proofErr w:type="spellStart"/>
+            <w:r>
+              <w:rPr>
+                <w:rFonts w:ascii="Bookman Old Style" w:hAnsi="Bookman Old Style"/>
+                <w:sz w:val="14"/>
+                <w:szCs w:val="14"/>
+              </w:rPr>
+              <w:t>ed_intensitas_perhatian</w:t>
+            </w:r>
+            <w:proofErr w:type="spellEnd"/>
+            <w:r>
+              <w:rPr>
+                <w:rFonts w:ascii="Bookman Old Style" w:hAnsi="Bookman Old Style"/>
+                <w:sz w:val="14"/>
+                <w:szCs w:val="14"/>
+              </w:rPr>
+              <w:t>}</w:t>
             </w:r>
           </w:p>
           <w:p>
@@ -1935,7 +3031,29 @@
                 <w:sz w:val="14"/>
                 <w:szCs w:val="14"/>
               </w:rPr>
-              <w:t>{ed_kesimpulan_title}</w:t>
+              <w:t>{</w:t>
+            </w:r>
+            <w:proofErr w:type="spellStart"/>
+            <w:r>
+              <w:rPr>
+                <w:rFonts w:ascii="Bookman Old Style" w:hAnsi="Bookman Old Style"/>
+                <w:b/>
+                <w:bCs/>
+                <w:sz w:val="14"/>
+                <w:szCs w:val="14"/>
+              </w:rPr>
+              <w:t>ed_kesimpulan_title</w:t>
+            </w:r>
+            <w:proofErr w:type="spellEnd"/>
+            <w:r>
+              <w:rPr>
+                <w:rFonts w:ascii="Bookman Old Style" w:hAnsi="Bookman Old Style"/>
+                <w:b/>
+                <w:bCs/>
+                <w:sz w:val="14"/>
+                <w:szCs w:val="14"/>
+              </w:rPr>
+              <w:t>}</w:t>
             </w:r>
           </w:p>
           <w:p>
@@ -1973,7 +3091,25 @@
                 <w:sz w:val="14"/>
                 <w:szCs w:val="14"/>
               </w:rPr>
-              <w:t>{ed_kesimpulan}</w:t>
+              <w:t>{</w:t>
+            </w:r>
+            <w:proofErr w:type="spellStart"/>
+            <w:r>
+              <w:rPr>
+                <w:rFonts w:ascii="Bookman Old Style" w:hAnsi="Bookman Old Style"/>
+                <w:sz w:val="14"/>
+                <w:szCs w:val="14"/>
+              </w:rPr>
+              <w:t>ed_kesimpulan</w:t>
+            </w:r>
+            <w:proofErr w:type="spellEnd"/>
+            <w:r>
+              <w:rPr>
+                <w:rFonts w:ascii="Bookman Old Style" w:hAnsi="Bookman Old Style"/>
+                <w:sz w:val="14"/>
+                <w:szCs w:val="14"/>
+              </w:rPr>
+              <w:t>}</w:t>
             </w:r>
           </w:p>
         </w:tc>
@@ -2005,7 +3141,25 @@
                 <w:sz w:val="14"/>
                 <w:szCs w:val="14"/>
               </w:rPr>
-              <w:t>{dph}</w:t>
+              <w:t>{</w:t>
+            </w:r>
+            <w:proofErr w:type="spellStart"/>
+            <w:r>
+              <w:rPr>
+                <w:rFonts w:ascii="Bookman Old Style" w:hAnsi="Bookman Old Style"/>
+                <w:sz w:val="14"/>
+                <w:szCs w:val="14"/>
+              </w:rPr>
+              <w:t>dph</w:t>
+            </w:r>
+            <w:proofErr w:type="spellEnd"/>
+            <w:r>
+              <w:rPr>
+                <w:rFonts w:ascii="Bookman Old Style" w:hAnsi="Bookman Old Style"/>
+                <w:sz w:val="14"/>
+                <w:szCs w:val="14"/>
+              </w:rPr>
+              <w:t>}</w:t>
             </w:r>
           </w:p>
         </w:tc>
@@ -2036,7 +3190,25 @@
                 <w:sz w:val="14"/>
                 <w:szCs w:val="14"/>
               </w:rPr>
-              <w:t>{batas_wilayah}</w:t>
+              <w:t>{</w:t>
+            </w:r>
+            <w:proofErr w:type="spellStart"/>
+            <w:r>
+              <w:rPr>
+                <w:rFonts w:ascii="Bookman Old Style" w:hAnsi="Bookman Old Style"/>
+                <w:sz w:val="14"/>
+                <w:szCs w:val="14"/>
+              </w:rPr>
+              <w:t>batas_wilayah</w:t>
+            </w:r>
+            <w:proofErr w:type="spellEnd"/>
+            <w:r>
+              <w:rPr>
+                <w:rFonts w:ascii="Bookman Old Style" w:hAnsi="Bookman Old Style"/>
+                <w:sz w:val="14"/>
+                <w:szCs w:val="14"/>
+              </w:rPr>
+              <w:t>}</w:t>
             </w:r>
           </w:p>
         </w:tc>
@@ -2069,6 +3241,7 @@
               </w:rPr>
               <w:t>{</w:t>
             </w:r>
+            <w:proofErr w:type="spellStart"/>
             <w:r>
               <w:rPr>
                 <w:rFonts w:ascii="Bookman Old Style" w:hAnsi="Bookman Old Style"/>
@@ -2077,6 +3250,7 @@
               </w:rPr>
               <w:t>batas_waktu</w:t>
             </w:r>
+            <w:proofErr w:type="spellEnd"/>
             <w:r>
               <w:rPr>
                 <w:rFonts w:ascii="Bookman Old Style" w:hAnsi="Bookman Old Style"/>
@@ -2106,14 +3280,34 @@
                 <w:szCs w:val="14"/>
               </w:rPr>
             </w:pPr>
-            <w:r>
-              <w:rPr>
-                <w:rFonts w:ascii="Bookman Old Style" w:hAnsi="Bookman Old Style"/>
-                <w:sz w:val="14"/>
-                <w:szCs w:val="14"/>
-              </w:rPr>
-              <w:t>Tahap Konstruksi</w:t>
-            </w:r>
+            <w:proofErr w:type="spellStart"/>
+            <w:r>
+              <w:rPr>
+                <w:rFonts w:ascii="Bookman Old Style" w:hAnsi="Bookman Old Style"/>
+                <w:sz w:val="14"/>
+                <w:szCs w:val="14"/>
+              </w:rPr>
+              <w:t>Tahap</w:t>
+            </w:r>
+            <w:proofErr w:type="spellEnd"/>
+            <w:r>
+              <w:rPr>
+                <w:rFonts w:ascii="Bookman Old Style" w:hAnsi="Bookman Old Style"/>
+                <w:sz w:val="14"/>
+                <w:szCs w:val="14"/>
+              </w:rPr>
+              <w:t xml:space="preserve"> </w:t>
+            </w:r>
+            <w:proofErr w:type="spellStart"/>
+            <w:r>
+              <w:rPr>
+                <w:rFonts w:ascii="Bookman Old Style" w:hAnsi="Bookman Old Style"/>
+                <w:sz w:val="14"/>
+                <w:szCs w:val="14"/>
+              </w:rPr>
+              <w:t>Konstruksi</w:t>
+            </w:r>
+            <w:proofErr w:type="spellEnd"/>
           </w:p>
         </w:tc>
       </w:tr>
@@ -2148,7 +3342,25 @@
                 <w:sz w:val="14"/>
                 <w:szCs w:val="14"/>
               </w:rPr>
-              <w:t>{konstruksi}</w:t>
+              <w:t>{</w:t>
+            </w:r>
+            <w:proofErr w:type="spellStart"/>
+            <w:r>
+              <w:rPr>
+                <w:rFonts w:ascii="Bookman Old Style" w:hAnsi="Bookman Old Style"/>
+                <w:sz w:val="14"/>
+                <w:szCs w:val="14"/>
+              </w:rPr>
+              <w:t>konstruksi</w:t>
+            </w:r>
+            <w:proofErr w:type="spellEnd"/>
+            <w:r>
+              <w:rPr>
+                <w:rFonts w:ascii="Bookman Old Style" w:hAnsi="Bookman Old Style"/>
+                <w:sz w:val="14"/>
+                <w:szCs w:val="14"/>
+              </w:rPr>
+              <w:t>}</w:t>
             </w:r>
           </w:p>
         </w:tc>
@@ -2181,6 +3393,7 @@
               </w:rPr>
               <w:t>{</w:t>
             </w:r>
+            <w:proofErr w:type="spellStart"/>
             <w:r>
               <w:rPr>
                 <w:rFonts w:ascii="Bookman Old Style" w:hAnsi="Bookman Old Style"/>
@@ -2189,6 +3402,7 @@
               </w:rPr>
               <w:t>component_name</w:t>
             </w:r>
+            <w:proofErr w:type="spellEnd"/>
             <w:r>
               <w:rPr>
                 <w:rFonts w:ascii="Bookman Old Style" w:hAnsi="Bookman Old Style"/>
@@ -2226,7 +3440,25 @@
                 <w:sz w:val="14"/>
                 <w:szCs w:val="14"/>
               </w:rPr>
-              <w:t>{rencana}</w:t>
+              <w:t>{</w:t>
+            </w:r>
+            <w:proofErr w:type="spellStart"/>
+            <w:r>
+              <w:rPr>
+                <w:rFonts w:ascii="Bookman Old Style" w:hAnsi="Bookman Old Style"/>
+                <w:sz w:val="14"/>
+                <w:szCs w:val="14"/>
+              </w:rPr>
+              <w:t>rencana</w:t>
+            </w:r>
+            <w:proofErr w:type="spellEnd"/>
+            <w:r>
+              <w:rPr>
+                <w:rFonts w:ascii="Bookman Old Style" w:hAnsi="Bookman Old Style"/>
+                <w:sz w:val="14"/>
+                <w:szCs w:val="14"/>
+              </w:rPr>
+              <w:t>}</w:t>
             </w:r>
           </w:p>
         </w:tc>
@@ -2257,7 +3489,25 @@
                 <w:sz w:val="14"/>
                 <w:szCs w:val="14"/>
               </w:rPr>
-              <w:t>{rona_lingkungan}</w:t>
+              <w:t>{</w:t>
+            </w:r>
+            <w:proofErr w:type="spellStart"/>
+            <w:r>
+              <w:rPr>
+                <w:rFonts w:ascii="Bookman Old Style" w:hAnsi="Bookman Old Style"/>
+                <w:sz w:val="14"/>
+                <w:szCs w:val="14"/>
+              </w:rPr>
+              <w:t>rona_lingkungan</w:t>
+            </w:r>
+            <w:proofErr w:type="spellEnd"/>
+            <w:r>
+              <w:rPr>
+                <w:rFonts w:ascii="Bookman Old Style" w:hAnsi="Bookman Old Style"/>
+                <w:sz w:val="14"/>
+                <w:szCs w:val="14"/>
+              </w:rPr>
+              <w:t>}</w:t>
             </w:r>
           </w:p>
         </w:tc>
@@ -2288,7 +3538,25 @@
                 <w:sz w:val="14"/>
                 <w:szCs w:val="14"/>
               </w:rPr>
-              <w:t>{dampak_potensial}</w:t>
+              <w:t>{</w:t>
+            </w:r>
+            <w:proofErr w:type="spellStart"/>
+            <w:r>
+              <w:rPr>
+                <w:rFonts w:ascii="Bookman Old Style" w:hAnsi="Bookman Old Style"/>
+                <w:sz w:val="14"/>
+                <w:szCs w:val="14"/>
+              </w:rPr>
+              <w:t>dampak_potensial</w:t>
+            </w:r>
+            <w:proofErr w:type="spellEnd"/>
+            <w:r>
+              <w:rPr>
+                <w:rFonts w:ascii="Bookman Old Style" w:hAnsi="Bookman Old Style"/>
+                <w:sz w:val="14"/>
+                <w:szCs w:val="14"/>
+              </w:rPr>
+              <w:t>}</w:t>
             </w:r>
           </w:p>
         </w:tc>
@@ -2325,7 +3593,29 @@
                 <w:sz w:val="14"/>
                 <w:szCs w:val="14"/>
               </w:rPr>
-              <w:t>{ed_besaran_rencana_title}</w:t>
+              <w:t>{</w:t>
+            </w:r>
+            <w:proofErr w:type="spellStart"/>
+            <w:r>
+              <w:rPr>
+                <w:rFonts w:ascii="Bookman Old Style" w:hAnsi="Bookman Old Style"/>
+                <w:b/>
+                <w:bCs/>
+                <w:sz w:val="14"/>
+                <w:szCs w:val="14"/>
+              </w:rPr>
+              <w:t>ed_besaran_rencana_title</w:t>
+            </w:r>
+            <w:proofErr w:type="spellEnd"/>
+            <w:r>
+              <w:rPr>
+                <w:rFonts w:ascii="Bookman Old Style" w:hAnsi="Bookman Old Style"/>
+                <w:b/>
+                <w:bCs/>
+                <w:sz w:val="14"/>
+                <w:szCs w:val="14"/>
+              </w:rPr>
+              <w:t>}</w:t>
             </w:r>
           </w:p>
           <w:p>
@@ -2363,7 +3653,25 @@
                 <w:sz w:val="14"/>
                 <w:szCs w:val="14"/>
               </w:rPr>
-              <w:t>{ed_besaran_rencana}</w:t>
+              <w:t>{</w:t>
+            </w:r>
+            <w:proofErr w:type="spellStart"/>
+            <w:r>
+              <w:rPr>
+                <w:rFonts w:ascii="Bookman Old Style" w:hAnsi="Bookman Old Style"/>
+                <w:sz w:val="14"/>
+                <w:szCs w:val="14"/>
+              </w:rPr>
+              <w:t>ed_besaran_rencana</w:t>
+            </w:r>
+            <w:proofErr w:type="spellEnd"/>
+            <w:r>
+              <w:rPr>
+                <w:rFonts w:ascii="Bookman Old Style" w:hAnsi="Bookman Old Style"/>
+                <w:sz w:val="14"/>
+                <w:szCs w:val="14"/>
+              </w:rPr>
+              <w:t>}</w:t>
             </w:r>
           </w:p>
           <w:p>
@@ -2407,7 +3715,29 @@
                 <w:sz w:val="14"/>
                 <w:szCs w:val="14"/>
               </w:rPr>
-              <w:t>{ed_kondisi_rona_title}</w:t>
+              <w:t>{</w:t>
+            </w:r>
+            <w:proofErr w:type="spellStart"/>
+            <w:r>
+              <w:rPr>
+                <w:rFonts w:ascii="Bookman Old Style" w:hAnsi="Bookman Old Style"/>
+                <w:b/>
+                <w:bCs/>
+                <w:sz w:val="14"/>
+                <w:szCs w:val="14"/>
+              </w:rPr>
+              <w:t>ed_kondisi_rona_title</w:t>
+            </w:r>
+            <w:proofErr w:type="spellEnd"/>
+            <w:r>
+              <w:rPr>
+                <w:rFonts w:ascii="Bookman Old Style" w:hAnsi="Bookman Old Style"/>
+                <w:b/>
+                <w:bCs/>
+                <w:sz w:val="14"/>
+                <w:szCs w:val="14"/>
+              </w:rPr>
+              <w:t>}</w:t>
             </w:r>
           </w:p>
           <w:p>
@@ -2445,7 +3775,25 @@
                 <w:sz w:val="14"/>
                 <w:szCs w:val="14"/>
               </w:rPr>
-              <w:t>{ed_kondisi_rona}</w:t>
+              <w:t>{</w:t>
+            </w:r>
+            <w:proofErr w:type="spellStart"/>
+            <w:r>
+              <w:rPr>
+                <w:rFonts w:ascii="Bookman Old Style" w:hAnsi="Bookman Old Style"/>
+                <w:sz w:val="14"/>
+                <w:szCs w:val="14"/>
+              </w:rPr>
+              <w:t>ed_kondisi_rona</w:t>
+            </w:r>
+            <w:proofErr w:type="spellEnd"/>
+            <w:r>
+              <w:rPr>
+                <w:rFonts w:ascii="Bookman Old Style" w:hAnsi="Bookman Old Style"/>
+                <w:sz w:val="14"/>
+                <w:szCs w:val="14"/>
+              </w:rPr>
+              <w:t>}</w:t>
             </w:r>
           </w:p>
           <w:p>
@@ -2489,7 +3837,29 @@
                 <w:sz w:val="14"/>
                 <w:szCs w:val="14"/>
               </w:rPr>
-              <w:t>{ed_pengaruh_rencana_title}</w:t>
+              <w:t>{</w:t>
+            </w:r>
+            <w:proofErr w:type="spellStart"/>
+            <w:r>
+              <w:rPr>
+                <w:rFonts w:ascii="Bookman Old Style" w:hAnsi="Bookman Old Style"/>
+                <w:b/>
+                <w:bCs/>
+                <w:sz w:val="14"/>
+                <w:szCs w:val="14"/>
+              </w:rPr>
+              <w:t>ed_pengaruh_rencana_title</w:t>
+            </w:r>
+            <w:proofErr w:type="spellEnd"/>
+            <w:r>
+              <w:rPr>
+                <w:rFonts w:ascii="Bookman Old Style" w:hAnsi="Bookman Old Style"/>
+                <w:b/>
+                <w:bCs/>
+                <w:sz w:val="14"/>
+                <w:szCs w:val="14"/>
+              </w:rPr>
+              <w:t>}</w:t>
             </w:r>
           </w:p>
           <w:p>
@@ -2527,7 +3897,25 @@
                 <w:sz w:val="14"/>
                 <w:szCs w:val="14"/>
               </w:rPr>
-              <w:t>{ed_pengaruh_rencana}</w:t>
+              <w:t>{</w:t>
+            </w:r>
+            <w:proofErr w:type="spellStart"/>
+            <w:r>
+              <w:rPr>
+                <w:rFonts w:ascii="Bookman Old Style" w:hAnsi="Bookman Old Style"/>
+                <w:sz w:val="14"/>
+                <w:szCs w:val="14"/>
+              </w:rPr>
+              <w:t>ed_pengaruh_rencana</w:t>
+            </w:r>
+            <w:proofErr w:type="spellEnd"/>
+            <w:r>
+              <w:rPr>
+                <w:rFonts w:ascii="Bookman Old Style" w:hAnsi="Bookman Old Style"/>
+                <w:sz w:val="14"/>
+                <w:szCs w:val="14"/>
+              </w:rPr>
+              <w:t>}</w:t>
             </w:r>
           </w:p>
           <w:p>
@@ -2571,7 +3959,18 @@
                 <w:sz w:val="14"/>
                 <w:szCs w:val="14"/>
               </w:rPr>
-              <w:t>{ed_intensitas_perhatian</w:t>
+              <w:t>{</w:t>
+            </w:r>
+            <w:proofErr w:type="spellStart"/>
+            <w:r>
+              <w:rPr>
+                <w:rFonts w:ascii="Bookman Old Style" w:hAnsi="Bookman Old Style"/>
+                <w:b/>
+                <w:bCs/>
+                <w:sz w:val="14"/>
+                <w:szCs w:val="14"/>
+              </w:rPr>
+              <w:t>ed_intensitas_perhatian</w:t>
             </w:r>
             <w:r>
               <w:rPr>
@@ -2583,6 +3982,7 @@
               </w:rPr>
               <w:t>_title</w:t>
             </w:r>
+            <w:proofErr w:type="spellEnd"/>
             <w:r>
               <w:rPr>
                 <w:rFonts w:ascii="Bookman Old Style" w:hAnsi="Bookman Old Style"/>
@@ -2629,7 +4029,25 @@
                 <w:sz w:val="14"/>
                 <w:szCs w:val="14"/>
               </w:rPr>
-              <w:t>{ed_intensitas_perhatian}</w:t>
+              <w:t>{</w:t>
+            </w:r>
+            <w:proofErr w:type="spellStart"/>
+            <w:r>
+              <w:rPr>
+                <w:rFonts w:ascii="Bookman Old Style" w:hAnsi="Bookman Old Style"/>
+                <w:sz w:val="14"/>
+                <w:szCs w:val="14"/>
+              </w:rPr>
+              <w:t>ed_intensitas_perhatian</w:t>
+            </w:r>
+            <w:proofErr w:type="spellEnd"/>
+            <w:r>
+              <w:rPr>
+                <w:rFonts w:ascii="Bookman Old Style" w:hAnsi="Bookman Old Style"/>
+                <w:sz w:val="14"/>
+                <w:szCs w:val="14"/>
+              </w:rPr>
+              <w:t>}</w:t>
             </w:r>
           </w:p>
           <w:p>
@@ -2673,7 +4091,29 @@
                 <w:sz w:val="14"/>
                 <w:szCs w:val="14"/>
               </w:rPr>
-              <w:t>{ed_kesimpulan_title}</w:t>
+              <w:t>{</w:t>
+            </w:r>
+            <w:proofErr w:type="spellStart"/>
+            <w:r>
+              <w:rPr>
+                <w:rFonts w:ascii="Bookman Old Style" w:hAnsi="Bookman Old Style"/>
+                <w:b/>
+                <w:bCs/>
+                <w:sz w:val="14"/>
+                <w:szCs w:val="14"/>
+              </w:rPr>
+              <w:t>ed_kesimpulan_title</w:t>
+            </w:r>
+            <w:proofErr w:type="spellEnd"/>
+            <w:r>
+              <w:rPr>
+                <w:rFonts w:ascii="Bookman Old Style" w:hAnsi="Bookman Old Style"/>
+                <w:b/>
+                <w:bCs/>
+                <w:sz w:val="14"/>
+                <w:szCs w:val="14"/>
+              </w:rPr>
+              <w:t>}</w:t>
             </w:r>
           </w:p>
           <w:p>
@@ -2711,7 +4151,25 @@
                 <w:sz w:val="14"/>
                 <w:szCs w:val="14"/>
               </w:rPr>
-              <w:t>{ed_kesimpulan}</w:t>
+              <w:t>{</w:t>
+            </w:r>
+            <w:proofErr w:type="spellStart"/>
+            <w:r>
+              <w:rPr>
+                <w:rFonts w:ascii="Bookman Old Style" w:hAnsi="Bookman Old Style"/>
+                <w:sz w:val="14"/>
+                <w:szCs w:val="14"/>
+              </w:rPr>
+              <w:t>ed_kesimpulan</w:t>
+            </w:r>
+            <w:proofErr w:type="spellEnd"/>
+            <w:r>
+              <w:rPr>
+                <w:rFonts w:ascii="Bookman Old Style" w:hAnsi="Bookman Old Style"/>
+                <w:sz w:val="14"/>
+                <w:szCs w:val="14"/>
+              </w:rPr>
+              <w:t>}</w:t>
             </w:r>
           </w:p>
         </w:tc>
@@ -2742,7 +4200,25 @@
                 <w:sz w:val="14"/>
                 <w:szCs w:val="14"/>
               </w:rPr>
-              <w:t>{dph}</w:t>
+              <w:t>{</w:t>
+            </w:r>
+            <w:proofErr w:type="spellStart"/>
+            <w:r>
+              <w:rPr>
+                <w:rFonts w:ascii="Bookman Old Style" w:hAnsi="Bookman Old Style"/>
+                <w:sz w:val="14"/>
+                <w:szCs w:val="14"/>
+              </w:rPr>
+              <w:t>dph</w:t>
+            </w:r>
+            <w:proofErr w:type="spellEnd"/>
+            <w:r>
+              <w:rPr>
+                <w:rFonts w:ascii="Bookman Old Style" w:hAnsi="Bookman Old Style"/>
+                <w:sz w:val="14"/>
+                <w:szCs w:val="14"/>
+              </w:rPr>
+              <w:t>}</w:t>
             </w:r>
           </w:p>
         </w:tc>
@@ -2773,7 +4249,25 @@
                 <w:sz w:val="14"/>
                 <w:szCs w:val="14"/>
               </w:rPr>
-              <w:t>{batas_wilayah}</w:t>
+              <w:t>{</w:t>
+            </w:r>
+            <w:proofErr w:type="spellStart"/>
+            <w:r>
+              <w:rPr>
+                <w:rFonts w:ascii="Bookman Old Style" w:hAnsi="Bookman Old Style"/>
+                <w:sz w:val="14"/>
+                <w:szCs w:val="14"/>
+              </w:rPr>
+              <w:t>batas_wilayah</w:t>
+            </w:r>
+            <w:proofErr w:type="spellEnd"/>
+            <w:r>
+              <w:rPr>
+                <w:rFonts w:ascii="Bookman Old Style" w:hAnsi="Bookman Old Style"/>
+                <w:sz w:val="14"/>
+                <w:szCs w:val="14"/>
+              </w:rPr>
+              <w:t>}</w:t>
             </w:r>
           </w:p>
         </w:tc>
@@ -2804,7 +4298,25 @@
                 <w:sz w:val="14"/>
                 <w:szCs w:val="14"/>
               </w:rPr>
-              <w:t>{batas_waktu}</w:t>
+              <w:t>{</w:t>
+            </w:r>
+            <w:proofErr w:type="spellStart"/>
+            <w:r>
+              <w:rPr>
+                <w:rFonts w:ascii="Bookman Old Style" w:hAnsi="Bookman Old Style"/>
+                <w:sz w:val="14"/>
+                <w:szCs w:val="14"/>
+              </w:rPr>
+              <w:t>batas_waktu</w:t>
+            </w:r>
+            <w:proofErr w:type="spellEnd"/>
+            <w:r>
+              <w:rPr>
+                <w:rFonts w:ascii="Bookman Old Style" w:hAnsi="Bookman Old Style"/>
+                <w:sz w:val="14"/>
+                <w:szCs w:val="14"/>
+              </w:rPr>
+              <w:t>}</w:t>
             </w:r>
           </w:p>
         </w:tc>
@@ -2827,14 +4339,34 @@
                 <w:szCs w:val="14"/>
               </w:rPr>
             </w:pPr>
-            <w:r>
-              <w:rPr>
-                <w:rFonts w:ascii="Bookman Old Style" w:hAnsi="Bookman Old Style"/>
-                <w:sz w:val="14"/>
-                <w:szCs w:val="14"/>
-              </w:rPr>
-              <w:t>Tahap Operasi</w:t>
-            </w:r>
+            <w:proofErr w:type="spellStart"/>
+            <w:r>
+              <w:rPr>
+                <w:rFonts w:ascii="Bookman Old Style" w:hAnsi="Bookman Old Style"/>
+                <w:sz w:val="14"/>
+                <w:szCs w:val="14"/>
+              </w:rPr>
+              <w:t>Tahap</w:t>
+            </w:r>
+            <w:proofErr w:type="spellEnd"/>
+            <w:r>
+              <w:rPr>
+                <w:rFonts w:ascii="Bookman Old Style" w:hAnsi="Bookman Old Style"/>
+                <w:sz w:val="14"/>
+                <w:szCs w:val="14"/>
+              </w:rPr>
+              <w:t xml:space="preserve"> </w:t>
+            </w:r>
+            <w:proofErr w:type="spellStart"/>
+            <w:r>
+              <w:rPr>
+                <w:rFonts w:ascii="Bookman Old Style" w:hAnsi="Bookman Old Style"/>
+                <w:sz w:val="14"/>
+                <w:szCs w:val="14"/>
+              </w:rPr>
+              <w:t>Operasi</w:t>
+            </w:r>
+            <w:proofErr w:type="spellEnd"/>
           </w:p>
         </w:tc>
       </w:tr>
@@ -2869,7 +4401,16 @@
                 <w:sz w:val="14"/>
                 <w:szCs w:val="14"/>
               </w:rPr>
-              <w:t>{operas</w:t>
+              <w:t>{</w:t>
+            </w:r>
+            <w:proofErr w:type="spellStart"/>
+            <w:r>
+              <w:rPr>
+                <w:rFonts w:ascii="Bookman Old Style" w:hAnsi="Bookman Old Style"/>
+                <w:sz w:val="14"/>
+                <w:szCs w:val="14"/>
+              </w:rPr>
+              <w:t>operas</w:t>
             </w:r>
             <w:r>
               <w:rPr>
@@ -2879,6 +4420,7 @@
               </w:rPr>
               <w:t>i</w:t>
             </w:r>
+            <w:proofErr w:type="spellEnd"/>
             <w:r>
               <w:rPr>
                 <w:rFonts w:ascii="Bookman Old Style" w:hAnsi="Bookman Old Style"/>
@@ -2918,6 +4460,7 @@
               </w:rPr>
               <w:t>{</w:t>
             </w:r>
+            <w:proofErr w:type="spellStart"/>
             <w:r>
               <w:rPr>
                 <w:rFonts w:ascii="Bookman Old Style" w:hAnsi="Bookman Old Style"/>
@@ -2926,6 +4469,7 @@
               </w:rPr>
               <w:t>component_name</w:t>
             </w:r>
+            <w:proofErr w:type="spellEnd"/>
             <w:r>
               <w:rPr>
                 <w:rFonts w:ascii="Bookman Old Style" w:hAnsi="Bookman Old Style"/>
@@ -2963,7 +4507,25 @@
                 <w:sz w:val="14"/>
                 <w:szCs w:val="14"/>
               </w:rPr>
-              <w:t>{rencana}</w:t>
+              <w:t>{</w:t>
+            </w:r>
+            <w:proofErr w:type="spellStart"/>
+            <w:r>
+              <w:rPr>
+                <w:rFonts w:ascii="Bookman Old Style" w:hAnsi="Bookman Old Style"/>
+                <w:sz w:val="14"/>
+                <w:szCs w:val="14"/>
+              </w:rPr>
+              <w:t>rencana</w:t>
+            </w:r>
+            <w:proofErr w:type="spellEnd"/>
+            <w:r>
+              <w:rPr>
+                <w:rFonts w:ascii="Bookman Old Style" w:hAnsi="Bookman Old Style"/>
+                <w:sz w:val="14"/>
+                <w:szCs w:val="14"/>
+              </w:rPr>
+              <w:t>}</w:t>
             </w:r>
           </w:p>
         </w:tc>
@@ -2994,7 +4556,25 @@
                 <w:sz w:val="14"/>
                 <w:szCs w:val="14"/>
               </w:rPr>
-              <w:t>{rona_lingkungan}</w:t>
+              <w:t>{</w:t>
+            </w:r>
+            <w:proofErr w:type="spellStart"/>
+            <w:r>
+              <w:rPr>
+                <w:rFonts w:ascii="Bookman Old Style" w:hAnsi="Bookman Old Style"/>
+                <w:sz w:val="14"/>
+                <w:szCs w:val="14"/>
+              </w:rPr>
+              <w:t>rona_lingkungan</w:t>
+            </w:r>
+            <w:proofErr w:type="spellEnd"/>
+            <w:r>
+              <w:rPr>
+                <w:rFonts w:ascii="Bookman Old Style" w:hAnsi="Bookman Old Style"/>
+                <w:sz w:val="14"/>
+                <w:szCs w:val="14"/>
+              </w:rPr>
+              <w:t>}</w:t>
             </w:r>
           </w:p>
         </w:tc>
@@ -3025,7 +4605,25 @@
                 <w:sz w:val="14"/>
                 <w:szCs w:val="14"/>
               </w:rPr>
-              <w:t>{dampak_potensial}</w:t>
+              <w:t>{</w:t>
+            </w:r>
+            <w:proofErr w:type="spellStart"/>
+            <w:r>
+              <w:rPr>
+                <w:rFonts w:ascii="Bookman Old Style" w:hAnsi="Bookman Old Style"/>
+                <w:sz w:val="14"/>
+                <w:szCs w:val="14"/>
+              </w:rPr>
+              <w:t>dampak_potensial</w:t>
+            </w:r>
+            <w:proofErr w:type="spellEnd"/>
+            <w:r>
+              <w:rPr>
+                <w:rFonts w:ascii="Bookman Old Style" w:hAnsi="Bookman Old Style"/>
+                <w:sz w:val="14"/>
+                <w:szCs w:val="14"/>
+              </w:rPr>
+              <w:t>}</w:t>
             </w:r>
           </w:p>
         </w:tc>
@@ -3062,7 +4660,29 @@
                 <w:sz w:val="14"/>
                 <w:szCs w:val="14"/>
               </w:rPr>
-              <w:t>{ed_besaran_rencana_title}</w:t>
+              <w:t>{</w:t>
+            </w:r>
+            <w:proofErr w:type="spellStart"/>
+            <w:r>
+              <w:rPr>
+                <w:rFonts w:ascii="Bookman Old Style" w:hAnsi="Bookman Old Style"/>
+                <w:b/>
+                <w:bCs/>
+                <w:sz w:val="14"/>
+                <w:szCs w:val="14"/>
+              </w:rPr>
+              <w:t>ed_besaran_rencana_title</w:t>
+            </w:r>
+            <w:proofErr w:type="spellEnd"/>
+            <w:r>
+              <w:rPr>
+                <w:rFonts w:ascii="Bookman Old Style" w:hAnsi="Bookman Old Style"/>
+                <w:b/>
+                <w:bCs/>
+                <w:sz w:val="14"/>
+                <w:szCs w:val="14"/>
+              </w:rPr>
+              <w:t>}</w:t>
             </w:r>
           </w:p>
           <w:p>
@@ -3100,7 +4720,25 @@
                 <w:sz w:val="14"/>
                 <w:szCs w:val="14"/>
               </w:rPr>
-              <w:t>{ed_besaran_rencana}</w:t>
+              <w:t>{</w:t>
+            </w:r>
+            <w:proofErr w:type="spellStart"/>
+            <w:r>
+              <w:rPr>
+                <w:rFonts w:ascii="Bookman Old Style" w:hAnsi="Bookman Old Style"/>
+                <w:sz w:val="14"/>
+                <w:szCs w:val="14"/>
+              </w:rPr>
+              <w:t>ed_besaran_rencana</w:t>
+            </w:r>
+            <w:proofErr w:type="spellEnd"/>
+            <w:r>
+              <w:rPr>
+                <w:rFonts w:ascii="Bookman Old Style" w:hAnsi="Bookman Old Style"/>
+                <w:sz w:val="14"/>
+                <w:szCs w:val="14"/>
+              </w:rPr>
+              <w:t>}</w:t>
             </w:r>
           </w:p>
           <w:p>
@@ -3144,7 +4782,29 @@
                 <w:sz w:val="14"/>
                 <w:szCs w:val="14"/>
               </w:rPr>
-              <w:t>{ed_kondisi_rona_title}</w:t>
+              <w:t>{</w:t>
+            </w:r>
+            <w:proofErr w:type="spellStart"/>
+            <w:r>
+              <w:rPr>
+                <w:rFonts w:ascii="Bookman Old Style" w:hAnsi="Bookman Old Style"/>
+                <w:b/>
+                <w:bCs/>
+                <w:sz w:val="14"/>
+                <w:szCs w:val="14"/>
+              </w:rPr>
+              <w:t>ed_kondisi_rona_title</w:t>
+            </w:r>
+            <w:proofErr w:type="spellEnd"/>
+            <w:r>
+              <w:rPr>
+                <w:rFonts w:ascii="Bookman Old Style" w:hAnsi="Bookman Old Style"/>
+                <w:b/>
+                <w:bCs/>
+                <w:sz w:val="14"/>
+                <w:szCs w:val="14"/>
+              </w:rPr>
+              <w:t>}</w:t>
             </w:r>
           </w:p>
           <w:p>
@@ -3182,7 +4842,25 @@
                 <w:sz w:val="14"/>
                 <w:szCs w:val="14"/>
               </w:rPr>
-              <w:t>{ed_kondisi_rona}</w:t>
+              <w:t>{</w:t>
+            </w:r>
+            <w:proofErr w:type="spellStart"/>
+            <w:r>
+              <w:rPr>
+                <w:rFonts w:ascii="Bookman Old Style" w:hAnsi="Bookman Old Style"/>
+                <w:sz w:val="14"/>
+                <w:szCs w:val="14"/>
+              </w:rPr>
+              <w:t>ed_kondisi_rona</w:t>
+            </w:r>
+            <w:proofErr w:type="spellEnd"/>
+            <w:r>
+              <w:rPr>
+                <w:rFonts w:ascii="Bookman Old Style" w:hAnsi="Bookman Old Style"/>
+                <w:sz w:val="14"/>
+                <w:szCs w:val="14"/>
+              </w:rPr>
+              <w:t>}</w:t>
             </w:r>
           </w:p>
           <w:p>
@@ -3226,7 +4904,29 @@
                 <w:sz w:val="14"/>
                 <w:szCs w:val="14"/>
               </w:rPr>
-              <w:t>{ed_pengaruh_rencana_title}</w:t>
+              <w:t>{</w:t>
+            </w:r>
+            <w:proofErr w:type="spellStart"/>
+            <w:r>
+              <w:rPr>
+                <w:rFonts w:ascii="Bookman Old Style" w:hAnsi="Bookman Old Style"/>
+                <w:b/>
+                <w:bCs/>
+                <w:sz w:val="14"/>
+                <w:szCs w:val="14"/>
+              </w:rPr>
+              <w:t>ed_pengaruh_rencana_title</w:t>
+            </w:r>
+            <w:proofErr w:type="spellEnd"/>
+            <w:r>
+              <w:rPr>
+                <w:rFonts w:ascii="Bookman Old Style" w:hAnsi="Bookman Old Style"/>
+                <w:b/>
+                <w:bCs/>
+                <w:sz w:val="14"/>
+                <w:szCs w:val="14"/>
+              </w:rPr>
+              <w:t>}</w:t>
             </w:r>
           </w:p>
           <w:p>
@@ -3264,7 +4964,25 @@
                 <w:sz w:val="14"/>
                 <w:szCs w:val="14"/>
               </w:rPr>
-              <w:t>{ed_pengaruh_rencana}</w:t>
+              <w:t>{</w:t>
+            </w:r>
+            <w:proofErr w:type="spellStart"/>
+            <w:r>
+              <w:rPr>
+                <w:rFonts w:ascii="Bookman Old Style" w:hAnsi="Bookman Old Style"/>
+                <w:sz w:val="14"/>
+                <w:szCs w:val="14"/>
+              </w:rPr>
+              <w:t>ed_pengaruh_rencana</w:t>
+            </w:r>
+            <w:proofErr w:type="spellEnd"/>
+            <w:r>
+              <w:rPr>
+                <w:rFonts w:ascii="Bookman Old Style" w:hAnsi="Bookman Old Style"/>
+                <w:sz w:val="14"/>
+                <w:szCs w:val="14"/>
+              </w:rPr>
+              <w:t>}</w:t>
             </w:r>
           </w:p>
           <w:p>
@@ -3308,7 +5026,18 @@
                 <w:sz w:val="14"/>
                 <w:szCs w:val="14"/>
               </w:rPr>
-              <w:t>{ed_intensitas_perhatian</w:t>
+              <w:t>{</w:t>
+            </w:r>
+            <w:proofErr w:type="spellStart"/>
+            <w:r>
+              <w:rPr>
+                <w:rFonts w:ascii="Bookman Old Style" w:hAnsi="Bookman Old Style"/>
+                <w:b/>
+                <w:bCs/>
+                <w:sz w:val="14"/>
+                <w:szCs w:val="14"/>
+              </w:rPr>
+              <w:t>ed_intensitas_perhatian</w:t>
             </w:r>
             <w:r>
               <w:rPr>
@@ -3320,6 +5049,7 @@
               </w:rPr>
               <w:t>_title</w:t>
             </w:r>
+            <w:proofErr w:type="spellEnd"/>
             <w:r>
               <w:rPr>
                 <w:rFonts w:ascii="Bookman Old Style" w:hAnsi="Bookman Old Style"/>
@@ -3366,7 +5096,25 @@
                 <w:sz w:val="14"/>
                 <w:szCs w:val="14"/>
               </w:rPr>
-              <w:t>{ed_intensitas_perhatian}</w:t>
+              <w:t>{</w:t>
+            </w:r>
+            <w:proofErr w:type="spellStart"/>
+            <w:r>
+              <w:rPr>
+                <w:rFonts w:ascii="Bookman Old Style" w:hAnsi="Bookman Old Style"/>
+                <w:sz w:val="14"/>
+                <w:szCs w:val="14"/>
+              </w:rPr>
+              <w:t>ed_intensitas_perhatian</w:t>
+            </w:r>
+            <w:proofErr w:type="spellEnd"/>
+            <w:r>
+              <w:rPr>
+                <w:rFonts w:ascii="Bookman Old Style" w:hAnsi="Bookman Old Style"/>
+                <w:sz w:val="14"/>
+                <w:szCs w:val="14"/>
+              </w:rPr>
+              <w:t>}</w:t>
             </w:r>
           </w:p>
           <w:p>
@@ -3410,7 +5158,29 @@
                 <w:sz w:val="14"/>
                 <w:szCs w:val="14"/>
               </w:rPr>
-              <w:t>{ed_kesimpulan_title}</w:t>
+              <w:t>{</w:t>
+            </w:r>
+            <w:proofErr w:type="spellStart"/>
+            <w:r>
+              <w:rPr>
+                <w:rFonts w:ascii="Bookman Old Style" w:hAnsi="Bookman Old Style"/>
+                <w:b/>
+                <w:bCs/>
+                <w:sz w:val="14"/>
+                <w:szCs w:val="14"/>
+              </w:rPr>
+              <w:t>ed_kesimpulan_title</w:t>
+            </w:r>
+            <w:proofErr w:type="spellEnd"/>
+            <w:r>
+              <w:rPr>
+                <w:rFonts w:ascii="Bookman Old Style" w:hAnsi="Bookman Old Style"/>
+                <w:b/>
+                <w:bCs/>
+                <w:sz w:val="14"/>
+                <w:szCs w:val="14"/>
+              </w:rPr>
+              <w:t>}</w:t>
             </w:r>
           </w:p>
           <w:p>
@@ -3448,7 +5218,25 @@
                 <w:sz w:val="14"/>
                 <w:szCs w:val="14"/>
               </w:rPr>
-              <w:t>{ed_kesimpulan}</w:t>
+              <w:t>{</w:t>
+            </w:r>
+            <w:proofErr w:type="spellStart"/>
+            <w:r>
+              <w:rPr>
+                <w:rFonts w:ascii="Bookman Old Style" w:hAnsi="Bookman Old Style"/>
+                <w:sz w:val="14"/>
+                <w:szCs w:val="14"/>
+              </w:rPr>
+              <w:t>ed_kesimpulan</w:t>
+            </w:r>
+            <w:proofErr w:type="spellEnd"/>
+            <w:r>
+              <w:rPr>
+                <w:rFonts w:ascii="Bookman Old Style" w:hAnsi="Bookman Old Style"/>
+                <w:sz w:val="14"/>
+                <w:szCs w:val="14"/>
+              </w:rPr>
+              <w:t>}</w:t>
             </w:r>
           </w:p>
         </w:tc>
@@ -3479,7 +5267,25 @@
                 <w:sz w:val="14"/>
                 <w:szCs w:val="14"/>
               </w:rPr>
-              <w:t>{dph}</w:t>
+              <w:t>{</w:t>
+            </w:r>
+            <w:proofErr w:type="spellStart"/>
+            <w:r>
+              <w:rPr>
+                <w:rFonts w:ascii="Bookman Old Style" w:hAnsi="Bookman Old Style"/>
+                <w:sz w:val="14"/>
+                <w:szCs w:val="14"/>
+              </w:rPr>
+              <w:t>dph</w:t>
+            </w:r>
+            <w:proofErr w:type="spellEnd"/>
+            <w:r>
+              <w:rPr>
+                <w:rFonts w:ascii="Bookman Old Style" w:hAnsi="Bookman Old Style"/>
+                <w:sz w:val="14"/>
+                <w:szCs w:val="14"/>
+              </w:rPr>
+              <w:t>}</w:t>
             </w:r>
           </w:p>
         </w:tc>
@@ -3510,7 +5316,25 @@
                 <w:sz w:val="14"/>
                 <w:szCs w:val="14"/>
               </w:rPr>
-              <w:t>{batas_wilayah}</w:t>
+              <w:t>{</w:t>
+            </w:r>
+            <w:proofErr w:type="spellStart"/>
+            <w:r>
+              <w:rPr>
+                <w:rFonts w:ascii="Bookman Old Style" w:hAnsi="Bookman Old Style"/>
+                <w:sz w:val="14"/>
+                <w:szCs w:val="14"/>
+              </w:rPr>
+              <w:t>batas_wilayah</w:t>
+            </w:r>
+            <w:proofErr w:type="spellEnd"/>
+            <w:r>
+              <w:rPr>
+                <w:rFonts w:ascii="Bookman Old Style" w:hAnsi="Bookman Old Style"/>
+                <w:sz w:val="14"/>
+                <w:szCs w:val="14"/>
+              </w:rPr>
+              <w:t>}</w:t>
             </w:r>
           </w:p>
         </w:tc>
@@ -3541,7 +5365,25 @@
                 <w:sz w:val="14"/>
                 <w:szCs w:val="14"/>
               </w:rPr>
-              <w:t>{batas_waktu}</w:t>
+              <w:t>{</w:t>
+            </w:r>
+            <w:proofErr w:type="spellStart"/>
+            <w:r>
+              <w:rPr>
+                <w:rFonts w:ascii="Bookman Old Style" w:hAnsi="Bookman Old Style"/>
+                <w:sz w:val="14"/>
+                <w:szCs w:val="14"/>
+              </w:rPr>
+              <w:t>batas_waktu</w:t>
+            </w:r>
+            <w:proofErr w:type="spellEnd"/>
+            <w:r>
+              <w:rPr>
+                <w:rFonts w:ascii="Bookman Old Style" w:hAnsi="Bookman Old Style"/>
+                <w:sz w:val="14"/>
+                <w:szCs w:val="14"/>
+              </w:rPr>
+              <w:t>}</w:t>
             </w:r>
           </w:p>
         </w:tc>
@@ -3564,14 +5406,52 @@
                 <w:szCs w:val="14"/>
               </w:rPr>
             </w:pPr>
-            <w:r>
-              <w:rPr>
-                <w:rFonts w:ascii="Bookman Old Style" w:hAnsi="Bookman Old Style"/>
-                <w:sz w:val="14"/>
-                <w:szCs w:val="14"/>
-              </w:rPr>
-              <w:t>Tahap Pasca Operasi</w:t>
-            </w:r>
+            <w:proofErr w:type="spellStart"/>
+            <w:r>
+              <w:rPr>
+                <w:rFonts w:ascii="Bookman Old Style" w:hAnsi="Bookman Old Style"/>
+                <w:sz w:val="14"/>
+                <w:szCs w:val="14"/>
+              </w:rPr>
+              <w:t>Tahap</w:t>
+            </w:r>
+            <w:proofErr w:type="spellEnd"/>
+            <w:r>
+              <w:rPr>
+                <w:rFonts w:ascii="Bookman Old Style" w:hAnsi="Bookman Old Style"/>
+                <w:sz w:val="14"/>
+                <w:szCs w:val="14"/>
+              </w:rPr>
+              <w:t xml:space="preserve"> </w:t>
+            </w:r>
+            <w:proofErr w:type="spellStart"/>
+            <w:r>
+              <w:rPr>
+                <w:rFonts w:ascii="Bookman Old Style" w:hAnsi="Bookman Old Style"/>
+                <w:sz w:val="14"/>
+                <w:szCs w:val="14"/>
+              </w:rPr>
+              <w:t>Pasca</w:t>
+            </w:r>
+            <w:proofErr w:type="spellEnd"/>
+            <w:r>
+              <w:rPr>
+                <w:rFonts w:ascii="Bookman Old Style" w:hAnsi="Bookman Old Style"/>
+                <w:sz w:val="14"/>
+                <w:szCs w:val="14"/>
+              </w:rPr>
+              <w:t xml:space="preserve"> </w:t>
+            </w:r>
+            <w:proofErr w:type="spellStart"/>
+            <w:r>
+              <w:rPr>
+                <w:rFonts w:ascii="Bookman Old Style" w:hAnsi="Bookman Old Style"/>
+                <w:sz w:val="14"/>
+                <w:szCs w:val="14"/>
+              </w:rPr>
+              <w:t>Operasi</w:t>
+            </w:r>
+            <w:proofErr w:type="spellEnd"/>
           </w:p>
         </w:tc>
       </w:tr>
@@ -3606,7 +5486,25 @@
                 <w:sz w:val="14"/>
                 <w:szCs w:val="14"/>
               </w:rPr>
-              <w:t>{pasca_operasi}</w:t>
+              <w:t>{</w:t>
+            </w:r>
+            <w:proofErr w:type="spellStart"/>
+            <w:r>
+              <w:rPr>
+                <w:rFonts w:ascii="Bookman Old Style" w:hAnsi="Bookman Old Style"/>
+                <w:sz w:val="14"/>
+                <w:szCs w:val="14"/>
+              </w:rPr>
+              <w:t>pasca_operasi</w:t>
+            </w:r>
+            <w:proofErr w:type="spellEnd"/>
+            <w:r>
+              <w:rPr>
+                <w:rFonts w:ascii="Bookman Old Style" w:hAnsi="Bookman Old Style"/>
+                <w:sz w:val="14"/>
+                <w:szCs w:val="14"/>
+              </w:rPr>
+              <w:t>}</w:t>
             </w:r>
           </w:p>
         </w:tc>
@@ -3639,6 +5537,7 @@
               </w:rPr>
               <w:t>{</w:t>
             </w:r>
+            <w:proofErr w:type="spellStart"/>
             <w:r>
               <w:rPr>
                 <w:rFonts w:ascii="Bookman Old Style" w:hAnsi="Bookman Old Style"/>
@@ -3647,6 +5546,7 @@
               </w:rPr>
               <w:t>component_name</w:t>
             </w:r>
+            <w:proofErr w:type="spellEnd"/>
             <w:r>
               <w:rPr>
                 <w:rFonts w:ascii="Bookman Old Style" w:hAnsi="Bookman Old Style"/>
@@ -3684,7 +5584,25 @@
                 <w:sz w:val="14"/>
                 <w:szCs w:val="14"/>
               </w:rPr>
-              <w:t>{rencana}</w:t>
+              <w:t>{</w:t>
+            </w:r>
+            <w:proofErr w:type="spellStart"/>
+            <w:r>
+              <w:rPr>
+                <w:rFonts w:ascii="Bookman Old Style" w:hAnsi="Bookman Old Style"/>
+                <w:sz w:val="14"/>
+                <w:szCs w:val="14"/>
+              </w:rPr>
+              <w:t>rencana</w:t>
+            </w:r>
+            <w:proofErr w:type="spellEnd"/>
+            <w:r>
+              <w:rPr>
+                <w:rFonts w:ascii="Bookman Old Style" w:hAnsi="Bookman Old Style"/>
+                <w:sz w:val="14"/>
+                <w:szCs w:val="14"/>
+              </w:rPr>
+              <w:t>}</w:t>
             </w:r>
           </w:p>
         </w:tc>
@@ -3715,7 +5633,25 @@
                 <w:sz w:val="14"/>
                 <w:szCs w:val="14"/>
               </w:rPr>
-              <w:t>{rona_lingkungan}</w:t>
+              <w:t>{</w:t>
+            </w:r>
+            <w:proofErr w:type="spellStart"/>
+            <w:r>
+              <w:rPr>
+                <w:rFonts w:ascii="Bookman Old Style" w:hAnsi="Bookman Old Style"/>
+                <w:sz w:val="14"/>
+                <w:szCs w:val="14"/>
+              </w:rPr>
+              <w:t>rona_lingkungan</w:t>
+            </w:r>
+            <w:proofErr w:type="spellEnd"/>
+            <w:r>
+              <w:rPr>
+                <w:rFonts w:ascii="Bookman Old Style" w:hAnsi="Bookman Old Style"/>
+                <w:sz w:val="14"/>
+                <w:szCs w:val="14"/>
+              </w:rPr>
+              <w:t>}</w:t>
             </w:r>
           </w:p>
         </w:tc>
@@ -3746,7 +5682,25 @@
                 <w:sz w:val="14"/>
                 <w:szCs w:val="14"/>
               </w:rPr>
-              <w:t>{dampak_potensial}</w:t>
+              <w:t>{</w:t>
+            </w:r>
+            <w:proofErr w:type="spellStart"/>
+            <w:r>
+              <w:rPr>
+                <w:rFonts w:ascii="Bookman Old Style" w:hAnsi="Bookman Old Style"/>
+                <w:sz w:val="14"/>
+                <w:szCs w:val="14"/>
+              </w:rPr>
+              <w:t>dampak_potensial</w:t>
+            </w:r>
+            <w:proofErr w:type="spellEnd"/>
+            <w:r>
+              <w:rPr>
+                <w:rFonts w:ascii="Bookman Old Style" w:hAnsi="Bookman Old Style"/>
+                <w:sz w:val="14"/>
+                <w:szCs w:val="14"/>
+              </w:rPr>
+              <w:t>}</w:t>
             </w:r>
           </w:p>
         </w:tc>
@@ -3783,7 +5737,29 @@
                 <w:sz w:val="14"/>
                 <w:szCs w:val="14"/>
               </w:rPr>
-              <w:t>{ed_besaran_rencana_title}</w:t>
+              <w:t>{</w:t>
+            </w:r>
+            <w:proofErr w:type="spellStart"/>
+            <w:r>
+              <w:rPr>
+                <w:rFonts w:ascii="Bookman Old Style" w:hAnsi="Bookman Old Style"/>
+                <w:b/>
+                <w:bCs/>
+                <w:sz w:val="14"/>
+                <w:szCs w:val="14"/>
+              </w:rPr>
+              <w:t>ed_besaran_rencana_title</w:t>
+            </w:r>
+            <w:proofErr w:type="spellEnd"/>
+            <w:r>
+              <w:rPr>
+                <w:rFonts w:ascii="Bookman Old Style" w:hAnsi="Bookman Old Style"/>
+                <w:b/>
+                <w:bCs/>
+                <w:sz w:val="14"/>
+                <w:szCs w:val="14"/>
+              </w:rPr>
+              <w:t>}</w:t>
             </w:r>
           </w:p>
           <w:p>
@@ -3821,7 +5797,25 @@
                 <w:sz w:val="14"/>
                 <w:szCs w:val="14"/>
               </w:rPr>
-              <w:t>{ed_besaran_rencana}</w:t>
+              <w:t>{</w:t>
+            </w:r>
+            <w:proofErr w:type="spellStart"/>
+            <w:r>
+              <w:rPr>
+                <w:rFonts w:ascii="Bookman Old Style" w:hAnsi="Bookman Old Style"/>
+                <w:sz w:val="14"/>
+                <w:szCs w:val="14"/>
+              </w:rPr>
+              <w:t>ed_besaran_rencana</w:t>
+            </w:r>
+            <w:proofErr w:type="spellEnd"/>
+            <w:r>
+              <w:rPr>
+                <w:rFonts w:ascii="Bookman Old Style" w:hAnsi="Bookman Old Style"/>
+                <w:sz w:val="14"/>
+                <w:szCs w:val="14"/>
+              </w:rPr>
+              <w:t>}</w:t>
             </w:r>
           </w:p>
           <w:p>
@@ -3866,7 +5860,29 @@
                 <w:sz w:val="14"/>
                 <w:szCs w:val="14"/>
               </w:rPr>
-              <w:t>{ed_kondisi_rona_title}</w:t>
+              <w:t>{</w:t>
+            </w:r>
+            <w:proofErr w:type="spellStart"/>
+            <w:r>
+              <w:rPr>
+                <w:rFonts w:ascii="Bookman Old Style" w:hAnsi="Bookman Old Style"/>
+                <w:b/>
+                <w:bCs/>
+                <w:sz w:val="14"/>
+                <w:szCs w:val="14"/>
+              </w:rPr>
+              <w:t>ed_kondisi_rona_title</w:t>
+            </w:r>
+            <w:proofErr w:type="spellEnd"/>
+            <w:r>
+              <w:rPr>
+                <w:rFonts w:ascii="Bookman Old Style" w:hAnsi="Bookman Old Style"/>
+                <w:b/>
+                <w:bCs/>
+                <w:sz w:val="14"/>
+                <w:szCs w:val="14"/>
+              </w:rPr>
+              <w:t>}</w:t>
             </w:r>
           </w:p>
           <w:p>
@@ -3904,7 +5920,25 @@
                 <w:sz w:val="14"/>
                 <w:szCs w:val="14"/>
               </w:rPr>
-              <w:t>{ed_kondisi_rona}</w:t>
+              <w:t>{</w:t>
+            </w:r>
+            <w:proofErr w:type="spellStart"/>
+            <w:r>
+              <w:rPr>
+                <w:rFonts w:ascii="Bookman Old Style" w:hAnsi="Bookman Old Style"/>
+                <w:sz w:val="14"/>
+                <w:szCs w:val="14"/>
+              </w:rPr>
+              <w:t>ed_kondisi_rona</w:t>
+            </w:r>
+            <w:proofErr w:type="spellEnd"/>
+            <w:r>
+              <w:rPr>
+                <w:rFonts w:ascii="Bookman Old Style" w:hAnsi="Bookman Old Style"/>
+                <w:sz w:val="14"/>
+                <w:szCs w:val="14"/>
+              </w:rPr>
+              <w:t>}</w:t>
             </w:r>
           </w:p>
           <w:p>
@@ -3948,7 +5982,29 @@
                 <w:sz w:val="14"/>
                 <w:szCs w:val="14"/>
               </w:rPr>
-              <w:t>{ed_pengaruh_rencana_title}</w:t>
+              <w:t>{</w:t>
+            </w:r>
+            <w:proofErr w:type="spellStart"/>
+            <w:r>
+              <w:rPr>
+                <w:rFonts w:ascii="Bookman Old Style" w:hAnsi="Bookman Old Style"/>
+                <w:b/>
+                <w:bCs/>
+                <w:sz w:val="14"/>
+                <w:szCs w:val="14"/>
+              </w:rPr>
+              <w:t>ed_pengaruh_rencana_title</w:t>
+            </w:r>
+            <w:proofErr w:type="spellEnd"/>
+            <w:r>
+              <w:rPr>
+                <w:rFonts w:ascii="Bookman Old Style" w:hAnsi="Bookman Old Style"/>
+                <w:b/>
+                <w:bCs/>
+                <w:sz w:val="14"/>
+                <w:szCs w:val="14"/>
+              </w:rPr>
+              <w:t>}</w:t>
             </w:r>
           </w:p>
           <w:p>
@@ -3986,7 +6042,25 @@
                 <w:sz w:val="14"/>
                 <w:szCs w:val="14"/>
               </w:rPr>
-              <w:t>{ed_pengaruh_rencana}</w:t>
+              <w:t>{</w:t>
+            </w:r>
+            <w:proofErr w:type="spellStart"/>
+            <w:r>
+              <w:rPr>
+                <w:rFonts w:ascii="Bookman Old Style" w:hAnsi="Bookman Old Style"/>
+                <w:sz w:val="14"/>
+                <w:szCs w:val="14"/>
+              </w:rPr>
+              <w:t>ed_pengaruh_rencana</w:t>
+            </w:r>
+            <w:proofErr w:type="spellEnd"/>
+            <w:r>
+              <w:rPr>
+                <w:rFonts w:ascii="Bookman Old Style" w:hAnsi="Bookman Old Style"/>
+                <w:sz w:val="14"/>
+                <w:szCs w:val="14"/>
+              </w:rPr>
+              <w:t>}</w:t>
             </w:r>
           </w:p>
           <w:p>
@@ -4030,7 +6104,18 @@
                 <w:sz w:val="14"/>
                 <w:szCs w:val="14"/>
               </w:rPr>
-              <w:t>{ed_intensitas_perhatian</w:t>
+              <w:t>{</w:t>
+            </w:r>
+            <w:proofErr w:type="spellStart"/>
+            <w:r>
+              <w:rPr>
+                <w:rFonts w:ascii="Bookman Old Style" w:hAnsi="Bookman Old Style"/>
+                <w:b/>
+                <w:bCs/>
+                <w:sz w:val="14"/>
+                <w:szCs w:val="14"/>
+              </w:rPr>
+              <w:t>ed_intensitas_perhatian</w:t>
             </w:r>
             <w:r>
               <w:rPr>
@@ -4042,6 +6127,7 @@
               </w:rPr>
               <w:t>_title</w:t>
             </w:r>
+            <w:proofErr w:type="spellEnd"/>
             <w:r>
               <w:rPr>
                 <w:rFonts w:ascii="Bookman Old Style" w:hAnsi="Bookman Old Style"/>
@@ -4088,7 +6174,25 @@
                 <w:sz w:val="14"/>
                 <w:szCs w:val="14"/>
               </w:rPr>
-              <w:t>{ed_intensitas_perhatian}</w:t>
+              <w:t>{</w:t>
+            </w:r>
+            <w:proofErr w:type="spellStart"/>
+            <w:r>
+              <w:rPr>
+                <w:rFonts w:ascii="Bookman Old Style" w:hAnsi="Bookman Old Style"/>
+                <w:sz w:val="14"/>
+                <w:szCs w:val="14"/>
+              </w:rPr>
+              <w:t>ed_intensitas_perhatian</w:t>
+            </w:r>
+            <w:proofErr w:type="spellEnd"/>
+            <w:r>
+              <w:rPr>
+                <w:rFonts w:ascii="Bookman Old Style" w:hAnsi="Bookman Old Style"/>
+                <w:sz w:val="14"/>
+                <w:szCs w:val="14"/>
+              </w:rPr>
+              <w:t>}</w:t>
             </w:r>
           </w:p>
           <w:p>
@@ -4132,7 +6236,29 @@
                 <w:sz w:val="14"/>
                 <w:szCs w:val="14"/>
               </w:rPr>
-              <w:t>{ed_kesimpulan_title}</w:t>
+              <w:t>{</w:t>
+            </w:r>
+            <w:proofErr w:type="spellStart"/>
+            <w:r>
+              <w:rPr>
+                <w:rFonts w:ascii="Bookman Old Style" w:hAnsi="Bookman Old Style"/>
+                <w:b/>
+                <w:bCs/>
+                <w:sz w:val="14"/>
+                <w:szCs w:val="14"/>
+              </w:rPr>
+              <w:t>ed_kesimpulan_title</w:t>
+            </w:r>
+            <w:proofErr w:type="spellEnd"/>
+            <w:r>
+              <w:rPr>
+                <w:rFonts w:ascii="Bookman Old Style" w:hAnsi="Bookman Old Style"/>
+                <w:b/>
+                <w:bCs/>
+                <w:sz w:val="14"/>
+                <w:szCs w:val="14"/>
+              </w:rPr>
+              <w:t>}</w:t>
             </w:r>
           </w:p>
           <w:p>
@@ -4170,7 +6296,25 @@
                 <w:sz w:val="14"/>
                 <w:szCs w:val="14"/>
               </w:rPr>
-              <w:t>{ed_kesimpulan}</w:t>
+              <w:t>{</w:t>
+            </w:r>
+            <w:proofErr w:type="spellStart"/>
+            <w:r>
+              <w:rPr>
+                <w:rFonts w:ascii="Bookman Old Style" w:hAnsi="Bookman Old Style"/>
+                <w:sz w:val="14"/>
+                <w:szCs w:val="14"/>
+              </w:rPr>
+              <w:t>ed_kesimpulan</w:t>
+            </w:r>
+            <w:proofErr w:type="spellEnd"/>
+            <w:r>
+              <w:rPr>
+                <w:rFonts w:ascii="Bookman Old Style" w:hAnsi="Bookman Old Style"/>
+                <w:sz w:val="14"/>
+                <w:szCs w:val="14"/>
+              </w:rPr>
+              <w:t>}</w:t>
             </w:r>
           </w:p>
         </w:tc>
@@ -4202,7 +6346,25 @@
                 <w:sz w:val="14"/>
                 <w:szCs w:val="14"/>
               </w:rPr>
-              <w:t>{dph}</w:t>
+              <w:t>{</w:t>
+            </w:r>
+            <w:proofErr w:type="spellStart"/>
+            <w:r>
+              <w:rPr>
+                <w:rFonts w:ascii="Bookman Old Style" w:hAnsi="Bookman Old Style"/>
+                <w:sz w:val="14"/>
+                <w:szCs w:val="14"/>
+              </w:rPr>
+              <w:t>dph</w:t>
+            </w:r>
+            <w:proofErr w:type="spellEnd"/>
+            <w:r>
+              <w:rPr>
+                <w:rFonts w:ascii="Bookman Old Style" w:hAnsi="Bookman Old Style"/>
+                <w:sz w:val="14"/>
+                <w:szCs w:val="14"/>
+              </w:rPr>
+              <w:t>}</w:t>
             </w:r>
           </w:p>
         </w:tc>
@@ -4233,7 +6395,25 @@
                 <w:sz w:val="14"/>
                 <w:szCs w:val="14"/>
               </w:rPr>
-              <w:t>{batas_wilayah}</w:t>
+              <w:t>{</w:t>
+            </w:r>
+            <w:proofErr w:type="spellStart"/>
+            <w:r>
+              <w:rPr>
+                <w:rFonts w:ascii="Bookman Old Style" w:hAnsi="Bookman Old Style"/>
+                <w:sz w:val="14"/>
+                <w:szCs w:val="14"/>
+              </w:rPr>
+              <w:t>batas_wilayah</w:t>
+            </w:r>
+            <w:proofErr w:type="spellEnd"/>
+            <w:r>
+              <w:rPr>
+                <w:rFonts w:ascii="Bookman Old Style" w:hAnsi="Bookman Old Style"/>
+                <w:sz w:val="14"/>
+                <w:szCs w:val="14"/>
+              </w:rPr>
+              <w:t>}</w:t>
             </w:r>
           </w:p>
         </w:tc>
@@ -4264,7 +6444,25 @@
                 <w:sz w:val="14"/>
                 <w:szCs w:val="14"/>
               </w:rPr>
-              <w:t>{batas_waktu}</w:t>
+              <w:t>{</w:t>
+            </w:r>
+            <w:proofErr w:type="spellStart"/>
+            <w:r>
+              <w:rPr>
+                <w:rFonts w:ascii="Bookman Old Style" w:hAnsi="Bookman Old Style"/>
+                <w:sz w:val="14"/>
+                <w:szCs w:val="14"/>
+              </w:rPr>
+              <w:t>batas_waktu</w:t>
+            </w:r>
+            <w:proofErr w:type="spellEnd"/>
+            <w:r>
+              <w:rPr>
+                <w:rFonts w:ascii="Bookman Old Style" w:hAnsi="Bookman Old Style"/>
+                <w:sz w:val="14"/>
+                <w:szCs w:val="14"/>
+              </w:rPr>
+              <w:t>}</w:t>
             </w:r>
           </w:p>
         </w:tc>
@@ -4290,12 +6488,28 @@
           <w:rFonts w:ascii="Bookman Old Style" w:hAnsi="Bookman Old Style"/>
         </w:rPr>
       </w:pPr>
+      <w:proofErr w:type="spellStart"/>
       <w:r>
         <w:rPr>
           <w:rFonts w:ascii="Bookman Old Style" w:hAnsi="Bookman Old Style"/>
         </w:rPr>
-        <w:t>Metode Studi</w:t>
+        <w:t>Metode</w:t>
       </w:r>
+      <w:proofErr w:type="spellEnd"/>
+      <w:r>
+        <w:rPr>
+          <w:rFonts w:ascii="Bookman Old Style" w:hAnsi="Bookman Old Style"/>
+        </w:rPr>
+        <w:t xml:space="preserve"> </w:t>
+      </w:r>
+      <w:proofErr w:type="spellStart"/>
+      <w:r>
+        <w:rPr>
+          <w:rFonts w:ascii="Bookman Old Style" w:hAnsi="Bookman Old Style"/>
+        </w:rPr>
+        <w:t>Studi</w:t>
+      </w:r>
+      <w:proofErr w:type="spellEnd"/>
     </w:p>
     <w:tbl>
       <w:tblPr>
@@ -4396,8 +6610,64 @@
                 <w:sz w:val="14"/>
                 <w:szCs w:val="14"/>
               </w:rPr>
-              <w:t>Data dan Informasi yang Relevan dan Dibutuhkan</w:t>
-            </w:r>
+              <w:t xml:space="preserve">Data dan </w:t>
+            </w:r>
+            <w:proofErr w:type="spellStart"/>
+            <w:r>
+              <w:rPr>
+                <w:rFonts w:ascii="Bookman Old Style" w:hAnsi="Bookman Old Style"/>
+                <w:b/>
+                <w:bCs/>
+                <w:sz w:val="14"/>
+                <w:szCs w:val="14"/>
+              </w:rPr>
+              <w:t>Informasi</w:t>
+            </w:r>
+            <w:proofErr w:type="spellEnd"/>
+            <w:r>
+              <w:rPr>
+                <w:rFonts w:ascii="Bookman Old Style" w:hAnsi="Bookman Old Style"/>
+                <w:b/>
+                <w:bCs/>
+                <w:sz w:val="14"/>
+                <w:szCs w:val="14"/>
+              </w:rPr>
+              <w:t xml:space="preserve"> yang </w:t>
+            </w:r>
+            <w:proofErr w:type="spellStart"/>
+            <w:r>
+              <w:rPr>
+                <w:rFonts w:ascii="Bookman Old Style" w:hAnsi="Bookman Old Style"/>
+                <w:b/>
+                <w:bCs/>
+                <w:sz w:val="14"/>
+                <w:szCs w:val="14"/>
+              </w:rPr>
+              <w:t>Relevan</w:t>
+            </w:r>
+            <w:proofErr w:type="spellEnd"/>
+            <w:r>
+              <w:rPr>
+                <w:rFonts w:ascii="Bookman Old Style" w:hAnsi="Bookman Old Style"/>
+                <w:b/>
+                <w:bCs/>
+                <w:sz w:val="14"/>
+                <w:szCs w:val="14"/>
+              </w:rPr>
+              <w:t xml:space="preserve"> dan </w:t>
+            </w:r>
+            <w:proofErr w:type="spellStart"/>
+            <w:r>
+              <w:rPr>
+                <w:rFonts w:ascii="Bookman Old Style" w:hAnsi="Bookman Old Style"/>
+                <w:b/>
+                <w:bCs/>
+                <w:sz w:val="14"/>
+                <w:szCs w:val="14"/>
+              </w:rPr>
+              <w:t>Dibutuhkan</w:t>
+            </w:r>
+            <w:proofErr w:type="spellEnd"/>
           </w:p>
         </w:tc>
         <w:tc>
@@ -4416,15 +6686,49 @@
                 <w:szCs w:val="14"/>
               </w:rPr>
             </w:pPr>
-            <w:r>
-              <w:rPr>
-                <w:rFonts w:ascii="Bookman Old Style" w:hAnsi="Bookman Old Style"/>
-                <w:b/>
-                <w:bCs/>
-                <w:sz w:val="14"/>
-                <w:szCs w:val="14"/>
-              </w:rPr>
-              <w:t>Metode Pengumpulan Data</w:t>
+            <w:proofErr w:type="spellStart"/>
+            <w:r>
+              <w:rPr>
+                <w:rFonts w:ascii="Bookman Old Style" w:hAnsi="Bookman Old Style"/>
+                <w:b/>
+                <w:bCs/>
+                <w:sz w:val="14"/>
+                <w:szCs w:val="14"/>
+              </w:rPr>
+              <w:t>Metode</w:t>
+            </w:r>
+            <w:proofErr w:type="spellEnd"/>
+            <w:r>
+              <w:rPr>
+                <w:rFonts w:ascii="Bookman Old Style" w:hAnsi="Bookman Old Style"/>
+                <w:b/>
+                <w:bCs/>
+                <w:sz w:val="14"/>
+                <w:szCs w:val="14"/>
+              </w:rPr>
+              <w:t xml:space="preserve"> </w:t>
+            </w:r>
+            <w:proofErr w:type="spellStart"/>
+            <w:r>
+              <w:rPr>
+                <w:rFonts w:ascii="Bookman Old Style" w:hAnsi="Bookman Old Style"/>
+                <w:b/>
+                <w:bCs/>
+                <w:sz w:val="14"/>
+                <w:szCs w:val="14"/>
+              </w:rPr>
+              <w:t>Pengumpulan</w:t>
+            </w:r>
+            <w:proofErr w:type="spellEnd"/>
+            <w:r>
+              <w:rPr>
+                <w:rFonts w:ascii="Bookman Old Style" w:hAnsi="Bookman Old Style"/>
+                <w:b/>
+                <w:bCs/>
+                <w:sz w:val="14"/>
+                <w:szCs w:val="14"/>
+              </w:rPr>
+              <w:t xml:space="preserve"> Data</w:t>
             </w:r>
           </w:p>
         </w:tc>
@@ -4444,15 +6748,49 @@
                 <w:szCs w:val="14"/>
               </w:rPr>
             </w:pPr>
-            <w:r>
-              <w:rPr>
-                <w:rFonts w:ascii="Bookman Old Style" w:hAnsi="Bookman Old Style"/>
-                <w:b/>
-                <w:bCs/>
-                <w:sz w:val="14"/>
-                <w:szCs w:val="14"/>
-              </w:rPr>
-              <w:t>Metode Analisis Data</w:t>
+            <w:proofErr w:type="spellStart"/>
+            <w:r>
+              <w:rPr>
+                <w:rFonts w:ascii="Bookman Old Style" w:hAnsi="Bookman Old Style"/>
+                <w:b/>
+                <w:bCs/>
+                <w:sz w:val="14"/>
+                <w:szCs w:val="14"/>
+              </w:rPr>
+              <w:t>Metode</w:t>
+            </w:r>
+            <w:proofErr w:type="spellEnd"/>
+            <w:r>
+              <w:rPr>
+                <w:rFonts w:ascii="Bookman Old Style" w:hAnsi="Bookman Old Style"/>
+                <w:b/>
+                <w:bCs/>
+                <w:sz w:val="14"/>
+                <w:szCs w:val="14"/>
+              </w:rPr>
+              <w:t xml:space="preserve"> </w:t>
+            </w:r>
+            <w:proofErr w:type="spellStart"/>
+            <w:r>
+              <w:rPr>
+                <w:rFonts w:ascii="Bookman Old Style" w:hAnsi="Bookman Old Style"/>
+                <w:b/>
+                <w:bCs/>
+                <w:sz w:val="14"/>
+                <w:szCs w:val="14"/>
+              </w:rPr>
+              <w:t>Analisis</w:t>
+            </w:r>
+            <w:proofErr w:type="spellEnd"/>
+            <w:r>
+              <w:rPr>
+                <w:rFonts w:ascii="Bookman Old Style" w:hAnsi="Bookman Old Style"/>
+                <w:b/>
+                <w:bCs/>
+                <w:sz w:val="14"/>
+                <w:szCs w:val="14"/>
+              </w:rPr>
+              <w:t xml:space="preserve"> Data</w:t>
             </w:r>
           </w:p>
         </w:tc>
@@ -4472,16 +6810,84 @@
                 <w:szCs w:val="14"/>
               </w:rPr>
             </w:pPr>
-            <w:r>
-              <w:rPr>
-                <w:rFonts w:ascii="Bookman Old Style" w:hAnsi="Bookman Old Style"/>
-                <w:b/>
-                <w:bCs/>
-                <w:sz w:val="14"/>
-                <w:szCs w:val="14"/>
-              </w:rPr>
-              <w:t>Metode Perkiraan Dampak Penting</w:t>
-            </w:r>
+            <w:proofErr w:type="spellStart"/>
+            <w:r>
+              <w:rPr>
+                <w:rFonts w:ascii="Bookman Old Style" w:hAnsi="Bookman Old Style"/>
+                <w:b/>
+                <w:bCs/>
+                <w:sz w:val="14"/>
+                <w:szCs w:val="14"/>
+              </w:rPr>
+              <w:t>Metode</w:t>
+            </w:r>
+            <w:proofErr w:type="spellEnd"/>
+            <w:r>
+              <w:rPr>
+                <w:rFonts w:ascii="Bookman Old Style" w:hAnsi="Bookman Old Style"/>
+                <w:b/>
+                <w:bCs/>
+                <w:sz w:val="14"/>
+                <w:szCs w:val="14"/>
+              </w:rPr>
+              <w:t xml:space="preserve"> </w:t>
+            </w:r>
+            <w:proofErr w:type="spellStart"/>
+            <w:r>
+              <w:rPr>
+                <w:rFonts w:ascii="Bookman Old Style" w:hAnsi="Bookman Old Style"/>
+                <w:b/>
+                <w:bCs/>
+                <w:sz w:val="14"/>
+                <w:szCs w:val="14"/>
+              </w:rPr>
+              <w:t>Perkiraan</w:t>
+            </w:r>
+            <w:proofErr w:type="spellEnd"/>
+            <w:r>
+              <w:rPr>
+                <w:rFonts w:ascii="Bookman Old Style" w:hAnsi="Bookman Old Style"/>
+                <w:b/>
+                <w:bCs/>
+                <w:sz w:val="14"/>
+                <w:szCs w:val="14"/>
+              </w:rPr>
+              <w:t xml:space="preserve"> </w:t>
+            </w:r>
+            <w:proofErr w:type="spellStart"/>
+            <w:r>
+              <w:rPr>
+                <w:rFonts w:ascii="Bookman Old Style" w:hAnsi="Bookman Old Style"/>
+                <w:b/>
+                <w:bCs/>
+                <w:sz w:val="14"/>
+                <w:szCs w:val="14"/>
+              </w:rPr>
+              <w:t>Dampak</w:t>
+            </w:r>
+            <w:proofErr w:type="spellEnd"/>
+            <w:r>
+              <w:rPr>
+                <w:rFonts w:ascii="Bookman Old Style" w:hAnsi="Bookman Old Style"/>
+                <w:b/>
+                <w:bCs/>
+                <w:sz w:val="14"/>
+                <w:szCs w:val="14"/>
+              </w:rPr>
+              <w:t xml:space="preserve"> </w:t>
+            </w:r>
+            <w:proofErr w:type="spellStart"/>
+            <w:r>
+              <w:rPr>
+                <w:rFonts w:ascii="Bookman Old Style" w:hAnsi="Bookman Old Style"/>
+                <w:b/>
+                <w:bCs/>
+                <w:sz w:val="14"/>
+                <w:szCs w:val="14"/>
+              </w:rPr>
+              <w:t>Penting</w:t>
+            </w:r>
+            <w:proofErr w:type="spellEnd"/>
           </w:p>
         </w:tc>
         <w:tc>
@@ -4500,16 +6906,40 @@
                 <w:szCs w:val="14"/>
               </w:rPr>
             </w:pPr>
-            <w:r>
-              <w:rPr>
-                <w:rFonts w:ascii="Bookman Old Style" w:hAnsi="Bookman Old Style"/>
-                <w:b/>
-                <w:bCs/>
-                <w:sz w:val="14"/>
-                <w:szCs w:val="14"/>
-              </w:rPr>
-              <w:t>Metode Evaluasi</w:t>
-            </w:r>
+            <w:proofErr w:type="spellStart"/>
+            <w:r>
+              <w:rPr>
+                <w:rFonts w:ascii="Bookman Old Style" w:hAnsi="Bookman Old Style"/>
+                <w:b/>
+                <w:bCs/>
+                <w:sz w:val="14"/>
+                <w:szCs w:val="14"/>
+              </w:rPr>
+              <w:t>Metode</w:t>
+            </w:r>
+            <w:proofErr w:type="spellEnd"/>
+            <w:r>
+              <w:rPr>
+                <w:rFonts w:ascii="Bookman Old Style" w:hAnsi="Bookman Old Style"/>
+                <w:b/>
+                <w:bCs/>
+                <w:sz w:val="14"/>
+                <w:szCs w:val="14"/>
+              </w:rPr>
+              <w:t xml:space="preserve"> </w:t>
+            </w:r>
+            <w:proofErr w:type="spellStart"/>
+            <w:r>
+              <w:rPr>
+                <w:rFonts w:ascii="Bookman Old Style" w:hAnsi="Bookman Old Style"/>
+                <w:b/>
+                <w:bCs/>
+                <w:sz w:val="14"/>
+                <w:szCs w:val="14"/>
+              </w:rPr>
+              <w:t>Evaluasi</w:t>
+            </w:r>
+            <w:proofErr w:type="spellEnd"/>
           </w:p>
         </w:tc>
       </w:tr>
@@ -4544,7 +6974,25 @@
                 <w:sz w:val="14"/>
                 <w:szCs w:val="14"/>
               </w:rPr>
-              <w:t>{metode_studi}</w:t>
+              <w:t>{</w:t>
+            </w:r>
+            <w:proofErr w:type="spellStart"/>
+            <w:r>
+              <w:rPr>
+                <w:rFonts w:ascii="Bookman Old Style" w:hAnsi="Bookman Old Style"/>
+                <w:sz w:val="14"/>
+                <w:szCs w:val="14"/>
+              </w:rPr>
+              <w:t>metode_studi</w:t>
+            </w:r>
+            <w:proofErr w:type="spellEnd"/>
+            <w:r>
+              <w:rPr>
+                <w:rFonts w:ascii="Bookman Old Style" w:hAnsi="Bookman Old Style"/>
+                <w:sz w:val="14"/>
+                <w:szCs w:val="14"/>
+              </w:rPr>
+              <w:t>}</w:t>
             </w:r>
           </w:p>
         </w:tc>
@@ -4577,6 +7025,7 @@
               </w:rPr>
               <w:t>{</w:t>
             </w:r>
+            <w:proofErr w:type="spellStart"/>
             <w:r>
               <w:rPr>
                 <w:rFonts w:ascii="Bookman Old Style" w:hAnsi="Bookman Old Style"/>
@@ -4585,6 +7034,7 @@
               </w:rPr>
               <w:t>potential_impact_evaluation</w:t>
             </w:r>
+            <w:proofErr w:type="spellEnd"/>
             <w:r>
               <w:rPr>
                 <w:rFonts w:ascii="Bookman Old Style" w:hAnsi="Bookman Old Style"/>
@@ -4624,6 +7074,7 @@
               </w:rPr>
               <w:t>{</w:t>
             </w:r>
+            <w:proofErr w:type="spellStart"/>
             <w:r>
               <w:rPr>
                 <w:rFonts w:ascii="Bookman Old Style" w:hAnsi="Bookman Old Style"/>
@@ -4632,6 +7083,7 @@
               </w:rPr>
               <w:t>required_information</w:t>
             </w:r>
+            <w:proofErr w:type="spellEnd"/>
             <w:r>
               <w:rPr>
                 <w:rFonts w:ascii="Bookman Old Style" w:hAnsi="Bookman Old Style"/>
@@ -4671,6 +7123,7 @@
               </w:rPr>
               <w:t>{</w:t>
             </w:r>
+            <w:proofErr w:type="spellStart"/>
             <w:r>
               <w:rPr>
                 <w:rFonts w:ascii="Bookman Old Style" w:hAnsi="Bookman Old Style"/>
@@ -4679,6 +7132,7 @@
               </w:rPr>
               <w:t>data_gathering_method</w:t>
             </w:r>
+            <w:proofErr w:type="spellEnd"/>
             <w:r>
               <w:rPr>
                 <w:rFonts w:ascii="Bookman Old Style" w:hAnsi="Bookman Old Style"/>
@@ -4718,6 +7172,7 @@
               </w:rPr>
               <w:t>{</w:t>
             </w:r>
+            <w:proofErr w:type="spellStart"/>
             <w:r>
               <w:rPr>
                 <w:rFonts w:ascii="Bookman Old Style" w:hAnsi="Bookman Old Style"/>
@@ -4726,6 +7181,7 @@
               </w:rPr>
               <w:t>analysis_method</w:t>
             </w:r>
+            <w:proofErr w:type="spellEnd"/>
             <w:r>
               <w:rPr>
                 <w:rFonts w:ascii="Bookman Old Style" w:hAnsi="Bookman Old Style"/>
@@ -4765,6 +7221,7 @@
               </w:rPr>
               <w:t>{</w:t>
             </w:r>
+            <w:proofErr w:type="spellStart"/>
             <w:r>
               <w:rPr>
                 <w:rFonts w:ascii="Bookman Old Style" w:hAnsi="Bookman Old Style"/>
@@ -4773,6 +7230,7 @@
               </w:rPr>
               <w:t>forecast_method</w:t>
             </w:r>
+            <w:proofErr w:type="spellEnd"/>
             <w:r>
               <w:rPr>
                 <w:rFonts w:ascii="Bookman Old Style" w:hAnsi="Bookman Old Style"/>
@@ -4812,6 +7270,7 @@
               </w:rPr>
               <w:t>{</w:t>
             </w:r>
+            <w:proofErr w:type="spellStart"/>
             <w:r>
               <w:rPr>
                 <w:rFonts w:ascii="Bookman Old Style" w:hAnsi="Bookman Old Style"/>
@@ -4820,6 +7279,7 @@
               </w:rPr>
               <w:t>evaluation_method</w:t>
             </w:r>
+            <w:proofErr w:type="spellEnd"/>
             <w:r>
               <w:rPr>
                 <w:rFonts w:ascii="Bookman Old Style" w:hAnsi="Bookman Old Style"/>

</xml_diff>

<commit_message>
change formulir ka to landscape
</commit_message>
<xml_diff>
--- a/public/template_ka_andal.docx
+++ b/public/template_ka_andal.docx
@@ -96,13 +96,13 @@
     <w:tbl>
       <w:tblPr>
         <w:tblStyle w:val="TableGrid"/>
-        <w:tblW w:w="10485" w:type="dxa"/>
+        <w:tblW w:w="21824" w:type="dxa"/>
         <w:tblLook w:val="04A0" w:firstRow="1" w:lastRow="0" w:firstColumn="1" w:lastColumn="0" w:noHBand="0" w:noVBand="1"/>
       </w:tblPr>
       <w:tblGrid>
         <w:gridCol w:w="3674"/>
         <w:gridCol w:w="290"/>
-        <w:gridCol w:w="6521"/>
+        <w:gridCol w:w="17860"/>
       </w:tblGrid>
       <w:tr>
         <w:trPr>
@@ -110,7 +110,7 @@
         </w:trPr>
         <w:tc>
           <w:tcPr>
-            <w:tcW w:w="10485" w:type="dxa"/>
+            <w:tcW w:w="21824" w:type="dxa"/>
             <w:gridSpan w:val="3"/>
           </w:tcPr>
           <w:p>
@@ -199,7 +199,7 @@
         </w:trPr>
         <w:tc>
           <w:tcPr>
-            <w:tcW w:w="10485" w:type="dxa"/>
+            <w:tcW w:w="21824" w:type="dxa"/>
             <w:gridSpan w:val="3"/>
           </w:tcPr>
           <w:p>
@@ -308,7 +308,7 @@
         </w:tc>
         <w:tc>
           <w:tcPr>
-            <w:tcW w:w="6521" w:type="dxa"/>
+            <w:tcW w:w="17860" w:type="dxa"/>
           </w:tcPr>
           <w:p>
             <w:pPr>
@@ -461,7 +461,7 @@
         </w:tc>
         <w:tc>
           <w:tcPr>
-            <w:tcW w:w="6521" w:type="dxa"/>
+            <w:tcW w:w="17860" w:type="dxa"/>
           </w:tcPr>
           <w:p>
             <w:pPr>
@@ -560,7 +560,7 @@
         </w:tc>
         <w:tc>
           <w:tcPr>
-            <w:tcW w:w="6521" w:type="dxa"/>
+            <w:tcW w:w="17860" w:type="dxa"/>
           </w:tcPr>
           <w:p>
             <w:pPr>
@@ -797,7 +797,7 @@
         </w:tc>
         <w:tc>
           <w:tcPr>
-            <w:tcW w:w="6521" w:type="dxa"/>
+            <w:tcW w:w="17860" w:type="dxa"/>
           </w:tcPr>
           <w:p>
             <w:pPr>
@@ -922,7 +922,7 @@
         </w:tc>
         <w:tc>
           <w:tcPr>
-            <w:tcW w:w="6521" w:type="dxa"/>
+            <w:tcW w:w="17860" w:type="dxa"/>
           </w:tcPr>
           <w:p>
             <w:pPr>
@@ -1053,7 +1053,7 @@
         </w:tc>
         <w:tc>
           <w:tcPr>
-            <w:tcW w:w="6521" w:type="dxa"/>
+            <w:tcW w:w="17860" w:type="dxa"/>
           </w:tcPr>
           <w:p>
             <w:pPr>
@@ -1352,15 +1352,15 @@
         <w:tblLook w:val="04A0" w:firstRow="1" w:lastRow="0" w:firstColumn="1" w:lastColumn="0" w:noHBand="0" w:noVBand="1"/>
       </w:tblPr>
       <w:tblGrid>
-        <w:gridCol w:w="574"/>
-        <w:gridCol w:w="2127"/>
-        <w:gridCol w:w="1558"/>
-        <w:gridCol w:w="1133"/>
-        <w:gridCol w:w="993"/>
-        <w:gridCol w:w="991"/>
-        <w:gridCol w:w="993"/>
-        <w:gridCol w:w="851"/>
-        <w:gridCol w:w="1236"/>
+        <w:gridCol w:w="842"/>
+        <w:gridCol w:w="3130"/>
+        <w:gridCol w:w="2293"/>
+        <w:gridCol w:w="1668"/>
+        <w:gridCol w:w="1462"/>
+        <w:gridCol w:w="1459"/>
+        <w:gridCol w:w="1462"/>
+        <w:gridCol w:w="1253"/>
+        <w:gridCol w:w="1819"/>
       </w:tblGrid>
       <w:tr>
         <w:trPr>
@@ -3132,7 +3132,6 @@
                 <w:sz w:val="14"/>
                 <w:szCs w:val="14"/>
               </w:rPr>
-              <w:lastRenderedPageBreak/>
               <w:t>$</w:t>
             </w:r>
             <w:r>
@@ -5849,7 +5848,6 @@
                 <w:sz w:val="14"/>
                 <w:szCs w:val="14"/>
               </w:rPr>
-              <w:lastRenderedPageBreak/>
               <w:t>$</w:t>
             </w:r>
             <w:r>
@@ -6337,7 +6335,6 @@
                 <w:sz w:val="14"/>
                 <w:szCs w:val="14"/>
               </w:rPr>
-              <w:lastRenderedPageBreak/>
               <w:t>$</w:t>
             </w:r>
             <w:r>
@@ -6514,17 +6511,17 @@
     <w:tbl>
       <w:tblPr>
         <w:tblStyle w:val="TableGrid"/>
-        <w:tblW w:w="0" w:type="auto"/>
+        <w:tblW w:w="21966" w:type="dxa"/>
         <w:tblLook w:val="04A0" w:firstRow="1" w:lastRow="0" w:firstColumn="1" w:lastColumn="0" w:noHBand="0" w:noVBand="1"/>
       </w:tblPr>
       <w:tblGrid>
-        <w:gridCol w:w="1061"/>
-        <w:gridCol w:w="1847"/>
-        <w:gridCol w:w="1473"/>
-        <w:gridCol w:w="1798"/>
-        <w:gridCol w:w="1387"/>
-        <w:gridCol w:w="1367"/>
-        <w:gridCol w:w="1523"/>
+        <w:gridCol w:w="1297"/>
+        <w:gridCol w:w="2302"/>
+        <w:gridCol w:w="2492"/>
+        <w:gridCol w:w="3827"/>
+        <w:gridCol w:w="3827"/>
+        <w:gridCol w:w="4110"/>
+        <w:gridCol w:w="4111"/>
       </w:tblGrid>
       <w:tr>
         <w:trPr>
@@ -6532,7 +6529,7 @@
         </w:trPr>
         <w:tc>
           <w:tcPr>
-            <w:tcW w:w="279" w:type="dxa"/>
+            <w:tcW w:w="1297" w:type="dxa"/>
             <w:vAlign w:val="center"/>
           </w:tcPr>
           <w:p>
@@ -6560,7 +6557,7 @@
         </w:tc>
         <w:tc>
           <w:tcPr>
-            <w:tcW w:w="2296" w:type="dxa"/>
+            <w:tcW w:w="2300" w:type="dxa"/>
             <w:vAlign w:val="center"/>
           </w:tcPr>
           <w:p>
@@ -6588,7 +6585,7 @@
         </w:tc>
         <w:tc>
           <w:tcPr>
-            <w:tcW w:w="2296" w:type="dxa"/>
+            <w:tcW w:w="2493" w:type="dxa"/>
             <w:vAlign w:val="center"/>
           </w:tcPr>
           <w:p>
@@ -6672,7 +6669,7 @@
         </w:tc>
         <w:tc>
           <w:tcPr>
-            <w:tcW w:w="2296" w:type="dxa"/>
+            <w:tcW w:w="3827" w:type="dxa"/>
             <w:vAlign w:val="center"/>
           </w:tcPr>
           <w:p>
@@ -6734,7 +6731,7 @@
         </w:tc>
         <w:tc>
           <w:tcPr>
-            <w:tcW w:w="2296" w:type="dxa"/>
+            <w:tcW w:w="3827" w:type="dxa"/>
             <w:vAlign w:val="center"/>
           </w:tcPr>
           <w:p>
@@ -6796,7 +6793,7 @@
         </w:tc>
         <w:tc>
           <w:tcPr>
-            <w:tcW w:w="2296" w:type="dxa"/>
+            <w:tcW w:w="4111" w:type="dxa"/>
             <w:vAlign w:val="center"/>
           </w:tcPr>
           <w:p>
@@ -6892,7 +6889,7 @@
         </w:tc>
         <w:tc>
           <w:tcPr>
-            <w:tcW w:w="2296" w:type="dxa"/>
+            <w:tcW w:w="4111" w:type="dxa"/>
             <w:vAlign w:val="center"/>
           </w:tcPr>
           <w:p>
@@ -6949,7 +6946,7 @@
         </w:trPr>
         <w:tc>
           <w:tcPr>
-            <w:tcW w:w="279" w:type="dxa"/>
+            <w:tcW w:w="1297" w:type="dxa"/>
           </w:tcPr>
           <w:p>
             <w:pPr>
@@ -6998,7 +6995,7 @@
         </w:tc>
         <w:tc>
           <w:tcPr>
-            <w:tcW w:w="2297" w:type="dxa"/>
+            <w:tcW w:w="2300" w:type="dxa"/>
           </w:tcPr>
           <w:p>
             <w:pPr>
@@ -7047,7 +7044,7 @@
         </w:tc>
         <w:tc>
           <w:tcPr>
-            <w:tcW w:w="1288" w:type="dxa"/>
+            <w:tcW w:w="2493" w:type="dxa"/>
           </w:tcPr>
           <w:p>
             <w:pPr>
@@ -7096,7 +7093,7 @@
         </w:tc>
         <w:tc>
           <w:tcPr>
-            <w:tcW w:w="1288" w:type="dxa"/>
+            <w:tcW w:w="3827" w:type="dxa"/>
           </w:tcPr>
           <w:p>
             <w:pPr>
@@ -7145,7 +7142,7 @@
         </w:tc>
         <w:tc>
           <w:tcPr>
-            <w:tcW w:w="1288" w:type="dxa"/>
+            <w:tcW w:w="3827" w:type="dxa"/>
           </w:tcPr>
           <w:p>
             <w:pPr>
@@ -7194,7 +7191,7 @@
         </w:tc>
         <w:tc>
           <w:tcPr>
-            <w:tcW w:w="1288" w:type="dxa"/>
+            <w:tcW w:w="4111" w:type="dxa"/>
           </w:tcPr>
           <w:p>
             <w:pPr>
@@ -7243,7 +7240,7 @@
         </w:tc>
         <w:tc>
           <w:tcPr>
-            <w:tcW w:w="1288" w:type="dxa"/>
+            <w:tcW w:w="4111" w:type="dxa"/>
           </w:tcPr>
           <w:p>
             <w:pPr>
@@ -7301,7 +7298,7 @@
       </w:pPr>
     </w:p>
     <w:sectPr>
-      <w:pgSz w:w="11906" w:h="16838"/>
+      <w:pgSz w:w="16838" w:h="11906" w:orient="landscape"/>
       <w:pgMar w:top="720" w:right="720" w:bottom="720" w:left="720" w:header="708" w:footer="708" w:gutter="0"/>
       <w:cols w:space="708"/>
       <w:docGrid w:linePitch="360"/>
@@ -10056,4 +10053,16 @@
     </a:ext>
   </a:extLst>
 </a:theme>
+</file>
+
+<file path=customXml/item1.xml><?xml version="1.0" encoding="utf-8"?>
+<b:Sources xmlns:b="http://schemas.openxmlformats.org/officeDocument/2006/bibliography" xmlns="http://schemas.openxmlformats.org/officeDocument/2006/bibliography" SelectedStyle="\APASixthEditionOfficeOnline.xsl" StyleName="APA" Version="6"/>
+</file>
+
+<file path=customXml/itemProps1.xml><?xml version="1.0" encoding="utf-8"?>
+<ds:datastoreItem xmlns:ds="http://schemas.openxmlformats.org/officeDocument/2006/customXml" ds:itemID="{983953F2-C7D0-498B-A5E6-3E548260C517}">
+  <ds:schemaRefs>
+    <ds:schemaRef ds:uri="http://schemas.openxmlformats.org/officeDocument/2006/bibliography"/>
+  </ds:schemaRefs>
+</ds:datastoreItem>
 </file>
</xml_diff>

<commit_message>
fixing word formulir ka
</commit_message>
<xml_diff>
--- a/public/template_ka_andal.docx
+++ b/public/template_ka_andal.docx
@@ -96,13 +96,13 @@
     <w:tbl>
       <w:tblPr>
         <w:tblStyle w:val="TableGrid"/>
-        <w:tblW w:w="21824" w:type="dxa"/>
+        <w:tblW w:w="5000" w:type="pct"/>
         <w:tblLook w:val="04A0" w:firstRow="1" w:lastRow="0" w:firstColumn="1" w:lastColumn="0" w:noHBand="0" w:noVBand="1"/>
       </w:tblPr>
       <w:tblGrid>
-        <w:gridCol w:w="3674"/>
-        <w:gridCol w:w="290"/>
-        <w:gridCol w:w="17860"/>
+        <w:gridCol w:w="2552"/>
+        <w:gridCol w:w="280"/>
+        <w:gridCol w:w="12556"/>
       </w:tblGrid>
       <w:tr>
         <w:trPr>
@@ -110,7 +110,7 @@
         </w:trPr>
         <w:tc>
           <w:tcPr>
-            <w:tcW w:w="21824" w:type="dxa"/>
+            <w:tcW w:w="5000" w:type="pct"/>
             <w:gridSpan w:val="3"/>
           </w:tcPr>
           <w:p>
@@ -199,7 +199,7 @@
         </w:trPr>
         <w:tc>
           <w:tcPr>
-            <w:tcW w:w="21824" w:type="dxa"/>
+            <w:tcW w:w="5000" w:type="pct"/>
             <w:gridSpan w:val="3"/>
           </w:tcPr>
           <w:p>
@@ -236,7 +236,7 @@
         </w:trPr>
         <w:tc>
           <w:tcPr>
-            <w:tcW w:w="3674" w:type="dxa"/>
+            <w:tcW w:w="842" w:type="pct"/>
           </w:tcPr>
           <w:p>
             <w:pPr>
@@ -286,7 +286,7 @@
         </w:tc>
         <w:tc>
           <w:tcPr>
-            <w:tcW w:w="290" w:type="dxa"/>
+            <w:tcW w:w="66" w:type="pct"/>
           </w:tcPr>
           <w:p>
             <w:pPr>
@@ -308,7 +308,7 @@
         </w:tc>
         <w:tc>
           <w:tcPr>
-            <w:tcW w:w="17860" w:type="dxa"/>
+            <w:tcW w:w="4092" w:type="pct"/>
           </w:tcPr>
           <w:p>
             <w:pPr>
@@ -361,7 +361,7 @@
         </w:trPr>
         <w:tc>
           <w:tcPr>
-            <w:tcW w:w="3674" w:type="dxa"/>
+            <w:tcW w:w="842" w:type="pct"/>
           </w:tcPr>
           <w:p>
             <w:pPr>
@@ -439,7 +439,7 @@
         </w:tc>
         <w:tc>
           <w:tcPr>
-            <w:tcW w:w="290" w:type="dxa"/>
+            <w:tcW w:w="66" w:type="pct"/>
           </w:tcPr>
           <w:p>
             <w:pPr>
@@ -461,7 +461,7 @@
         </w:tc>
         <w:tc>
           <w:tcPr>
-            <w:tcW w:w="17860" w:type="dxa"/>
+            <w:tcW w:w="4092" w:type="pct"/>
           </w:tcPr>
           <w:p>
             <w:pPr>
@@ -496,7 +496,7 @@
         </w:trPr>
         <w:tc>
           <w:tcPr>
-            <w:tcW w:w="3674" w:type="dxa"/>
+            <w:tcW w:w="842" w:type="pct"/>
           </w:tcPr>
           <w:p>
             <w:pPr>
@@ -538,7 +538,7 @@
         </w:tc>
         <w:tc>
           <w:tcPr>
-            <w:tcW w:w="290" w:type="dxa"/>
+            <w:tcW w:w="66" w:type="pct"/>
           </w:tcPr>
           <w:p>
             <w:pPr>
@@ -560,7 +560,7 @@
         </w:tc>
         <w:tc>
           <w:tcPr>
-            <w:tcW w:w="17860" w:type="dxa"/>
+            <w:tcW w:w="4092" w:type="pct"/>
           </w:tcPr>
           <w:p>
             <w:pPr>
@@ -697,7 +697,7 @@
         </w:trPr>
         <w:tc>
           <w:tcPr>
-            <w:tcW w:w="3674" w:type="dxa"/>
+            <w:tcW w:w="842" w:type="pct"/>
           </w:tcPr>
           <w:p>
             <w:pPr>
@@ -775,7 +775,7 @@
         </w:tc>
         <w:tc>
           <w:tcPr>
-            <w:tcW w:w="290" w:type="dxa"/>
+            <w:tcW w:w="66" w:type="pct"/>
           </w:tcPr>
           <w:p>
             <w:pPr>
@@ -797,7 +797,7 @@
         </w:tc>
         <w:tc>
           <w:tcPr>
-            <w:tcW w:w="17860" w:type="dxa"/>
+            <w:tcW w:w="4092" w:type="pct"/>
           </w:tcPr>
           <w:p>
             <w:pPr>
@@ -832,7 +832,7 @@
         </w:trPr>
         <w:tc>
           <w:tcPr>
-            <w:tcW w:w="3674" w:type="dxa"/>
+            <w:tcW w:w="842" w:type="pct"/>
           </w:tcPr>
           <w:p>
             <w:pPr>
@@ -900,7 +900,7 @@
         </w:tc>
         <w:tc>
           <w:tcPr>
-            <w:tcW w:w="290" w:type="dxa"/>
+            <w:tcW w:w="66" w:type="pct"/>
           </w:tcPr>
           <w:p>
             <w:pPr>
@@ -922,7 +922,7 @@
         </w:tc>
         <w:tc>
           <w:tcPr>
-            <w:tcW w:w="17860" w:type="dxa"/>
+            <w:tcW w:w="4092" w:type="pct"/>
           </w:tcPr>
           <w:p>
             <w:pPr>
@@ -991,7 +991,7 @@
         </w:trPr>
         <w:tc>
           <w:tcPr>
-            <w:tcW w:w="3674" w:type="dxa"/>
+            <w:tcW w:w="842" w:type="pct"/>
           </w:tcPr>
           <w:p>
             <w:pPr>
@@ -1031,7 +1031,7 @@
         </w:tc>
         <w:tc>
           <w:tcPr>
-            <w:tcW w:w="290" w:type="dxa"/>
+            <w:tcW w:w="66" w:type="pct"/>
           </w:tcPr>
           <w:p>
             <w:pPr>
@@ -1053,7 +1053,7 @@
         </w:tc>
         <w:tc>
           <w:tcPr>
-            <w:tcW w:w="17860" w:type="dxa"/>
+            <w:tcW w:w="4092" w:type="pct"/>
           </w:tcPr>
           <w:p>
             <w:pPr>
@@ -6511,17 +6511,17 @@
     <w:tbl>
       <w:tblPr>
         <w:tblStyle w:val="TableGrid"/>
-        <w:tblW w:w="21966" w:type="dxa"/>
+        <w:tblW w:w="5000" w:type="pct"/>
         <w:tblLook w:val="04A0" w:firstRow="1" w:lastRow="0" w:firstColumn="1" w:lastColumn="0" w:noHBand="0" w:noVBand="1"/>
       </w:tblPr>
       <w:tblGrid>
         <w:gridCol w:w="1297"/>
         <w:gridCol w:w="2302"/>
-        <w:gridCol w:w="2492"/>
-        <w:gridCol w:w="3827"/>
-        <w:gridCol w:w="3827"/>
-        <w:gridCol w:w="4110"/>
-        <w:gridCol w:w="4111"/>
+        <w:gridCol w:w="1824"/>
+        <w:gridCol w:w="2391"/>
+        <w:gridCol w:w="2391"/>
+        <w:gridCol w:w="2591"/>
+        <w:gridCol w:w="2592"/>
       </w:tblGrid>
       <w:tr>
         <w:trPr>
@@ -6529,7 +6529,7 @@
         </w:trPr>
         <w:tc>
           <w:tcPr>
-            <w:tcW w:w="1297" w:type="dxa"/>
+            <w:tcW w:w="295" w:type="pct"/>
             <w:vAlign w:val="center"/>
           </w:tcPr>
           <w:p>
@@ -6557,7 +6557,7 @@
         </w:tc>
         <w:tc>
           <w:tcPr>
-            <w:tcW w:w="2300" w:type="dxa"/>
+            <w:tcW w:w="524" w:type="pct"/>
             <w:vAlign w:val="center"/>
           </w:tcPr>
           <w:p>
@@ -6585,7 +6585,7 @@
         </w:tc>
         <w:tc>
           <w:tcPr>
-            <w:tcW w:w="2493" w:type="dxa"/>
+            <w:tcW w:w="567" w:type="pct"/>
             <w:vAlign w:val="center"/>
           </w:tcPr>
           <w:p>
@@ -6669,7 +6669,7 @@
         </w:tc>
         <w:tc>
           <w:tcPr>
-            <w:tcW w:w="3827" w:type="dxa"/>
+            <w:tcW w:w="871" w:type="pct"/>
             <w:vAlign w:val="center"/>
           </w:tcPr>
           <w:p>
@@ -6731,7 +6731,7 @@
         </w:tc>
         <w:tc>
           <w:tcPr>
-            <w:tcW w:w="3827" w:type="dxa"/>
+            <w:tcW w:w="871" w:type="pct"/>
             <w:vAlign w:val="center"/>
           </w:tcPr>
           <w:p>
@@ -6793,7 +6793,7 @@
         </w:tc>
         <w:tc>
           <w:tcPr>
-            <w:tcW w:w="4111" w:type="dxa"/>
+            <w:tcW w:w="936" w:type="pct"/>
             <w:vAlign w:val="center"/>
           </w:tcPr>
           <w:p>
@@ -6889,7 +6889,7 @@
         </w:tc>
         <w:tc>
           <w:tcPr>
-            <w:tcW w:w="4111" w:type="dxa"/>
+            <w:tcW w:w="936" w:type="pct"/>
             <w:vAlign w:val="center"/>
           </w:tcPr>
           <w:p>
@@ -6946,7 +6946,7 @@
         </w:trPr>
         <w:tc>
           <w:tcPr>
-            <w:tcW w:w="1297" w:type="dxa"/>
+            <w:tcW w:w="295" w:type="pct"/>
           </w:tcPr>
           <w:p>
             <w:pPr>
@@ -6995,7 +6995,7 @@
         </w:tc>
         <w:tc>
           <w:tcPr>
-            <w:tcW w:w="2300" w:type="dxa"/>
+            <w:tcW w:w="524" w:type="pct"/>
           </w:tcPr>
           <w:p>
             <w:pPr>
@@ -7044,7 +7044,7 @@
         </w:tc>
         <w:tc>
           <w:tcPr>
-            <w:tcW w:w="2493" w:type="dxa"/>
+            <w:tcW w:w="567" w:type="pct"/>
           </w:tcPr>
           <w:p>
             <w:pPr>
@@ -7093,7 +7093,7 @@
         </w:tc>
         <w:tc>
           <w:tcPr>
-            <w:tcW w:w="3827" w:type="dxa"/>
+            <w:tcW w:w="871" w:type="pct"/>
           </w:tcPr>
           <w:p>
             <w:pPr>
@@ -7142,7 +7142,7 @@
         </w:tc>
         <w:tc>
           <w:tcPr>
-            <w:tcW w:w="3827" w:type="dxa"/>
+            <w:tcW w:w="871" w:type="pct"/>
           </w:tcPr>
           <w:p>
             <w:pPr>
@@ -7191,7 +7191,7 @@
         </w:tc>
         <w:tc>
           <w:tcPr>
-            <w:tcW w:w="4111" w:type="dxa"/>
+            <w:tcW w:w="936" w:type="pct"/>
           </w:tcPr>
           <w:p>
             <w:pPr>
@@ -7240,7 +7240,7 @@
         </w:tc>
         <w:tc>
           <w:tcPr>
-            <w:tcW w:w="4111" w:type="dxa"/>
+            <w:tcW w:w="936" w:type="pct"/>
           </w:tcPr>
           <w:p>
             <w:pPr>

</xml_diff>